<commit_message>
Modification du Rapport (Version 3.5)
Quelques modifications restantes
</commit_message>
<xml_diff>
--- a/Rapport_Big_Data_Flight_Catcher.docx
+++ b/Rapport_Big_Data_Flight_Catcher.docx
@@ -11,6 +11,7 @@
           <w:kern w:val="48"/>
           <w:sz w:val="48"/>
           <w:szCs w:val="48"/>
+          <w:lang w:val="fr-FR"/>
         </w:rPr>
       </w:pPr>
       <w:r>
@@ -19,6 +20,37 @@
           <w:kern w:val="48"/>
           <w:sz w:val="48"/>
           <w:szCs w:val="48"/>
+          <w:lang w:val="fr-FR"/>
+        </w:rPr>
+        <w:t>Projet de l’équipe D</w:t>
+      </w:r>
+      <w:r>
+        <w:rPr>
+          <w:rFonts w:eastAsia="MS Mincho"/>
+          <w:kern w:val="48"/>
+          <w:sz w:val="48"/>
+          <w:szCs w:val="48"/>
+          <w:lang w:val="fr-FR"/>
+        </w:rPr>
+        <w:t xml:space="preserve"> pour le cours de Big Data au seins de l’UPEC :</w:t>
+      </w:r>
+      <w:r>
+        <w:rPr>
+          <w:rFonts w:eastAsia="MS Mincho"/>
+          <w:kern w:val="48"/>
+          <w:sz w:val="48"/>
+          <w:szCs w:val="48"/>
+          <w:lang w:val="fr-FR"/>
+        </w:rPr>
+        <w:t xml:space="preserve"> </w:t>
+      </w:r>
+      <w:r>
+        <w:rPr>
+          <w:rFonts w:eastAsia="MS Mincho"/>
+          <w:kern w:val="48"/>
+          <w:sz w:val="48"/>
+          <w:szCs w:val="48"/>
+          <w:lang w:val="fr-FR"/>
         </w:rPr>
         <w:t>Flight Catcher</w:t>
       </w:r>
@@ -172,12 +204,14 @@
         <w:rPr>
           <w:sz w:val="18"/>
           <w:szCs w:val="18"/>
+          <w:lang w:val="fr-FR"/>
         </w:rPr>
       </w:pPr>
       <w:r>
         <w:rPr>
           <w:sz w:val="18"/>
           <w:szCs w:val="18"/>
+          <w:lang w:val="fr-FR"/>
         </w:rPr>
         <w:t>Rayan Dansou</w:t>
       </w:r>
@@ -185,6 +219,7 @@
         <w:rPr>
           <w:sz w:val="18"/>
           <w:szCs w:val="18"/>
+          <w:lang w:val="fr-FR"/>
         </w:rPr>
         <w:br/>
       </w:r>
@@ -192,6 +227,7 @@
         <w:rPr>
           <w:sz w:val="18"/>
           <w:szCs w:val="18"/>
+          <w:lang w:val="fr-FR"/>
         </w:rPr>
         <w:t>yao-rayan.dansou@etu.u-pec.fr</w:t>
       </w:r>
@@ -199,6 +235,7 @@
         <w:rPr>
           <w:sz w:val="18"/>
           <w:szCs w:val="18"/>
+          <w:lang w:val="fr-FR"/>
         </w:rPr>
         <w:br w:type="column"/>
       </w:r>
@@ -206,40 +243,32 @@
         <w:rPr>
           <w:sz w:val="18"/>
           <w:szCs w:val="18"/>
-        </w:rPr>
-        <w:t>Aito</w:t>
+          <w:lang w:val="fr-FR"/>
+        </w:rPr>
+        <w:t>Aito Meignan</w:t>
       </w:r>
       <w:r>
         <w:rPr>
           <w:sz w:val="18"/>
           <w:szCs w:val="18"/>
-        </w:rPr>
-        <w:t xml:space="preserve"> </w:t>
+          <w:lang w:val="fr-FR"/>
+        </w:rPr>
+        <w:br/>
       </w:r>
       <w:r>
         <w:rPr>
           <w:sz w:val="18"/>
           <w:szCs w:val="18"/>
-        </w:rPr>
-        <w:t>Meignan</w:t>
-      </w:r>
-      <w:r>
-        <w:rPr>
-          <w:sz w:val="18"/>
-          <w:szCs w:val="18"/>
-        </w:rPr>
-        <w:br/>
-      </w:r>
-      <w:r>
-        <w:rPr>
-          <w:sz w:val="18"/>
-          <w:szCs w:val="18"/>
+          <w:lang w:val="fr-FR"/>
         </w:rPr>
         <w:t>aito-florentin.meignan@etu.u-pec.fr</w:t>
       </w:r>
     </w:p>
     <w:p>
       <w:pPr>
+        <w:rPr>
+          <w:lang w:val="fr-FR"/>
+        </w:rPr>
         <w:sectPr>
           <w:type w:val="continuous"/>
           <w:pgSz w:w="595.30pt" w:h="841.90pt" w:code="9"/>
@@ -251,6 +280,9 @@
     </w:p>
     <w:p>
       <w:pPr>
+        <w:rPr>
+          <w:lang w:val="fr-FR"/>
+        </w:rPr>
         <w:sectPr>
           <w:type w:val="continuous"/>
           <w:pgSz w:w="595.30pt" w:h="841.90pt" w:code="9"/>
@@ -260,6 +292,9 @@
         </w:sectPr>
       </w:pPr>
       <w:r>
+        <w:rPr>
+          <w:lang w:val="fr-FR"/>
+        </w:rPr>
         <w:br w:type="column"/>
       </w:r>
     </w:p>
@@ -273,55 +308,1028 @@
     </w:p>
     <w:p>
       <w:pPr>
-        <w:rPr>
-          <w:lang w:val="fr-FR"/>
-        </w:rPr>
-      </w:pPr>
-      <w:r>
-        <w:rPr>
-          <w:lang w:val="fr-FR"/>
-        </w:rPr>
-        <w:t>Dans un monde où le transport aérien joue un rôle clé dans la connectivité mondiale, la gestion des retards de vols et l'optimisation des opérations aéroportuaires sont des enjeux majeurs. Le projet Flight Catcher vise à répondre à ces défis en développant une interface utilisateur dédiée à l’analyse des données issues du jeu de données Flight Status Prediction de Kaggle.</w:t>
-      </w:r>
-    </w:p>
-    <w:p>
-      <w:pPr>
-        <w:rPr>
-          <w:lang w:val="fr-FR"/>
-        </w:rPr>
-      </w:pPr>
-    </w:p>
-    <w:p>
-      <w:pPr>
-        <w:rPr>
-          <w:lang w:val="fr-FR"/>
-        </w:rPr>
-      </w:pPr>
-      <w:r>
-        <w:rPr>
-          <w:lang w:val="fr-FR"/>
-        </w:rPr>
-        <w:t>Ce jeu de données, qui regroupe des informations sur les vols commerciaux entre 2018 et 2022, offre une mine d'informations précieuses : retards, compagnies aériennes, aéroports, horaires, temps de vol et distances.</w:t>
-      </w:r>
-    </w:p>
-    <w:p>
-      <w:pPr>
-        <w:rPr>
-          <w:lang w:val="fr-FR"/>
-        </w:rPr>
-      </w:pPr>
-    </w:p>
-    <w:p>
-      <w:pPr>
-        <w:rPr>
-          <w:lang w:val="fr-FR"/>
-        </w:rPr>
-      </w:pPr>
-      <w:r>
-        <w:rPr>
-          <w:lang w:val="fr-FR"/>
-        </w:rPr>
-        <w:t>Le fichier a un volume total de 2 Go sous le format Parquet. Parquet grâce à sa structure orientée colonnes et ses capacités de compression avancées, permet de réduire considérablement la taille des fichiers tout en améliorant les performances d'accès aux données. Cela en fait un atout majeur pour traiter des ensembles de données volumineux tout en minimisant les ressources nécessaires.</w:t>
+        <w:pStyle w:val="Titre2"/>
+        <w:rPr>
+          <w:lang w:val="fr-FR"/>
+        </w:rPr>
+      </w:pPr>
+      <w:r>
+        <w:rPr>
+          <w:lang w:val="fr-FR"/>
+        </w:rPr>
+        <w:t xml:space="preserve">Contexte et </w:t>
+      </w:r>
+      <w:r>
+        <w:rPr>
+          <w:lang w:val="fr-FR"/>
+        </w:rPr>
+        <w:t>e</w:t>
+      </w:r>
+      <w:r>
+        <w:rPr>
+          <w:lang w:val="fr-FR"/>
+        </w:rPr>
+        <w:t xml:space="preserve">njeux du </w:t>
+      </w:r>
+      <w:r>
+        <w:rPr>
+          <w:lang w:val="fr-FR"/>
+        </w:rPr>
+        <w:t>t</w:t>
+      </w:r>
+      <w:r>
+        <w:rPr>
+          <w:lang w:val="fr-FR"/>
+        </w:rPr>
+        <w:t xml:space="preserve">ransport </w:t>
+      </w:r>
+      <w:r>
+        <w:rPr>
+          <w:lang w:val="fr-FR"/>
+        </w:rPr>
+        <w:t>a</w:t>
+      </w:r>
+      <w:r>
+        <w:rPr>
+          <w:lang w:val="fr-FR"/>
+        </w:rPr>
+        <w:t xml:space="preserve">érien </w:t>
+      </w:r>
+      <w:r>
+        <w:rPr>
+          <w:lang w:val="fr-FR"/>
+        </w:rPr>
+        <w:t>m</w:t>
+      </w:r>
+      <w:r>
+        <w:rPr>
+          <w:lang w:val="fr-FR"/>
+        </w:rPr>
+        <w:t>odern</w:t>
+      </w:r>
+      <w:r>
+        <w:rPr>
+          <w:lang w:val="fr-FR"/>
+        </w:rPr>
+        <w:t>e</w:t>
+      </w:r>
+    </w:p>
+    <w:p>
+      <w:pPr>
+        <w:pStyle w:val="NormalWeb"/>
+        <w:ind w:firstLine="14.40pt"/>
+        <w:jc w:val="both"/>
+        <w:rPr>
+          <w:sz w:val="20"/>
+          <w:szCs w:val="20"/>
+        </w:rPr>
+      </w:pPr>
+      <w:r>
+        <w:rPr>
+          <w:sz w:val="20"/>
+          <w:szCs w:val="20"/>
+        </w:rPr>
+        <w:t>Dans un monde de plus en plus interconnecté, le transport aérien occupe une place centrale, permettant de relier les continents et de faciliter les échanges économiques, culturels et humains. Cependant, cette importance s'accompagne de défis significatifs pour les compagnies aériennes et les gestionnaires d’aéroports, notamment la gestion des retards de vols, qui représente une source majeure de perturbations pour les passagers et les opérations. Ces retards, souvent causés par des facteurs tels que les conditions météorologiques, les contraintes de gestion du trafic aérien ou des problèmes techniques, engendrent des coûts économiques et sociaux conséquents.</w:t>
+      </w:r>
+    </w:p>
+    <w:p>
+      <w:pPr>
+        <w:pStyle w:val="NormalWeb"/>
+        <w:ind w:firstLine="14.40pt"/>
+        <w:jc w:val="both"/>
+        <w:rPr>
+          <w:sz w:val="20"/>
+          <w:szCs w:val="20"/>
+        </w:rPr>
+      </w:pPr>
+      <w:r>
+        <w:rPr>
+          <w:sz w:val="20"/>
+          <w:szCs w:val="20"/>
+        </w:rPr>
+        <w:t xml:space="preserve">Face à ces enjeux, le développement de solutions basées sur l’analyse des données aéronautiques devient crucial. C’est dans ce contexte que s’inscrit le projet </w:t>
+      </w:r>
+      <w:r>
+        <w:rPr>
+          <w:rStyle w:val="lev"/>
+          <w:sz w:val="20"/>
+          <w:szCs w:val="20"/>
+        </w:rPr>
+        <w:t>Flight Catcher</w:t>
+      </w:r>
+      <w:r>
+        <w:rPr>
+          <w:sz w:val="20"/>
+          <w:szCs w:val="20"/>
+        </w:rPr>
+        <w:t xml:space="preserve">, qui exploite le jeu de données </w:t>
+      </w:r>
+      <w:r>
+        <w:rPr>
+          <w:rStyle w:val="lev"/>
+          <w:sz w:val="20"/>
+          <w:szCs w:val="20"/>
+        </w:rPr>
+        <w:t xml:space="preserve">Flight </w:t>
+      </w:r>
+      <w:proofErr w:type="spellStart"/>
+      <w:r>
+        <w:rPr>
+          <w:rStyle w:val="lev"/>
+          <w:sz w:val="20"/>
+          <w:szCs w:val="20"/>
+        </w:rPr>
+        <w:t>Status</w:t>
+      </w:r>
+      <w:proofErr w:type="spellEnd"/>
+      <w:r>
+        <w:rPr>
+          <w:rStyle w:val="lev"/>
+          <w:sz w:val="20"/>
+          <w:szCs w:val="20"/>
+        </w:rPr>
+        <w:t xml:space="preserve"> </w:t>
+      </w:r>
+      <w:proofErr w:type="spellStart"/>
+      <w:r>
+        <w:rPr>
+          <w:rStyle w:val="lev"/>
+          <w:sz w:val="20"/>
+          <w:szCs w:val="20"/>
+        </w:rPr>
+        <w:t>Prediction</w:t>
+      </w:r>
+      <w:proofErr w:type="spellEnd"/>
+      <w:r>
+        <w:rPr>
+          <w:sz w:val="20"/>
+          <w:szCs w:val="20"/>
+        </w:rPr>
+        <w:t xml:space="preserve"> de </w:t>
+      </w:r>
+      <w:proofErr w:type="spellStart"/>
+      <w:r>
+        <w:rPr>
+          <w:sz w:val="20"/>
+          <w:szCs w:val="20"/>
+        </w:rPr>
+        <w:t>Kaggle</w:t>
+      </w:r>
+      <w:proofErr w:type="spellEnd"/>
+      <w:r>
+        <w:rPr>
+          <w:sz w:val="20"/>
+          <w:szCs w:val="20"/>
+        </w:rPr>
+        <w:t>. L’objectif est de concevoir une interface utilisateur intuitive et performante, capable de traiter et de visualiser des données complexes afin d’aider les acteurs du secteur à anticiper et réduire les retards.</w:t>
+      </w:r>
+      <w:r>
+        <w:rPr>
+          <w:sz w:val="20"/>
+          <w:szCs w:val="20"/>
+        </w:rPr>
+        <w:t xml:space="preserve"> Les passagers </w:t>
+      </w:r>
+      <w:proofErr w:type="spellStart"/>
+      <w:r>
+        <w:rPr>
+          <w:sz w:val="20"/>
+          <w:szCs w:val="20"/>
+        </w:rPr>
+        <w:t>des</w:t>
+      </w:r>
+      <w:proofErr w:type="spellEnd"/>
+      <w:r>
+        <w:rPr>
+          <w:sz w:val="20"/>
+          <w:szCs w:val="20"/>
+        </w:rPr>
+        <w:t xml:space="preserve"> vols pourront également utiliser l’interface afin de choisir le vol qui leur correspond le plus.</w:t>
+      </w:r>
+      <w:r>
+        <w:rPr>
+          <w:sz w:val="20"/>
+          <w:szCs w:val="20"/>
+        </w:rPr>
+        <w:t xml:space="preserve"> Ce projet ambitionne de transformer des données brutes en informations exploitables pour optimiser la prise de décision et améliorer l'expérience utilisateur dans le domaine du transport aérien.</w:t>
+      </w:r>
+    </w:p>
+    <w:p>
+      <w:pPr>
+        <w:pStyle w:val="Titre2"/>
+        <w:rPr>
+          <w:lang w:val="fr-FR"/>
+        </w:rPr>
+      </w:pPr>
+      <w:r>
+        <w:rPr>
+          <w:lang w:val="fr-FR"/>
+        </w:rPr>
+        <w:t>Structure du document</w:t>
+      </w:r>
+    </w:p>
+    <w:p>
+      <w:pPr>
+        <w:pStyle w:val="NormalWeb"/>
+        <w:ind w:firstLine="14.40pt"/>
+        <w:jc w:val="both"/>
+        <w:rPr>
+          <w:sz w:val="20"/>
+          <w:szCs w:val="20"/>
+        </w:rPr>
+      </w:pPr>
+      <w:r>
+        <w:rPr>
+          <w:sz w:val="20"/>
+          <w:szCs w:val="20"/>
+        </w:rPr>
+        <w:t>Le présent rapport s’articule autour de plusieurs sections détaillant chaque étape clé de notre projet. La</w:t>
+      </w:r>
+      <w:r>
+        <w:rPr>
+          <w:b/>
+          <w:bCs/>
+          <w:sz w:val="20"/>
+          <w:szCs w:val="20"/>
+        </w:rPr>
+        <w:t xml:space="preserve"> section II</w:t>
+      </w:r>
+      <w:r>
+        <w:rPr>
+          <w:sz w:val="20"/>
+          <w:szCs w:val="20"/>
+        </w:rPr>
+        <w:t xml:space="preserve"> introduit les choix techniques initiaux, avec une présentation de l'architecture backend basée sur FASTAPI et </w:t>
+      </w:r>
+      <w:proofErr w:type="spellStart"/>
+      <w:r>
+        <w:rPr>
+          <w:sz w:val="20"/>
+          <w:szCs w:val="20"/>
+        </w:rPr>
+        <w:t>DuckDB</w:t>
+      </w:r>
+      <w:proofErr w:type="spellEnd"/>
+      <w:r>
+        <w:rPr>
+          <w:sz w:val="20"/>
+          <w:szCs w:val="20"/>
+        </w:rPr>
+        <w:t>, ainsi que les premières analyses réalisées sur le jeu de données. La</w:t>
+      </w:r>
+      <w:r>
+        <w:rPr>
+          <w:b/>
+          <w:bCs/>
+          <w:sz w:val="20"/>
+          <w:szCs w:val="20"/>
+        </w:rPr>
+        <w:t xml:space="preserve"> section III</w:t>
+      </w:r>
+      <w:r>
+        <w:rPr>
+          <w:sz w:val="20"/>
+          <w:szCs w:val="20"/>
+        </w:rPr>
+        <w:t xml:space="preserve"> explore le remplacement de </w:t>
+      </w:r>
+      <w:proofErr w:type="spellStart"/>
+      <w:r>
+        <w:rPr>
+          <w:sz w:val="20"/>
+          <w:szCs w:val="20"/>
+        </w:rPr>
+        <w:t>DuckDB</w:t>
+      </w:r>
+      <w:proofErr w:type="spellEnd"/>
+      <w:r>
+        <w:rPr>
+          <w:sz w:val="20"/>
+          <w:szCs w:val="20"/>
+        </w:rPr>
+        <w:t xml:space="preserve"> par Apache Spark, en mettant en lumière les avantages de cette solution pour des analyses à plus grande échelle et des applications de machine </w:t>
+      </w:r>
+      <w:proofErr w:type="spellStart"/>
+      <w:r>
+        <w:rPr>
+          <w:sz w:val="20"/>
+          <w:szCs w:val="20"/>
+        </w:rPr>
+        <w:t>learning</w:t>
+      </w:r>
+      <w:proofErr w:type="spellEnd"/>
+      <w:r>
+        <w:rPr>
+          <w:sz w:val="20"/>
+          <w:szCs w:val="20"/>
+        </w:rPr>
+        <w:t>. La</w:t>
+      </w:r>
+      <w:r>
+        <w:rPr>
+          <w:b/>
+          <w:bCs/>
+          <w:sz w:val="20"/>
+          <w:szCs w:val="20"/>
+        </w:rPr>
+        <w:t xml:space="preserve"> section IV</w:t>
+      </w:r>
+      <w:r>
+        <w:rPr>
+          <w:sz w:val="20"/>
+          <w:szCs w:val="20"/>
+        </w:rPr>
+        <w:t xml:space="preserve"> se concentre sur le développement du frontend, où l’utilisation de Dash </w:t>
+      </w:r>
+      <w:proofErr w:type="spellStart"/>
+      <w:r>
+        <w:rPr>
+          <w:sz w:val="20"/>
+          <w:szCs w:val="20"/>
+        </w:rPr>
+        <w:t>Plotly</w:t>
+      </w:r>
+      <w:proofErr w:type="spellEnd"/>
+      <w:r>
+        <w:rPr>
+          <w:sz w:val="20"/>
+          <w:szCs w:val="20"/>
+        </w:rPr>
+        <w:t xml:space="preserve"> a permis de concevoir une interface utilisateur interactive et intuitive pour visualiser les données. La</w:t>
+      </w:r>
+      <w:r>
+        <w:rPr>
+          <w:b/>
+          <w:bCs/>
+          <w:sz w:val="20"/>
+          <w:szCs w:val="20"/>
+        </w:rPr>
+        <w:t xml:space="preserve"> section V</w:t>
+      </w:r>
+      <w:r>
+        <w:rPr>
+          <w:sz w:val="20"/>
+          <w:szCs w:val="20"/>
+        </w:rPr>
+        <w:t xml:space="preserve"> évalue les performances de notre système, notamment en termes de rapidité et de scalabilité, tandis que la</w:t>
+      </w:r>
+      <w:r>
+        <w:rPr>
+          <w:b/>
+          <w:bCs/>
+          <w:sz w:val="20"/>
+          <w:szCs w:val="20"/>
+        </w:rPr>
+        <w:t xml:space="preserve"> section VI</w:t>
+      </w:r>
+      <w:r>
+        <w:rPr>
+          <w:sz w:val="20"/>
+          <w:szCs w:val="20"/>
+        </w:rPr>
+        <w:t xml:space="preserve"> propose des scénarios d'application concrets illustrant l'utilité </w:t>
+      </w:r>
+      <w:r>
+        <w:rPr>
+          <w:sz w:val="20"/>
+          <w:szCs w:val="20"/>
+        </w:rPr>
+        <w:t>de notre interface dans divers contextes. Enfin, nous concluons avec une synthèse des résultats obtenus et des perspectives d’amélioration pour ce projet.</w:t>
+      </w:r>
+    </w:p>
+    <w:p>
+      <w:pPr>
+        <w:pStyle w:val="Titre2"/>
+        <w:rPr>
+          <w:lang w:val="fr-FR"/>
+        </w:rPr>
+      </w:pPr>
+      <w:r>
+        <w:rPr>
+          <w:lang w:val="fr-FR"/>
+        </w:rPr>
+        <w:t>Utilisateurs potentiels</w:t>
+      </w:r>
+    </w:p>
+    <w:p>
+      <w:pPr>
+        <w:pStyle w:val="NormalWeb"/>
+        <w:ind w:firstLine="14.40pt"/>
+        <w:jc w:val="both"/>
+        <w:rPr>
+          <w:sz w:val="20"/>
+          <w:szCs w:val="20"/>
+        </w:rPr>
+      </w:pPr>
+      <w:r>
+        <w:rPr>
+          <w:sz w:val="20"/>
+          <w:szCs w:val="20"/>
+        </w:rPr>
+        <w:t xml:space="preserve">L’interface développée dans le cadre du projet </w:t>
+      </w:r>
+      <w:r>
+        <w:rPr>
+          <w:b/>
+          <w:bCs/>
+          <w:sz w:val="20"/>
+          <w:szCs w:val="20"/>
+        </w:rPr>
+        <w:t>Flight Catcher</w:t>
+      </w:r>
+      <w:r>
+        <w:rPr>
+          <w:sz w:val="20"/>
+          <w:szCs w:val="20"/>
+        </w:rPr>
+        <w:t xml:space="preserve"> a été conçue pour répondre aux besoins d’une large variété d’utilisateurs, qu’ils soient passagers occasionnels ou professionnels du secteur aérien.</w:t>
+      </w:r>
+    </w:p>
+    <w:p>
+      <w:pPr>
+        <w:pStyle w:val="NormalWeb"/>
+        <w:ind w:firstLine="14.40pt"/>
+        <w:jc w:val="both"/>
+        <w:rPr>
+          <w:sz w:val="20"/>
+          <w:szCs w:val="20"/>
+        </w:rPr>
+      </w:pPr>
+      <w:r>
+        <w:rPr>
+          <w:sz w:val="20"/>
+          <w:szCs w:val="20"/>
+        </w:rPr>
+        <w:t xml:space="preserve">D’une part, les </w:t>
+      </w:r>
+      <w:r>
+        <w:rPr>
+          <w:b/>
+          <w:bCs/>
+          <w:sz w:val="20"/>
+          <w:szCs w:val="20"/>
+        </w:rPr>
+        <w:t>passagers individuels</w:t>
+      </w:r>
+      <w:r>
+        <w:rPr>
+          <w:sz w:val="20"/>
+          <w:szCs w:val="20"/>
+        </w:rPr>
+        <w:t xml:space="preserve"> constituent un groupe clé d’utilisateurs. Grâce à cette interface, ils pourront accéder à des informations claires et précises sur les vols, comme les prévisions de retards ou les tendances générales pour une destination donnée. Ces données leur permettront de mieux planifier leurs déplacements et de choisir les options les plus fiables pour leurs voyages, optimisant ainsi leur expérience.</w:t>
+      </w:r>
+    </w:p>
+    <w:p>
+      <w:pPr>
+        <w:pStyle w:val="NormalWeb"/>
+        <w:ind w:firstLine="14.40pt"/>
+        <w:jc w:val="both"/>
+        <w:rPr>
+          <w:sz w:val="20"/>
+          <w:szCs w:val="20"/>
+        </w:rPr>
+      </w:pPr>
+      <w:r>
+        <w:rPr>
+          <w:sz w:val="20"/>
+          <w:szCs w:val="20"/>
+        </w:rPr>
+        <w:t xml:space="preserve">D’autre part, les </w:t>
+      </w:r>
+      <w:r>
+        <w:rPr>
+          <w:b/>
+          <w:bCs/>
+          <w:sz w:val="20"/>
+          <w:szCs w:val="20"/>
+        </w:rPr>
+        <w:t>professionnels du secteur aérien</w:t>
+      </w:r>
+      <w:r>
+        <w:rPr>
+          <w:sz w:val="20"/>
+          <w:szCs w:val="20"/>
+        </w:rPr>
+        <w:t xml:space="preserve"> bénéficieront d’outils puissants pour améliorer leurs opérations. Les </w:t>
+      </w:r>
+      <w:r>
+        <w:rPr>
+          <w:b/>
+          <w:bCs/>
+          <w:sz w:val="20"/>
+          <w:szCs w:val="20"/>
+        </w:rPr>
+        <w:t>aéroports</w:t>
+      </w:r>
+      <w:r>
+        <w:rPr>
+          <w:sz w:val="20"/>
+          <w:szCs w:val="20"/>
+        </w:rPr>
+        <w:t xml:space="preserve"> pourraient utiliser cette interface pour optimiser la gestion des ressources au sol, telles que les pistes ou les portes d’embarquement, en anticipant les retards. Les </w:t>
+      </w:r>
+      <w:r>
+        <w:rPr>
+          <w:b/>
+          <w:bCs/>
+          <w:sz w:val="20"/>
+          <w:szCs w:val="20"/>
+        </w:rPr>
+        <w:t>compagnies aériennes</w:t>
+      </w:r>
+      <w:r>
+        <w:rPr>
+          <w:sz w:val="20"/>
+          <w:szCs w:val="20"/>
+        </w:rPr>
+        <w:t xml:space="preserve">, quant à elles, pourront se servir de ces analyses pour ajuster leurs plannings, réduire les impacts des retards sur les connexions, et améliorer la satisfaction de leurs clients. En outre, les </w:t>
+      </w:r>
+      <w:r>
+        <w:rPr>
+          <w:b/>
+          <w:bCs/>
+          <w:sz w:val="20"/>
+          <w:szCs w:val="20"/>
+        </w:rPr>
+        <w:t>organismes de régulation</w:t>
+      </w:r>
+      <w:r>
+        <w:rPr>
+          <w:sz w:val="20"/>
+          <w:szCs w:val="20"/>
+        </w:rPr>
+        <w:t xml:space="preserve"> ou les prestataires de services liés au transport aérien (comme les gestionnaires de bagages ou les équipes de maintenance) pourraient exploiter ces données pour coordonner leurs activités et réduire les inefficacités opérationnelles.</w:t>
+      </w:r>
+    </w:p>
+    <w:p>
+      <w:pPr>
+        <w:pStyle w:val="NormalWeb"/>
+        <w:ind w:firstLine="14.40pt"/>
+        <w:jc w:val="both"/>
+        <w:rPr>
+          <w:sz w:val="20"/>
+          <w:szCs w:val="20"/>
+        </w:rPr>
+      </w:pPr>
+      <w:r>
+        <w:rPr>
+          <w:sz w:val="20"/>
+          <w:szCs w:val="20"/>
+        </w:rPr>
+        <w:t xml:space="preserve">Enfin, cette interface s’adresse également à l’ensemble des </w:t>
+      </w:r>
+      <w:r>
+        <w:rPr>
+          <w:b/>
+          <w:bCs/>
+          <w:sz w:val="20"/>
+          <w:szCs w:val="20"/>
+        </w:rPr>
+        <w:t>acteurs de l’écosystème aéronautique</w:t>
+      </w:r>
+      <w:r>
+        <w:rPr>
+          <w:sz w:val="20"/>
+          <w:szCs w:val="20"/>
+        </w:rPr>
+        <w:t>, tels que les analystes de données ou les décideurs stratégiques, qui peuvent s’appuyer sur les informations fournies pour identifier des tendances, évaluer les performances et prendre des décisions éclairées visant à améliorer la fiabilité et l’efficacité globale du transport aérien.</w:t>
+      </w:r>
+    </w:p>
+    <w:p>
+      <w:pPr>
+        <w:pStyle w:val="NormalWeb"/>
+        <w:ind w:firstLine="14.40pt"/>
+        <w:jc w:val="both"/>
+        <w:rPr>
+          <w:sz w:val="20"/>
+          <w:szCs w:val="20"/>
+        </w:rPr>
+      </w:pPr>
+      <w:r>
+        <w:rPr>
+          <w:sz w:val="20"/>
+          <w:szCs w:val="20"/>
+        </w:rPr>
+        <w:t xml:space="preserve">En rendant les données accessibles et exploitables pour ces divers profils d’utilisateurs, </w:t>
+      </w:r>
+      <w:r>
+        <w:rPr>
+          <w:b/>
+          <w:bCs/>
+          <w:sz w:val="20"/>
+          <w:szCs w:val="20"/>
+        </w:rPr>
+        <w:t>Flight Catcher</w:t>
+      </w:r>
+      <w:r>
+        <w:rPr>
+          <w:sz w:val="20"/>
+          <w:szCs w:val="20"/>
+        </w:rPr>
+        <w:t xml:space="preserve"> se positionne comme une solution universelle au service de la fluidité et de l’efficacité du transport aérien.</w:t>
+      </w:r>
+    </w:p>
+    <w:p>
+      <w:pPr>
+        <w:pStyle w:val="NormalWeb"/>
+        <w:ind w:firstLine="14.40pt"/>
+        <w:jc w:val="both"/>
+        <w:rPr>
+          <w:sz w:val="20"/>
+          <w:szCs w:val="20"/>
+        </w:rPr>
+      </w:pPr>
+      <w:r>
+        <w:rPr>
+          <w:sz w:val="20"/>
+          <w:szCs w:val="20"/>
+        </w:rPr>
+        <w:lastRenderedPageBreak/>
+        <w:t xml:space="preserve">Outre les passagers et les professionnels directs du secteur aérien, l'interface </w:t>
+      </w:r>
+      <w:r>
+        <w:rPr>
+          <w:b/>
+          <w:bCs/>
+          <w:sz w:val="20"/>
+          <w:szCs w:val="20"/>
+        </w:rPr>
+        <w:t>Flight Catcher</w:t>
+      </w:r>
+      <w:r>
+        <w:rPr>
+          <w:sz w:val="20"/>
+          <w:szCs w:val="20"/>
+        </w:rPr>
+        <w:t xml:space="preserve"> pourrait également intéresser les </w:t>
+      </w:r>
+      <w:r>
+        <w:rPr>
+          <w:b/>
+          <w:bCs/>
+          <w:sz w:val="20"/>
+          <w:szCs w:val="20"/>
+        </w:rPr>
+        <w:t>investisseurs</w:t>
+      </w:r>
+      <w:r>
+        <w:rPr>
+          <w:sz w:val="20"/>
+          <w:szCs w:val="20"/>
+        </w:rPr>
+        <w:t xml:space="preserve"> et actionnaires cherchant à optimiser leurs choix d'investissement dans l'industrie aérienne. Ces acteurs financiers, qu’ils soient intéressés par les </w:t>
+      </w:r>
+      <w:r>
+        <w:rPr>
+          <w:b/>
+          <w:bCs/>
+          <w:sz w:val="20"/>
+          <w:szCs w:val="20"/>
+        </w:rPr>
+        <w:t>compagnies aériennes</w:t>
+      </w:r>
+      <w:r>
+        <w:rPr>
+          <w:sz w:val="20"/>
+          <w:szCs w:val="20"/>
+        </w:rPr>
+        <w:t xml:space="preserve">, les </w:t>
+      </w:r>
+      <w:r>
+        <w:rPr>
+          <w:b/>
+          <w:bCs/>
+          <w:sz w:val="20"/>
+          <w:szCs w:val="20"/>
+        </w:rPr>
+        <w:t>modèles d’avions</w:t>
+      </w:r>
+      <w:r>
+        <w:rPr>
+          <w:sz w:val="20"/>
+          <w:szCs w:val="20"/>
+        </w:rPr>
+        <w:t xml:space="preserve">, ou même les </w:t>
+      </w:r>
+      <w:r>
+        <w:rPr>
+          <w:b/>
+          <w:bCs/>
+          <w:sz w:val="20"/>
+          <w:szCs w:val="20"/>
+        </w:rPr>
+        <w:t>aéroports</w:t>
+      </w:r>
+      <w:r>
+        <w:rPr>
+          <w:sz w:val="20"/>
+          <w:szCs w:val="20"/>
+        </w:rPr>
+        <w:t>, pourraient utiliser les données fournies par l'interface pour identifier les acteurs les plus performants en termes de ponctualité et de gestion des retards. En analysant les tendances de performance, ils pourront prendre des décisions éclairées sur les investissements les plus prometteurs, en privilégiant les compagnies aériennes qui démontrent une gestion optimale des flux et une réduction significative des perturbations. Cela pourrait aussi les aider à repérer des zones géographiques ou des infrastructures (aéroports, compagnies ou modèles d'avions) particulièrement efficaces, réduisant ainsi les risques financiers et maximisant les retours sur investissement.</w:t>
+      </w:r>
+    </w:p>
+    <w:p>
+      <w:pPr>
+        <w:pStyle w:val="NormalWeb"/>
+        <w:ind w:firstLine="14.40pt"/>
+        <w:jc w:val="both"/>
+        <w:rPr>
+          <w:sz w:val="20"/>
+          <w:szCs w:val="20"/>
+        </w:rPr>
+      </w:pPr>
+      <w:r>
+        <w:rPr>
+          <w:sz w:val="20"/>
+          <w:szCs w:val="20"/>
+        </w:rPr>
+        <w:t xml:space="preserve">Au-delà des acteurs traditionnels du secteur aérien, plusieurs autres profils pourraient être intéressés par l'interface </w:t>
+      </w:r>
+      <w:r>
+        <w:rPr>
+          <w:b/>
+          <w:bCs/>
+          <w:sz w:val="20"/>
+          <w:szCs w:val="20"/>
+        </w:rPr>
+        <w:t>Flight Catcher</w:t>
+      </w:r>
+      <w:r>
+        <w:rPr>
+          <w:sz w:val="20"/>
+          <w:szCs w:val="20"/>
+        </w:rPr>
+        <w:t xml:space="preserve">. Par exemple, les </w:t>
+      </w:r>
+      <w:r>
+        <w:rPr>
+          <w:b/>
+          <w:bCs/>
+          <w:sz w:val="20"/>
+          <w:szCs w:val="20"/>
+        </w:rPr>
+        <w:t>fournisseurs de services technologiques</w:t>
+      </w:r>
+      <w:r>
+        <w:rPr>
+          <w:sz w:val="20"/>
+          <w:szCs w:val="20"/>
+        </w:rPr>
+        <w:t xml:space="preserve"> (tels que les entreprises spécialisées dans les systèmes de gestion du trafic aérien ou les technologies de suivi de vol) pourraient exploiter ces données pour enrichir leurs propres solutions et proposer des services plus efficaces. De même, les </w:t>
+      </w:r>
+      <w:r>
+        <w:rPr>
+          <w:b/>
+          <w:bCs/>
+          <w:sz w:val="20"/>
+          <w:szCs w:val="20"/>
+        </w:rPr>
+        <w:t>consultants en gestion des risques</w:t>
+      </w:r>
+      <w:r>
+        <w:rPr>
+          <w:sz w:val="20"/>
+          <w:szCs w:val="20"/>
+        </w:rPr>
+        <w:t xml:space="preserve"> pourraient se servir des analyses pour aider leurs clients à minimiser les impacts des retards et à optimiser la planification des ressources.</w:t>
+      </w:r>
+    </w:p>
+    <w:p>
+      <w:pPr>
+        <w:pStyle w:val="NormalWeb"/>
+        <w:ind w:firstLine="14.40pt"/>
+        <w:jc w:val="both"/>
+        <w:rPr>
+          <w:sz w:val="20"/>
+          <w:szCs w:val="20"/>
+        </w:rPr>
+      </w:pPr>
+      <w:r>
+        <w:rPr>
+          <w:sz w:val="20"/>
+          <w:szCs w:val="20"/>
+        </w:rPr>
+        <w:t xml:space="preserve">Les </w:t>
+      </w:r>
+      <w:r>
+        <w:rPr>
+          <w:b/>
+          <w:bCs/>
+          <w:sz w:val="20"/>
+          <w:szCs w:val="20"/>
+        </w:rPr>
+        <w:t>voyagistes et agences de voyages</w:t>
+      </w:r>
+      <w:r>
+        <w:rPr>
+          <w:sz w:val="20"/>
+          <w:szCs w:val="20"/>
+        </w:rPr>
+        <w:t xml:space="preserve"> pourraient également trouver une utilité directe dans cette interface, leur permettant de mieux conseiller leurs clients en fonction des performances des compagnies aériennes et des aéroports, ou encore d'offrir des services personnalisés, comme des recommandations sur les horaires de vol les plus fiables.</w:t>
+      </w:r>
+    </w:p>
+    <w:p>
+      <w:pPr>
+        <w:pStyle w:val="NormalWeb"/>
+        <w:ind w:firstLine="14.40pt"/>
+        <w:jc w:val="both"/>
+        <w:rPr>
+          <w:sz w:val="20"/>
+          <w:szCs w:val="20"/>
+        </w:rPr>
+      </w:pPr>
+      <w:r>
+        <w:rPr>
+          <w:sz w:val="20"/>
+          <w:szCs w:val="20"/>
+        </w:rPr>
+        <w:t xml:space="preserve">Enfin, les </w:t>
+      </w:r>
+      <w:r>
+        <w:rPr>
+          <w:b/>
+          <w:bCs/>
+          <w:sz w:val="20"/>
+          <w:szCs w:val="20"/>
+        </w:rPr>
+        <w:t>chercheurs et universitaires</w:t>
+      </w:r>
+      <w:r>
+        <w:rPr>
+          <w:sz w:val="20"/>
+          <w:szCs w:val="20"/>
+        </w:rPr>
+        <w:t xml:space="preserve"> travaillant dans des domaines tels que l’ingénierie du transport, les sciences des données, ou l’économie des transports pourraient tirer parti de l'interface pour mener des études sur la ponctualité des vols, l’impact des retards sur les performances économiques, ou encore l’évolution des technologies aéronautiques.</w:t>
+      </w:r>
+    </w:p>
+    <w:p>
+      <w:pPr>
+        <w:pStyle w:val="NormalWeb"/>
+        <w:ind w:firstLine="14.40pt"/>
+        <w:jc w:val="both"/>
+        <w:rPr>
+          <w:sz w:val="20"/>
+          <w:szCs w:val="20"/>
+        </w:rPr>
+      </w:pPr>
+      <w:r>
+        <w:rPr>
+          <w:sz w:val="20"/>
+          <w:szCs w:val="20"/>
+        </w:rPr>
+        <w:t xml:space="preserve">L’interface </w:t>
+      </w:r>
+      <w:r>
+        <w:rPr>
+          <w:b/>
+          <w:bCs/>
+          <w:sz w:val="20"/>
+          <w:szCs w:val="20"/>
+        </w:rPr>
+        <w:t>Flight Catcher</w:t>
+      </w:r>
+      <w:r>
+        <w:rPr>
+          <w:sz w:val="20"/>
+          <w:szCs w:val="20"/>
+        </w:rPr>
+        <w:t>, par son approche analytique et ses fonctionnalités adaptées à une diversité d’utilisateurs, pourrait donc se révéler un outil précieux pour une large gamme d'acteurs investis dans l’amélioration de l'efficacité et de la rentabilité du secteur aérien.</w:t>
+      </w:r>
+    </w:p>
+    <w:p>
+      <w:pPr>
+        <w:pStyle w:val="Titre2"/>
+        <w:rPr>
+          <w:lang w:val="fr-FR"/>
+        </w:rPr>
+      </w:pPr>
+      <w:r>
+        <w:rPr>
+          <w:lang w:val="fr-FR"/>
+        </w:rPr>
+        <w:t>Le jeu de donnée initial</w:t>
+      </w:r>
+    </w:p>
+    <w:p>
+      <w:pPr>
+        <w:pStyle w:val="NormalWeb"/>
+        <w:ind w:firstLine="14.40pt"/>
+        <w:rPr>
+          <w:sz w:val="20"/>
+          <w:szCs w:val="20"/>
+        </w:rPr>
+      </w:pPr>
+      <w:r>
+        <w:rPr>
+          <w:sz w:val="20"/>
+          <w:szCs w:val="20"/>
+        </w:rPr>
+        <w:t xml:space="preserve">Le jeu de données utilisé dans le projet </w:t>
+      </w:r>
+      <w:r>
+        <w:rPr>
+          <w:rStyle w:val="lev"/>
+          <w:sz w:val="20"/>
+          <w:szCs w:val="20"/>
+        </w:rPr>
+        <w:t>Flight Catcher</w:t>
+      </w:r>
+      <w:r>
+        <w:rPr>
+          <w:sz w:val="20"/>
+          <w:szCs w:val="20"/>
+        </w:rPr>
+        <w:t xml:space="preserve"> provient de la plateforme </w:t>
+      </w:r>
+      <w:proofErr w:type="spellStart"/>
+      <w:r>
+        <w:rPr>
+          <w:sz w:val="20"/>
+          <w:szCs w:val="20"/>
+        </w:rPr>
+        <w:t>Kaggle</w:t>
+      </w:r>
+      <w:proofErr w:type="spellEnd"/>
+      <w:r>
+        <w:rPr>
+          <w:sz w:val="20"/>
+          <w:szCs w:val="20"/>
+        </w:rPr>
+        <w:t xml:space="preserve">, un site de référence pour les compétitions et analyses de données. Ce jeu, intitulé </w:t>
+      </w:r>
+      <w:r>
+        <w:rPr>
+          <w:rStyle w:val="lev"/>
+          <w:sz w:val="20"/>
+          <w:szCs w:val="20"/>
+        </w:rPr>
+        <w:t xml:space="preserve">Flight Delay </w:t>
+      </w:r>
+      <w:proofErr w:type="spellStart"/>
+      <w:r>
+        <w:rPr>
+          <w:rStyle w:val="lev"/>
+          <w:sz w:val="20"/>
+          <w:szCs w:val="20"/>
+        </w:rPr>
+        <w:t>Dataset</w:t>
+      </w:r>
+      <w:proofErr w:type="spellEnd"/>
+      <w:r>
+        <w:rPr>
+          <w:rStyle w:val="lev"/>
+          <w:sz w:val="20"/>
+          <w:szCs w:val="20"/>
+        </w:rPr>
+        <w:t xml:space="preserve"> 2018-2022</w:t>
+      </w:r>
+      <w:r>
+        <w:rPr>
+          <w:sz w:val="20"/>
+          <w:szCs w:val="20"/>
+        </w:rPr>
+        <w:t xml:space="preserve">, a été créé pour permettre l'étude des retards et des performances des vols commerciaux aux États-Unis sur une période de cinq ans, de </w:t>
+      </w:r>
+      <w:r>
+        <w:rPr>
+          <w:sz w:val="20"/>
+          <w:szCs w:val="20"/>
+        </w:rPr>
+        <w:t>2018 à 2022. Il contient des informations détaillées telles que les retards, les compagnies aériennes, les aéroports d’origine et de destination, les horaires de vol, le temps de trajet, ainsi que les distances parcourues.</w:t>
+      </w:r>
+    </w:p>
+    <w:p>
+      <w:pPr>
+        <w:pStyle w:val="NormalWeb"/>
+        <w:ind w:firstLine="14.40pt"/>
+        <w:rPr>
+          <w:sz w:val="20"/>
+          <w:szCs w:val="20"/>
+        </w:rPr>
+      </w:pPr>
+      <w:r>
+        <w:rPr>
+          <w:sz w:val="20"/>
+          <w:szCs w:val="20"/>
+        </w:rPr>
+        <w:t>Avec un volume total de 2 Go, le fichier est fourni au format Parquet, un format bien adapté aux grandes volumétries de données. Ce choix offre plusieurs avantages : une structure orientée colonnes qui optimise les analyses par lots et des capacités avancées de compression, ce qui réduit considérablement la taille des fichiers tout en maintenant des temps d'accès rapides. Ces caractéristiques font du format Parquet une solution idéale pour le traitement efficace des données volumineuses, limitant ainsi les ressources nécessaires tout en conservant une grande flexibilité pour les analyses.</w:t>
+      </w:r>
+    </w:p>
+    <w:p>
+      <w:pPr>
+        <w:pStyle w:val="NormalWeb"/>
+        <w:ind w:firstLine="14.40pt"/>
+        <w:rPr>
+          <w:sz w:val="20"/>
+          <w:szCs w:val="20"/>
+        </w:rPr>
+      </w:pPr>
+      <w:r>
+        <w:rPr>
+          <w:sz w:val="20"/>
+          <w:szCs w:val="20"/>
+        </w:rPr>
+        <w:t>Ce jeu de données sera exploré en détail dans une section ultérieure du rapport, où nous expliquerons comment ses différentes caractéristiques ont guidé nos choix techniques et analytiques, ainsi que les premières observations tirées des données.</w:t>
       </w:r>
     </w:p>
     <w:p>
@@ -346,37 +1354,383 @@
         <w:t>Choix techniques</w:t>
       </w:r>
     </w:p>
-    <w:p>
-      <w:pPr>
-        <w:rPr>
-          <w:lang w:val="fr-FR"/>
-        </w:rPr>
-      </w:pPr>
-      <w:r>
-        <w:rPr>
-          <w:lang w:val="fr-FR"/>
-        </w:rPr>
-        <w:t>Afin de développer l’interface d’analyse des données, nous avons opté pour l’utilisation de FASTAPI en tant que framework pour le développement de l’API côté serveur. Ce choix repose sur plusieurs avantages clés de FASTAPI, notamment sa légèreté, sa performance élevée et sa capacité à générer automatiquement une documentation des endpoints.</w:t>
-      </w:r>
-    </w:p>
-    <w:p>
-      <w:pPr>
-        <w:rPr>
-          <w:lang w:val="fr-FR"/>
-        </w:rPr>
-      </w:pPr>
-    </w:p>
-    <w:p>
-      <w:pPr>
-        <w:rPr>
-          <w:lang w:val="fr-FR"/>
-        </w:rPr>
-      </w:pPr>
-      <w:r>
-        <w:rPr>
-          <w:lang w:val="fr-FR"/>
-        </w:rPr>
-        <w:t>Pour la partie base de données, DuckDB a été choisi comme moteur analytique principal. DuckDB est particulièrement adapté pour travailler sur des fichiers volumineux, en particulier ceux au format Parquet. Son intégration native avec ce format permet d’effectuer des requêtes SQL directement sur les fichiers Parquet sans avoir à les importer dans une base de données intermédiaire. Cette approche est idéale pour notre projet, car elle réduit significativement le temps de prétraitement et limite l’utilisation de ressources mémoire.</w:t>
+    <w:p/>
+    <w:p>
+      <w:pPr>
+        <w:ind w:firstLine="14.40pt"/>
+        <w:jc w:val="both"/>
+        <w:rPr>
+          <w:lang w:val="fr-FR"/>
+        </w:rPr>
+      </w:pPr>
+      <w:r>
+        <w:rPr>
+          <w:lang w:val="fr-FR"/>
+        </w:rPr>
+        <w:t xml:space="preserve">Afin de développer l’interface d’analyse des données, nous avons opté pour l’utilisation de </w:t>
+      </w:r>
+      <w:r>
+        <w:rPr>
+          <w:b/>
+          <w:bCs/>
+          <w:lang w:val="fr-FR"/>
+        </w:rPr>
+        <w:t>FASTAPI</w:t>
+      </w:r>
+      <w:r>
+        <w:rPr>
+          <w:lang w:val="fr-FR"/>
+        </w:rPr>
+        <w:t xml:space="preserve"> en tant que </w:t>
+      </w:r>
+      <w:proofErr w:type="spellStart"/>
+      <w:r>
+        <w:rPr>
+          <w:lang w:val="fr-FR"/>
+        </w:rPr>
+        <w:t>framework</w:t>
+      </w:r>
+      <w:proofErr w:type="spellEnd"/>
+      <w:r>
+        <w:rPr>
+          <w:lang w:val="fr-FR"/>
+        </w:rPr>
+        <w:t xml:space="preserve"> pour le développement de l’API côté serveur. Ce choix repose sur plusieurs avantages clés de FASTAPI : sa légèreté, ses performances élevées, et sa capacité à générer automatiquement une documentation des points d’accès (</w:t>
+      </w:r>
+      <w:proofErr w:type="spellStart"/>
+      <w:r>
+        <w:rPr>
+          <w:lang w:val="fr-FR"/>
+        </w:rPr>
+        <w:t>endpoints</w:t>
+      </w:r>
+      <w:proofErr w:type="spellEnd"/>
+      <w:r>
+        <w:rPr>
+          <w:lang w:val="fr-FR"/>
+        </w:rPr>
+        <w:t xml:space="preserve">) via </w:t>
+      </w:r>
+      <w:proofErr w:type="spellStart"/>
+      <w:r>
+        <w:rPr>
+          <w:lang w:val="fr-FR"/>
+        </w:rPr>
+        <w:t>Swagger</w:t>
+      </w:r>
+      <w:proofErr w:type="spellEnd"/>
+      <w:r>
+        <w:rPr>
+          <w:lang w:val="fr-FR"/>
+        </w:rPr>
+        <w:t xml:space="preserve"> UI, ce qui facilite le développement collaboratif. Par rapport à des alternatives comme </w:t>
+      </w:r>
+      <w:r>
+        <w:rPr>
+          <w:b/>
+          <w:bCs/>
+          <w:lang w:val="fr-FR"/>
+        </w:rPr>
+        <w:t>Flask</w:t>
+      </w:r>
+      <w:r>
+        <w:rPr>
+          <w:lang w:val="fr-FR"/>
+        </w:rPr>
+        <w:t xml:space="preserve"> ou </w:t>
+      </w:r>
+      <w:r>
+        <w:rPr>
+          <w:b/>
+          <w:bCs/>
+          <w:lang w:val="fr-FR"/>
+        </w:rPr>
+        <w:t>Django</w:t>
+      </w:r>
+      <w:r>
+        <w:rPr>
+          <w:lang w:val="fr-FR"/>
+        </w:rPr>
+        <w:t>, FASTAPI se distingue par sa prise en charge native d’</w:t>
+      </w:r>
+      <w:proofErr w:type="spellStart"/>
+      <w:r>
+        <w:rPr>
+          <w:lang w:val="fr-FR"/>
+        </w:rPr>
+        <w:t>asyncio</w:t>
+      </w:r>
+      <w:proofErr w:type="spellEnd"/>
+      <w:r>
+        <w:rPr>
+          <w:lang w:val="fr-FR"/>
+        </w:rPr>
+        <w:t>, qui optimise la gestion des requêtes simultanées. Cette caractéristique est particulièrement utile pour notre projet, où des requêtes fréquentes et intensives sur les données sont attendues. Cependant, si Django offre un écosystème riche et intégré pour des projets nécessitant des fonctionnalités web complexes, il aurait pu être perçu comme trop lourd pour notre besoin spécifique, centré principalement sur des appels API performants.</w:t>
+      </w:r>
+    </w:p>
+    <w:p>
+      <w:pPr>
+        <w:ind w:firstLine="14.40pt"/>
+        <w:jc w:val="both"/>
+        <w:rPr>
+          <w:lang w:val="fr-FR"/>
+        </w:rPr>
+      </w:pPr>
+    </w:p>
+    <w:p>
+      <w:pPr>
+        <w:ind w:firstLine="14.40pt"/>
+        <w:jc w:val="both"/>
+        <w:rPr>
+          <w:lang w:val="fr-FR"/>
+        </w:rPr>
+      </w:pPr>
+      <w:r>
+        <w:rPr>
+          <w:lang w:val="fr-FR"/>
+        </w:rPr>
+        <w:t xml:space="preserve">Pour la partie base de données, nous avons choisi </w:t>
+      </w:r>
+      <w:proofErr w:type="spellStart"/>
+      <w:r>
+        <w:rPr>
+          <w:b/>
+          <w:bCs/>
+          <w:lang w:val="fr-FR"/>
+        </w:rPr>
+        <w:t>DuckDB</w:t>
+      </w:r>
+      <w:proofErr w:type="spellEnd"/>
+      <w:r>
+        <w:rPr>
+          <w:lang w:val="fr-FR"/>
+        </w:rPr>
+        <w:t xml:space="preserve"> comme moteur analytique principal. </w:t>
+      </w:r>
+      <w:proofErr w:type="spellStart"/>
+      <w:r>
+        <w:rPr>
+          <w:lang w:val="fr-FR"/>
+        </w:rPr>
+        <w:t>DuckDB</w:t>
+      </w:r>
+      <w:proofErr w:type="spellEnd"/>
+      <w:r>
+        <w:rPr>
+          <w:lang w:val="fr-FR"/>
+        </w:rPr>
+        <w:t xml:space="preserve"> s’est révélé particulièrement adapté au traitement de fichiers volumineux, notamment au format </w:t>
+      </w:r>
+      <w:r>
+        <w:rPr>
+          <w:b/>
+          <w:bCs/>
+          <w:lang w:val="fr-FR"/>
+        </w:rPr>
+        <w:t>Parquet</w:t>
+      </w:r>
+      <w:r>
+        <w:rPr>
+          <w:lang w:val="fr-FR"/>
+        </w:rPr>
+        <w:t xml:space="preserve">, grâce à son intégration native qui permet d’effectuer des requêtes SQL directement sur ces fichiers. Cela évite d’avoir à importer les données dans une base intermédiaire, réduisant à la fois le temps de prétraitement et l’utilisation de ressources mémoire. Par exemple, des benchmarks indiquent que </w:t>
+      </w:r>
+      <w:proofErr w:type="spellStart"/>
+      <w:r>
+        <w:rPr>
+          <w:lang w:val="fr-FR"/>
+        </w:rPr>
+        <w:t>DuckDB</w:t>
+      </w:r>
+      <w:proofErr w:type="spellEnd"/>
+      <w:r>
+        <w:rPr>
+          <w:lang w:val="fr-FR"/>
+        </w:rPr>
+        <w:t xml:space="preserve"> consomme en moyenne 40 à 70 % moins de mémoire que des bases relationnelles classiques comme </w:t>
+      </w:r>
+      <w:r>
+        <w:rPr>
+          <w:b/>
+          <w:bCs/>
+          <w:lang w:val="fr-FR"/>
+        </w:rPr>
+        <w:t>PostgreSQL</w:t>
+      </w:r>
+      <w:r>
+        <w:rPr>
+          <w:lang w:val="fr-FR"/>
+        </w:rPr>
+        <w:t xml:space="preserve"> ou </w:t>
+      </w:r>
+      <w:r>
+        <w:rPr>
+          <w:b/>
+          <w:bCs/>
+          <w:lang w:val="fr-FR"/>
+        </w:rPr>
+        <w:t>MySQL</w:t>
+      </w:r>
+      <w:r>
+        <w:rPr>
+          <w:lang w:val="fr-FR"/>
+        </w:rPr>
+        <w:t xml:space="preserve"> pour des opérations similaires sur des fichiers de grande taille. Comparé à des solutions distribuées comme </w:t>
+      </w:r>
+      <w:r>
+        <w:rPr>
+          <w:b/>
+          <w:bCs/>
+          <w:lang w:val="fr-FR"/>
+        </w:rPr>
+        <w:t>Apache Spark</w:t>
+      </w:r>
+      <w:r>
+        <w:rPr>
+          <w:lang w:val="fr-FR"/>
+        </w:rPr>
+        <w:t xml:space="preserve">, </w:t>
+      </w:r>
+      <w:proofErr w:type="spellStart"/>
+      <w:r>
+        <w:rPr>
+          <w:lang w:val="fr-FR"/>
+        </w:rPr>
+        <w:t>DuckDB</w:t>
+      </w:r>
+      <w:proofErr w:type="spellEnd"/>
+      <w:r>
+        <w:rPr>
+          <w:lang w:val="fr-FR"/>
+        </w:rPr>
+        <w:t xml:space="preserve"> est limité par son exécution locale mais se montre beaucoup plus rapide et efficient pour des </w:t>
+      </w:r>
+      <w:r>
+        <w:rPr>
+          <w:lang w:val="fr-FR"/>
+        </w:rPr>
+        <w:lastRenderedPageBreak/>
+        <w:t xml:space="preserve">volumes de données jusqu’à plusieurs dizaines de </w:t>
+      </w:r>
+      <w:proofErr w:type="spellStart"/>
+      <w:r>
+        <w:rPr>
+          <w:lang w:val="fr-FR"/>
+        </w:rPr>
+        <w:t>gigaoctets</w:t>
+      </w:r>
+      <w:proofErr w:type="spellEnd"/>
+      <w:r>
+        <w:rPr>
+          <w:lang w:val="fr-FR"/>
+        </w:rPr>
+        <w:t>, ce qui correspond à notre cas.</w:t>
+      </w:r>
+    </w:p>
+    <w:p>
+      <w:pPr>
+        <w:ind w:firstLine="14.40pt"/>
+        <w:jc w:val="both"/>
+        <w:rPr>
+          <w:lang w:val="fr-FR"/>
+        </w:rPr>
+      </w:pPr>
+    </w:p>
+    <w:p>
+      <w:pPr>
+        <w:ind w:firstLine="14.40pt"/>
+        <w:jc w:val="both"/>
+        <w:rPr>
+          <w:lang w:val="fr-FR"/>
+        </w:rPr>
+      </w:pPr>
+      <w:r>
+        <w:rPr>
+          <w:lang w:val="fr-FR"/>
+        </w:rPr>
+        <w:t xml:space="preserve">En revanche, une limite notable de </w:t>
+      </w:r>
+      <w:proofErr w:type="spellStart"/>
+      <w:r>
+        <w:rPr>
+          <w:lang w:val="fr-FR"/>
+        </w:rPr>
+        <w:t>DuckDB</w:t>
+      </w:r>
+      <w:proofErr w:type="spellEnd"/>
+      <w:r>
+        <w:rPr>
+          <w:lang w:val="fr-FR"/>
+        </w:rPr>
+        <w:t xml:space="preserve"> réside dans sa scalabilité : il n’est pas conçu pour traiter des charges massives sur des clusters distribués. Si nos besoins venaient à évoluer vers des analyses nécessitant une parallélisation étendue ou une intégration avec des flux de données en temps réel, Spark pourrait être une alternative plus appropriée, malgré son coût en ressources et sa complexité d’installation.</w:t>
+      </w:r>
+    </w:p>
+    <w:p>
+      <w:pPr>
+        <w:ind w:firstLine="14.40pt"/>
+        <w:jc w:val="both"/>
+        <w:rPr>
+          <w:lang w:val="fr-FR"/>
+        </w:rPr>
+      </w:pPr>
+    </w:p>
+    <w:p>
+      <w:pPr>
+        <w:ind w:firstLine="14.40pt"/>
+        <w:jc w:val="both"/>
+        <w:rPr>
+          <w:lang w:val="fr-FR"/>
+        </w:rPr>
+      </w:pPr>
+      <w:r>
+        <w:rPr>
+          <w:lang w:val="fr-FR"/>
+        </w:rPr>
+        <w:t xml:space="preserve">Ainsi, le choix initial de </w:t>
+      </w:r>
+      <w:r>
+        <w:rPr>
+          <w:b/>
+          <w:bCs/>
+          <w:lang w:val="fr-FR"/>
+        </w:rPr>
+        <w:t>FASTAPI</w:t>
+      </w:r>
+      <w:r>
+        <w:rPr>
+          <w:lang w:val="fr-FR"/>
+        </w:rPr>
+        <w:t xml:space="preserve"> et </w:t>
+      </w:r>
+      <w:proofErr w:type="spellStart"/>
+      <w:r>
+        <w:rPr>
+          <w:b/>
+          <w:bCs/>
+          <w:lang w:val="fr-FR"/>
+        </w:rPr>
+        <w:t>DuckDB</w:t>
+      </w:r>
+      <w:proofErr w:type="spellEnd"/>
+      <w:r>
+        <w:rPr>
+          <w:lang w:val="fr-FR"/>
+        </w:rPr>
+        <w:t xml:space="preserve">, optimisé pour la légèreté et l’efficacité mémoire, reflétait un compromis judicieux entre performance, simplicité et adaptation à l’échelle de notre projet. Cependant, face à des besoins croissants en termes de scalabilité et d’analyse distribuée, notamment pour des volumes de données dépassant les capacités locales, nous avons dû basculer sur </w:t>
+      </w:r>
+      <w:r>
+        <w:rPr>
+          <w:b/>
+          <w:bCs/>
+          <w:lang w:val="fr-FR"/>
+        </w:rPr>
+        <w:t>Apache Spark</w:t>
+      </w:r>
+      <w:r>
+        <w:rPr>
+          <w:lang w:val="fr-FR"/>
+        </w:rPr>
+        <w:t>. Spark permet une gestion plus robuste des données massives grâce à sa capacité à exécuter des calculs sur des clusters distribués, offrant ainsi une solution adaptée à des traitements plus intensifs et complexes.</w:t>
       </w:r>
     </w:p>
     <w:p>
@@ -387,44 +1741,107 @@
         <w:t>Chargement des données</w:t>
       </w:r>
     </w:p>
-    <w:p>
-      <w:pPr>
-        <w:rPr>
-          <w:lang w:val="fr-FR"/>
-        </w:rPr>
-      </w:pPr>
-      <w:r>
-        <w:rPr>
-          <w:lang w:val="fr-FR"/>
-        </w:rPr>
-        <w:t xml:space="preserve">Les données du jeu Flight Status Prediction sont stockées au format Parquet, ce qui offre des avantages significatifs en termes de compression et de performance de lecture. Ce format a été choisi en raison de sa capacité à réduire la taille des fichiers tout en maintenant un accès rapide aux données, </w:t>
-      </w:r>
-      <w:r>
-        <w:rPr>
-          <w:lang w:val="fr-FR"/>
-        </w:rPr>
-        <w:t>ce qui est essentiel pour traiter les 2 Go d’informations contenues dans ce jeu de données.</w:t>
-      </w:r>
-    </w:p>
-    <w:p>
-      <w:pPr>
-        <w:rPr>
-          <w:lang w:val="fr-FR"/>
-        </w:rPr>
-      </w:pPr>
-    </w:p>
-    <w:p>
-      <w:pPr>
-        <w:rPr>
-          <w:lang w:val="fr-FR"/>
-        </w:rPr>
-      </w:pPr>
-      <w:r>
-        <w:rPr>
-          <w:lang w:val="fr-FR"/>
-        </w:rPr>
-        <w:t>Grâce à DuckDB, le fichier Parquet peut être chargé directement dans une table temporaire et interagie avec des requêtes SQL classiques. Cette méthode supprime le besoin de transformations complexes et permet de tirer parti de la simplicité des requêtes SQL pour récupérer les informations pertinentes.</w:t>
-      </w:r>
+    <w:p/>
+    <w:p>
+      <w:pPr>
+        <w:ind w:firstLine="14.40pt"/>
+        <w:jc w:val="both"/>
+        <w:rPr>
+          <w:lang w:val="fr-FR"/>
+        </w:rPr>
+      </w:pPr>
+      <w:r>
+        <w:rPr>
+          <w:lang w:val="fr-FR"/>
+        </w:rPr>
+        <w:t xml:space="preserve">Les données du jeu Flight </w:t>
+      </w:r>
+      <w:proofErr w:type="spellStart"/>
+      <w:r>
+        <w:rPr>
+          <w:lang w:val="fr-FR"/>
+        </w:rPr>
+        <w:t>Status</w:t>
+      </w:r>
+      <w:proofErr w:type="spellEnd"/>
+      <w:r>
+        <w:rPr>
+          <w:lang w:val="fr-FR"/>
+        </w:rPr>
+        <w:t xml:space="preserve"> </w:t>
+      </w:r>
+      <w:proofErr w:type="spellStart"/>
+      <w:r>
+        <w:rPr>
+          <w:lang w:val="fr-FR"/>
+        </w:rPr>
+        <w:t>Prediction</w:t>
+      </w:r>
+      <w:proofErr w:type="spellEnd"/>
+      <w:r>
+        <w:rPr>
+          <w:lang w:val="fr-FR"/>
+        </w:rPr>
+        <w:t xml:space="preserve"> sont stockées au format Parquet, ce qui offre des avantages significatifs en termes de compression et de performance de lecture. Ce format a été choisi en raison de sa capacité à réduire la taille des fichiers tout en maintenant un accès rapide aux données, ce qui est essentiel pour traiter les 2 Go d’informations contenues dans ce jeu de données.</w:t>
+      </w:r>
+    </w:p>
+    <w:p>
+      <w:pPr>
+        <w:jc w:val="both"/>
+        <w:rPr>
+          <w:lang w:val="fr-FR"/>
+        </w:rPr>
+      </w:pPr>
+    </w:p>
+    <w:p>
+      <w:pPr>
+        <w:ind w:firstLine="14.40pt"/>
+        <w:jc w:val="both"/>
+        <w:rPr>
+          <w:lang w:val="fr-FR"/>
+        </w:rPr>
+      </w:pPr>
+      <w:r>
+        <w:rPr>
+          <w:lang w:val="fr-FR"/>
+        </w:rPr>
+        <w:t xml:space="preserve">Grâce à </w:t>
+      </w:r>
+      <w:proofErr w:type="spellStart"/>
+      <w:r>
+        <w:rPr>
+          <w:lang w:val="fr-FR"/>
+        </w:rPr>
+        <w:t>DuckDB</w:t>
+      </w:r>
+      <w:proofErr w:type="spellEnd"/>
+      <w:r>
+        <w:rPr>
+          <w:lang w:val="fr-FR"/>
+        </w:rPr>
+        <w:t>, le fichier Parquet peut être chargé directement dans une table temporaire et interag</w:t>
+      </w:r>
+      <w:r>
+        <w:rPr>
+          <w:lang w:val="fr-FR"/>
+        </w:rPr>
+        <w:t>it</w:t>
+      </w:r>
+      <w:r>
+        <w:rPr>
+          <w:lang w:val="fr-FR"/>
+        </w:rPr>
+        <w:t xml:space="preserve"> avec des requêtes SQL classiques. Cette méthode supprime le besoin de transformations complexes et permet de tirer parti de la simplicité des requêtes SQL pour récupérer les informations pertinentes.</w:t>
+      </w:r>
+    </w:p>
+    <w:p>
+      <w:pPr>
+        <w:ind w:firstLine="14.40pt"/>
+        <w:jc w:val="both"/>
+        <w:rPr>
+          <w:lang w:val="fr-FR"/>
+        </w:rPr>
+      </w:pPr>
     </w:p>
     <w:p>
       <w:pPr>
@@ -434,28 +1851,48 @@
         <w:t>Premiers objectifs d'analyse</w:t>
       </w:r>
     </w:p>
-    <w:p>
-      <w:pPr>
-        <w:rPr>
-          <w:lang w:val="fr-FR"/>
-        </w:rPr>
-      </w:pPr>
-      <w:r>
-        <w:rPr>
-          <w:lang w:val="fr-FR"/>
-        </w:rPr>
-        <w:t>Une fois les données accessibles via DuckDB, nous avons défini plusieurs types de requêtes pour répondre aux principaux besoins analytiques. Ces requêtes constituent les fondations de notre backend et permettent d’extraire des statistiques utiles sur les vols commerciaux. Voici les premiers objectifs couverts par ces analyses :</w:t>
-      </w:r>
-    </w:p>
-    <w:p>
-      <w:pPr>
-        <w:rPr>
-          <w:lang w:val="fr-FR"/>
-        </w:rPr>
-      </w:pPr>
-    </w:p>
-    <w:p>
-      <w:pPr>
+    <w:p/>
+    <w:p>
+      <w:pPr>
+        <w:ind w:firstLine="14.40pt"/>
+        <w:jc w:val="both"/>
+        <w:rPr>
+          <w:lang w:val="fr-FR"/>
+        </w:rPr>
+      </w:pPr>
+      <w:r>
+        <w:rPr>
+          <w:lang w:val="fr-FR"/>
+        </w:rPr>
+        <w:t xml:space="preserve">Une fois les données accessibles via </w:t>
+      </w:r>
+      <w:proofErr w:type="spellStart"/>
+      <w:r>
+        <w:rPr>
+          <w:lang w:val="fr-FR"/>
+        </w:rPr>
+        <w:t>DuckDB</w:t>
+      </w:r>
+      <w:proofErr w:type="spellEnd"/>
+      <w:r>
+        <w:rPr>
+          <w:lang w:val="fr-FR"/>
+        </w:rPr>
+        <w:t>, nous avons défini plusieurs types de requêtes pour répondre aux principaux besoins analytiques. Ces requêtes constituent les fondations de notre backend et permettent d’extraire des statistiques utiles sur les vols commerciaux. Voici les premiers objectifs couverts par ces analyses :</w:t>
+      </w:r>
+    </w:p>
+    <w:p>
+      <w:pPr>
+        <w:jc w:val="both"/>
+        <w:rPr>
+          <w:lang w:val="fr-FR"/>
+        </w:rPr>
+      </w:pPr>
+    </w:p>
+    <w:p>
+      <w:pPr>
+        <w:ind w:firstLine="14.40pt"/>
+        <w:jc w:val="both"/>
         <w:rPr>
           <w:lang w:val="fr-FR"/>
         </w:rPr>
@@ -469,13 +1906,16 @@
     </w:p>
     <w:p>
       <w:pPr>
-        <w:rPr>
-          <w:lang w:val="fr-FR"/>
-        </w:rPr>
-      </w:pPr>
-    </w:p>
-    <w:p>
-      <w:pPr>
+        <w:jc w:val="both"/>
+        <w:rPr>
+          <w:lang w:val="fr-FR"/>
+        </w:rPr>
+      </w:pPr>
+    </w:p>
+    <w:p>
+      <w:pPr>
+        <w:ind w:firstLine="14.40pt"/>
+        <w:jc w:val="both"/>
         <w:rPr>
           <w:lang w:val="fr-FR"/>
         </w:rPr>
@@ -489,13 +1929,16 @@
     </w:p>
     <w:p>
       <w:pPr>
-        <w:rPr>
-          <w:lang w:val="fr-FR"/>
-        </w:rPr>
-      </w:pPr>
-    </w:p>
-    <w:p>
-      <w:pPr>
+        <w:jc w:val="both"/>
+        <w:rPr>
+          <w:lang w:val="fr-FR"/>
+        </w:rPr>
+      </w:pPr>
+    </w:p>
+    <w:p>
+      <w:pPr>
+        <w:ind w:firstLine="14.40pt"/>
+        <w:jc w:val="both"/>
         <w:rPr>
           <w:lang w:val="fr-FR"/>
         </w:rPr>
@@ -509,6 +1952,17 @@
     </w:p>
     <w:p>
       <w:pPr>
+        <w:ind w:firstLine="14.40pt"/>
+        <w:jc w:val="both"/>
+        <w:rPr>
+          <w:lang w:val="fr-FR"/>
+        </w:rPr>
+      </w:pPr>
+    </w:p>
+    <w:p>
+      <w:pPr>
+        <w:ind w:firstLine="14.40pt"/>
+        <w:jc w:val="both"/>
         <w:rPr>
           <w:lang w:val="fr-FR"/>
         </w:rPr>
@@ -522,13 +1976,16 @@
     </w:p>
     <w:p>
       <w:pPr>
-        <w:rPr>
-          <w:lang w:val="fr-FR"/>
-        </w:rPr>
-      </w:pPr>
-    </w:p>
-    <w:p>
-      <w:pPr>
+        <w:jc w:val="both"/>
+        <w:rPr>
+          <w:lang w:val="fr-FR"/>
+        </w:rPr>
+      </w:pPr>
+    </w:p>
+    <w:p>
+      <w:pPr>
+        <w:ind w:firstLine="14.40pt"/>
+        <w:jc w:val="both"/>
         <w:rPr>
           <w:lang w:val="fr-FR"/>
         </w:rPr>
@@ -542,13 +1999,16 @@
     </w:p>
     <w:p>
       <w:pPr>
-        <w:rPr>
-          <w:lang w:val="fr-FR"/>
-        </w:rPr>
-      </w:pPr>
-    </w:p>
-    <w:p>
-      <w:pPr>
+        <w:jc w:val="both"/>
+        <w:rPr>
+          <w:lang w:val="fr-FR"/>
+        </w:rPr>
+      </w:pPr>
+    </w:p>
+    <w:p>
+      <w:pPr>
+        <w:ind w:firstLine="14.40pt"/>
+        <w:jc w:val="both"/>
         <w:rPr>
           <w:lang w:val="fr-FR"/>
         </w:rPr>
@@ -562,13 +2022,16 @@
     </w:p>
     <w:p>
       <w:pPr>
-        <w:rPr>
-          <w:lang w:val="fr-FR"/>
-        </w:rPr>
-      </w:pPr>
-    </w:p>
-    <w:p>
-      <w:pPr>
+        <w:jc w:val="both"/>
+        <w:rPr>
+          <w:lang w:val="fr-FR"/>
+        </w:rPr>
+      </w:pPr>
+    </w:p>
+    <w:p>
+      <w:pPr>
+        <w:ind w:firstLine="14.40pt"/>
+        <w:jc w:val="both"/>
         <w:rPr>
           <w:lang w:val="fr-FR"/>
         </w:rPr>
@@ -582,6 +2045,17 @@
     </w:p>
     <w:p>
       <w:pPr>
+        <w:ind w:firstLine="14.40pt"/>
+        <w:jc w:val="both"/>
+        <w:rPr>
+          <w:lang w:val="fr-FR"/>
+        </w:rPr>
+      </w:pPr>
+    </w:p>
+    <w:p>
+      <w:pPr>
+        <w:ind w:firstLine="14.40pt"/>
+        <w:jc w:val="both"/>
         <w:rPr>
           <w:lang w:val="fr-FR"/>
         </w:rPr>
@@ -595,13 +2069,16 @@
     </w:p>
     <w:p>
       <w:pPr>
-        <w:rPr>
-          <w:lang w:val="fr-FR"/>
-        </w:rPr>
-      </w:pPr>
-    </w:p>
-    <w:p>
-      <w:pPr>
+        <w:jc w:val="both"/>
+        <w:rPr>
+          <w:lang w:val="fr-FR"/>
+        </w:rPr>
+      </w:pPr>
+    </w:p>
+    <w:p>
+      <w:pPr>
+        <w:ind w:firstLine="14.40pt"/>
+        <w:jc w:val="both"/>
         <w:rPr>
           <w:lang w:val="fr-FR"/>
         </w:rPr>
@@ -615,43 +2092,90 @@
     </w:p>
     <w:p>
       <w:pPr>
-        <w:rPr>
-          <w:lang w:val="fr-FR"/>
-        </w:rPr>
-      </w:pPr>
-    </w:p>
-    <w:p>
-      <w:pPr>
-        <w:rPr>
-          <w:lang w:val="fr-FR"/>
-        </w:rPr>
-      </w:pPr>
-      <w:r>
-        <w:rPr>
-          <w:lang w:val="fr-FR"/>
-        </w:rPr>
-        <w:lastRenderedPageBreak/>
+        <w:jc w:val="both"/>
+        <w:rPr>
+          <w:lang w:val="fr-FR"/>
+        </w:rPr>
+      </w:pPr>
+    </w:p>
+    <w:p>
+      <w:pPr>
+        <w:ind w:firstLine="14.40pt"/>
+        <w:jc w:val="both"/>
+        <w:rPr>
+          <w:lang w:val="fr-FR"/>
+        </w:rPr>
+      </w:pPr>
+      <w:r>
+        <w:rPr>
+          <w:lang w:val="fr-FR"/>
+        </w:rPr>
         <w:t>Analyse des vols détournés : Enfin, le pourcentage de vols détournés a été étudié pour fournir une vision complète des perturbations.</w:t>
       </w:r>
     </w:p>
     <w:p>
       <w:pPr>
-        <w:rPr>
-          <w:lang w:val="fr-FR"/>
-        </w:rPr>
-      </w:pPr>
-    </w:p>
-    <w:p>
-      <w:pPr>
-        <w:rPr>
-          <w:lang w:val="fr-FR"/>
-        </w:rPr>
-      </w:pPr>
-      <w:r>
-        <w:rPr>
-          <w:lang w:val="fr-FR"/>
-        </w:rPr>
-        <w:t>Les requêtes définies avec DuckDB ont été intégrées dans le backend via FASTAPI. Chaque requête est exposée sous forme d’endpoint API, permettant ainsi à l’interface utilisateur de récupérer les données analytiques en temps réel. Cette architecture garantit une communication fluide entre le backend et l’interface utilisateur, tout en tirant parti des performances offertes par DuckDB.</w:t>
+        <w:jc w:val="both"/>
+        <w:rPr>
+          <w:lang w:val="fr-FR"/>
+        </w:rPr>
+      </w:pPr>
+    </w:p>
+    <w:p>
+      <w:pPr>
+        <w:ind w:firstLine="14.40pt"/>
+        <w:jc w:val="both"/>
+        <w:rPr>
+          <w:lang w:val="fr-FR"/>
+        </w:rPr>
+      </w:pPr>
+      <w:r>
+        <w:rPr>
+          <w:lang w:val="fr-FR"/>
+        </w:rPr>
+        <w:t xml:space="preserve">Les requêtes définies avec </w:t>
+      </w:r>
+      <w:proofErr w:type="spellStart"/>
+      <w:r>
+        <w:rPr>
+          <w:lang w:val="fr-FR"/>
+        </w:rPr>
+        <w:t>DuckDB</w:t>
+      </w:r>
+      <w:proofErr w:type="spellEnd"/>
+      <w:r>
+        <w:rPr>
+          <w:lang w:val="fr-FR"/>
+        </w:rPr>
+        <w:t xml:space="preserve"> ont été intégrées dans le backend via FASTAPI. Chaque requête est exposée sous forme </w:t>
+      </w:r>
+      <w:proofErr w:type="spellStart"/>
+      <w:r>
+        <w:rPr>
+          <w:lang w:val="fr-FR"/>
+        </w:rPr>
+        <w:t>d’endpoint</w:t>
+      </w:r>
+      <w:proofErr w:type="spellEnd"/>
+      <w:r>
+        <w:rPr>
+          <w:lang w:val="fr-FR"/>
+        </w:rPr>
+        <w:t xml:space="preserve"> API, permettant ainsi à l’interface utilisateur de récupérer les données analytiques en temps réel. Cette architecture garantit une communication fluide entre le backend et l’interface utilisateur, tout en tirant parti des performances offertes par </w:t>
+      </w:r>
+      <w:proofErr w:type="spellStart"/>
+      <w:r>
+        <w:rPr>
+          <w:lang w:val="fr-FR"/>
+        </w:rPr>
+        <w:t>DuckDB</w:t>
+      </w:r>
+      <w:proofErr w:type="spellEnd"/>
+      <w:r>
+        <w:rPr>
+          <w:lang w:val="fr-FR"/>
+        </w:rPr>
+        <w:t>.</w:t>
       </w:r>
     </w:p>
     <w:p>
@@ -668,72 +2192,191 @@
         <w:t>Remplacement de DuckDB par Spark</w:t>
       </w:r>
     </w:p>
-    <w:p>
-      <w:pPr>
-        <w:rPr>
-          <w:lang w:val="fr-FR"/>
-        </w:rPr>
-      </w:pPr>
-      <w:r>
-        <w:rPr>
-          <w:lang w:val="fr-FR"/>
-        </w:rPr>
-        <w:t>À la suite des premières phases d’analyse, certaines limites de DuckDB ont été identifiées, notamment pour le Machine Learning. Pour surmonter ces limites et répondre aux besoins en matière de scalabilité et d’efficacité, le choix a été fait de remplacer DuckDB par Apache Spark.</w:t>
-      </w:r>
+    <w:p/>
+    <w:p>
+      <w:pPr>
+        <w:ind w:firstLine="14.40pt"/>
+        <w:jc w:val="both"/>
+        <w:rPr>
+          <w:lang w:val="fr-FR"/>
+        </w:rPr>
+      </w:pPr>
+      <w:r>
+        <w:rPr>
+          <w:lang w:val="fr-FR"/>
+        </w:rPr>
+        <w:t xml:space="preserve">À la suite des premières phases d’analyse, certaines limites de </w:t>
+      </w:r>
+      <w:proofErr w:type="spellStart"/>
+      <w:r>
+        <w:rPr>
+          <w:lang w:val="fr-FR"/>
+        </w:rPr>
+        <w:t>DuckDB</w:t>
+      </w:r>
+      <w:proofErr w:type="spellEnd"/>
+      <w:r>
+        <w:rPr>
+          <w:lang w:val="fr-FR"/>
+        </w:rPr>
+        <w:t xml:space="preserve"> ont été identifiées, notamment pour le Machine Learning. Pour surmonter ces limites et répondre aux besoins en matière de scalabilité et d’efficacité, le choix a été fait de remplacer </w:t>
+      </w:r>
+      <w:proofErr w:type="spellStart"/>
+      <w:r>
+        <w:rPr>
+          <w:lang w:val="fr-FR"/>
+        </w:rPr>
+        <w:t>DuckDB</w:t>
+      </w:r>
+      <w:proofErr w:type="spellEnd"/>
+      <w:r>
+        <w:rPr>
+          <w:lang w:val="fr-FR"/>
+        </w:rPr>
+        <w:t xml:space="preserve"> par Apache Spark.</w:t>
+      </w:r>
+    </w:p>
+    <w:p>
+      <w:pPr>
+        <w:ind w:firstLine="14.40pt"/>
+        <w:jc w:val="both"/>
+        <w:rPr>
+          <w:lang w:val="fr-FR"/>
+        </w:rPr>
+      </w:pPr>
     </w:p>
     <w:p>
       <w:pPr>
         <w:pStyle w:val="Titre2"/>
+        <w:jc w:val="both"/>
       </w:pPr>
       <w:r>
         <w:t>Apache Spark</w:t>
       </w:r>
     </w:p>
-    <w:p>
-      <w:pPr>
-        <w:rPr>
-          <w:lang w:val="fr-FR"/>
-        </w:rPr>
-      </w:pPr>
-      <w:r>
-        <w:rPr>
-          <w:lang w:val="fr-FR"/>
-        </w:rPr>
-        <w:t>Apache Spark est un framework de traitement de données distribué qui offre des performances exceptionnelles pour les analyses de grandes volumétries. Contrairement à DuckDB, qui opère principalement en local, Spark permet de distribuer les calculs sur plusieurs nœuds, rendant le traitement plus rapide et plus efficace.</w:t>
-      </w:r>
-    </w:p>
-    <w:p>
-      <w:pPr>
-        <w:rPr>
-          <w:lang w:val="fr-FR"/>
-        </w:rPr>
-      </w:pPr>
-    </w:p>
-    <w:p>
-      <w:pPr>
-        <w:rPr>
-          <w:lang w:val="fr-FR"/>
-        </w:rPr>
-      </w:pPr>
-      <w:r>
-        <w:rPr>
-          <w:lang w:val="fr-FR"/>
-        </w:rPr>
-        <w:t>De plus, Spark s’avère particulièrement adapté si l’on souhaite intégrer des traitements de Machine Learning dans le futur. Grâce à sa bibliothèque MLlib, Spark propose des outils performants pour l’entraînement et l’exécution de modèles prédictifs sur des données massives.</w:t>
-      </w:r>
-    </w:p>
-    <w:p>
-      <w:pPr>
-        <w:rPr>
-          <w:lang w:val="fr-FR"/>
-        </w:rPr>
-      </w:pPr>
-      <w:r>
-        <w:rPr>
-          <w:lang w:val="fr-FR"/>
-        </w:rPr>
-        <w:t>L’un des principaux avantages de Spark réside dans son support natif des fichiers au format Parquet, tout comme DuckDB. Cette compatibilité a facilité la migration des requêtes existantes vers Spark sans nécessiter de transformations des données. De plus, Spark dispose d’une API SQL très performante, qui nous a permis de conserver une approche basée sur des requêtes structurées tout en bénéficiant de temps de réponse améliorés sur les analyses complexes.</w:t>
-      </w:r>
+    <w:p/>
+    <w:p>
+      <w:pPr>
+        <w:ind w:firstLine="14.40pt"/>
+        <w:jc w:val="both"/>
+        <w:rPr>
+          <w:lang w:val="fr-FR"/>
+        </w:rPr>
+      </w:pPr>
+      <w:r>
+        <w:rPr>
+          <w:lang w:val="fr-FR"/>
+        </w:rPr>
+        <w:t xml:space="preserve">Apache Spark est un </w:t>
+      </w:r>
+      <w:proofErr w:type="spellStart"/>
+      <w:r>
+        <w:rPr>
+          <w:lang w:val="fr-FR"/>
+        </w:rPr>
+        <w:t>framework</w:t>
+      </w:r>
+      <w:proofErr w:type="spellEnd"/>
+      <w:r>
+        <w:rPr>
+          <w:lang w:val="fr-FR"/>
+        </w:rPr>
+        <w:t xml:space="preserve"> de traitement de données distribué qui offre des performances exceptionnelles pour les analyses de grandes volumétries. Contrairement à </w:t>
+      </w:r>
+      <w:proofErr w:type="spellStart"/>
+      <w:r>
+        <w:rPr>
+          <w:lang w:val="fr-FR"/>
+        </w:rPr>
+        <w:t>DuckDB</w:t>
+      </w:r>
+      <w:proofErr w:type="spellEnd"/>
+      <w:r>
+        <w:rPr>
+          <w:lang w:val="fr-FR"/>
+        </w:rPr>
+        <w:t>, qui opère principalement en local, Spark permet de distribuer les calculs sur plusieurs nœuds, rendant le traitement plus rapide et plus efficace.</w:t>
+      </w:r>
+    </w:p>
+    <w:p>
+      <w:pPr>
+        <w:jc w:val="both"/>
+        <w:rPr>
+          <w:lang w:val="fr-FR"/>
+        </w:rPr>
+      </w:pPr>
+    </w:p>
+    <w:p>
+      <w:pPr>
+        <w:ind w:firstLine="14.40pt"/>
+        <w:jc w:val="both"/>
+        <w:rPr>
+          <w:lang w:val="fr-FR"/>
+        </w:rPr>
+      </w:pPr>
+      <w:r>
+        <w:rPr>
+          <w:lang w:val="fr-FR"/>
+        </w:rPr>
+        <w:t xml:space="preserve">De plus, Spark s’avère particulièrement adapté si l’on souhaite intégrer des traitements de Machine Learning dans le futur. Grâce à sa bibliothèque </w:t>
+      </w:r>
+      <w:proofErr w:type="spellStart"/>
+      <w:r>
+        <w:rPr>
+          <w:lang w:val="fr-FR"/>
+        </w:rPr>
+        <w:t>MLlib</w:t>
+      </w:r>
+      <w:proofErr w:type="spellEnd"/>
+      <w:r>
+        <w:rPr>
+          <w:lang w:val="fr-FR"/>
+        </w:rPr>
+        <w:t>, Spark propose des outils performants pour l’entraînement et l’exécution de modèles prédictifs sur des données massives.</w:t>
+      </w:r>
+    </w:p>
+    <w:p>
+      <w:pPr>
+        <w:jc w:val="both"/>
+        <w:rPr>
+          <w:lang w:val="fr-FR"/>
+        </w:rPr>
+      </w:pPr>
+      <w:r>
+        <w:rPr>
+          <w:lang w:val="fr-FR"/>
+        </w:rPr>
+        <w:t xml:space="preserve">L’un des principaux avantages de Spark réside dans son support natif des fichiers au format Parquet, tout comme </w:t>
+      </w:r>
+      <w:proofErr w:type="spellStart"/>
+      <w:r>
+        <w:rPr>
+          <w:lang w:val="fr-FR"/>
+        </w:rPr>
+        <w:t>DuckDB</w:t>
+      </w:r>
+      <w:proofErr w:type="spellEnd"/>
+      <w:r>
+        <w:rPr>
+          <w:lang w:val="fr-FR"/>
+        </w:rPr>
+        <w:t xml:space="preserve">. Cette compatibilité a facilité la migration des requêtes existantes vers Spark sans nécessiter de </w:t>
+      </w:r>
+      <w:r>
+        <w:rPr>
+          <w:lang w:val="fr-FR"/>
+        </w:rPr>
+        <w:lastRenderedPageBreak/>
+        <w:t>transformations des données. De plus, Spark dispose d’une API SQL très performante, qui nous a permis de conserver une approche basée sur des requêtes structurées tout en bénéficiant de temps de réponse améliorés sur les analyses complexes.</w:t>
+      </w:r>
+    </w:p>
+    <w:p>
+      <w:pPr>
+        <w:jc w:val="both"/>
+        <w:rPr>
+          <w:lang w:val="fr-FR"/>
+        </w:rPr>
+      </w:pPr>
     </w:p>
     <w:p>
       <w:pPr>
@@ -743,8 +2386,11 @@
         <w:t>Nouvelles analyses réalisées avec Spark</w:t>
       </w:r>
     </w:p>
-    <w:p>
-      <w:pPr>
+    <w:p/>
+    <w:p>
+      <w:pPr>
+        <w:ind w:firstLine="14.40pt"/>
+        <w:jc w:val="both"/>
         <w:rPr>
           <w:lang w:val="fr-FR"/>
         </w:rPr>
@@ -758,13 +2404,16 @@
     </w:p>
     <w:p>
       <w:pPr>
-        <w:rPr>
-          <w:lang w:val="fr-FR"/>
-        </w:rPr>
-      </w:pPr>
-    </w:p>
-    <w:p>
-      <w:pPr>
+        <w:jc w:val="both"/>
+        <w:rPr>
+          <w:lang w:val="fr-FR"/>
+        </w:rPr>
+      </w:pPr>
+    </w:p>
+    <w:p>
+      <w:pPr>
+        <w:ind w:firstLine="14.45pt"/>
+        <w:jc w:val="both"/>
         <w:rPr>
           <w:lang w:val="fr-FR"/>
         </w:rPr>
@@ -778,13 +2427,16 @@
     </w:p>
     <w:p>
       <w:pPr>
-        <w:rPr>
-          <w:lang w:val="fr-FR"/>
-        </w:rPr>
-      </w:pPr>
-    </w:p>
-    <w:p>
-      <w:pPr>
+        <w:jc w:val="both"/>
+        <w:rPr>
+          <w:lang w:val="fr-FR"/>
+        </w:rPr>
+      </w:pPr>
+    </w:p>
+    <w:p>
+      <w:pPr>
+        <w:ind w:firstLine="14.45pt"/>
+        <w:jc w:val="both"/>
         <w:rPr>
           <w:lang w:val="fr-FR"/>
         </w:rPr>
@@ -798,39 +2450,39 @@
     </w:p>
     <w:p>
       <w:pPr>
-        <w:rPr>
-          <w:lang w:val="fr-FR"/>
-        </w:rPr>
-      </w:pPr>
-    </w:p>
-    <w:p>
-      <w:pPr>
-        <w:rPr>
-          <w:lang w:val="fr-FR"/>
-        </w:rPr>
-      </w:pPr>
-      <w:r>
-        <w:rPr>
-          <w:lang w:val="fr-FR"/>
-        </w:rPr>
-        <w:t xml:space="preserve">L’étude de la corrélation entre les retards au départ et à l’arrivée : Cette analyse met en lumière les relations entre </w:t>
-      </w:r>
-      <w:r>
-        <w:rPr>
-          <w:lang w:val="fr-FR"/>
-        </w:rPr>
-        <w:t>les retards enregistrés au départ des vols et les retards constatés à l’arrivée, afin de mieux comprendre les facteurs d’impact.</w:t>
-      </w:r>
-    </w:p>
-    <w:p>
-      <w:pPr>
-        <w:rPr>
-          <w:lang w:val="fr-FR"/>
-        </w:rPr>
-      </w:pPr>
-    </w:p>
-    <w:p>
-      <w:pPr>
+        <w:jc w:val="both"/>
+        <w:rPr>
+          <w:lang w:val="fr-FR"/>
+        </w:rPr>
+      </w:pPr>
+    </w:p>
+    <w:p>
+      <w:pPr>
+        <w:ind w:firstLine="14.45pt"/>
+        <w:jc w:val="both"/>
+        <w:rPr>
+          <w:lang w:val="fr-FR"/>
+        </w:rPr>
+      </w:pPr>
+      <w:r>
+        <w:rPr>
+          <w:lang w:val="fr-FR"/>
+        </w:rPr>
+        <w:t>L’étude de la corrélation entre les retards au départ et à l’arrivée : Cette analyse met en lumière les relations entre les retards enregistrés au départ des vols et les retards constatés à l’arrivée, afin de mieux comprendre les facteurs d’impact.</w:t>
+      </w:r>
+    </w:p>
+    <w:p>
+      <w:pPr>
+        <w:jc w:val="both"/>
+        <w:rPr>
+          <w:lang w:val="fr-FR"/>
+        </w:rPr>
+      </w:pPr>
+    </w:p>
+    <w:p>
+      <w:pPr>
+        <w:ind w:firstLine="14.45pt"/>
+        <w:jc w:val="both"/>
         <w:rPr>
           <w:lang w:val="fr-FR"/>
         </w:rPr>
@@ -844,13 +2496,16 @@
     </w:p>
     <w:p>
       <w:pPr>
-        <w:rPr>
-          <w:lang w:val="fr-FR"/>
-        </w:rPr>
-      </w:pPr>
-    </w:p>
-    <w:p>
-      <w:pPr>
+        <w:jc w:val="both"/>
+        <w:rPr>
+          <w:lang w:val="fr-FR"/>
+        </w:rPr>
+      </w:pPr>
+    </w:p>
+    <w:p>
+      <w:pPr>
+        <w:ind w:firstLine="14.45pt"/>
+        <w:jc w:val="both"/>
         <w:rPr>
           <w:lang w:val="fr-FR"/>
         </w:rPr>
@@ -861,6 +2516,15 @@
         </w:rPr>
         <w:t>La prédiction des retards futurs : Grâce aux capacités d’apprentissage automatique intégrées à Spark, nous avons posé les bases d’un modèle prédictif qui prend en compte des variables comme l’heure de départ, l’origine, la destination et la distance parcourue pour anticiper les retards.</w:t>
       </w:r>
+    </w:p>
+    <w:p>
+      <w:pPr>
+        <w:ind w:firstLine="14.45pt"/>
+        <w:jc w:val="both"/>
+        <w:rPr>
+          <w:lang w:val="fr-FR"/>
+        </w:rPr>
+      </w:pPr>
     </w:p>
     <w:p>
       <w:pPr>
@@ -901,18 +2565,43 @@
         <w:t>Adaptation du backend avec Spark</w:t>
       </w:r>
     </w:p>
-    <w:p>
-      <w:pPr>
-        <w:rPr>
-          <w:lang w:val="fr-FR"/>
-        </w:rPr>
-      </w:pPr>
-      <w:r>
-        <w:rPr>
-          <w:lang w:val="fr-FR"/>
-        </w:rPr>
-        <w:t>L’intégration d’Apache Spark dans le backend développé avec FASTAPI a nécessité plusieurs ajustements. Une configuration spécifique de Spark a été mise en place pour assurer une lecture optimale des fichiers Parquet et permettre l’exécution rapide des nouvelles requêtes. Chaque analyse a ensuite été exposée sous forme d’endpoint API, afin de garantir une communication fluide entre le backend et l’interface utilisateur.</w:t>
-      </w:r>
+    <w:p/>
+    <w:p>
+      <w:pPr>
+        <w:ind w:firstLine="14.40pt"/>
+        <w:jc w:val="both"/>
+        <w:rPr>
+          <w:lang w:val="fr-FR"/>
+        </w:rPr>
+      </w:pPr>
+      <w:r>
+        <w:rPr>
+          <w:lang w:val="fr-FR"/>
+        </w:rPr>
+        <w:t xml:space="preserve">L’intégration d’Apache Spark dans le backend développé avec FASTAPI a nécessité plusieurs ajustements. Une configuration spécifique de Spark a été mise en place pour assurer une lecture optimale des fichiers Parquet et permettre l’exécution rapide des nouvelles requêtes. Chaque analyse a ensuite été exposée sous forme </w:t>
+      </w:r>
+      <w:proofErr w:type="spellStart"/>
+      <w:r>
+        <w:rPr>
+          <w:lang w:val="fr-FR"/>
+        </w:rPr>
+        <w:t>d’endpoint</w:t>
+      </w:r>
+      <w:proofErr w:type="spellEnd"/>
+      <w:r>
+        <w:rPr>
+          <w:lang w:val="fr-FR"/>
+        </w:rPr>
+        <w:t xml:space="preserve"> API, afin de garantir une communication fluide entre le backend et l’interface utilisateur.</w:t>
+      </w:r>
+    </w:p>
+    <w:p>
+      <w:pPr>
+        <w:jc w:val="both"/>
+        <w:rPr>
+          <w:lang w:val="fr-FR"/>
+        </w:rPr>
+      </w:pPr>
     </w:p>
     <w:p>
       <w:pPr>
@@ -930,20 +2619,46 @@
     </w:p>
     <w:p>
       <w:pPr>
+        <w:rPr>
+          <w:lang w:val="fr-FR"/>
+        </w:rPr>
+      </w:pPr>
+    </w:p>
+    <w:p>
+      <w:pPr>
         <w:pStyle w:val="Corpsdetexte"/>
-      </w:pPr>
-      <w:r>
-        <w:t>Pour le développement du frontend, nous avons sélectionné le framework Dash Plotly, qui constitue une surcouche de React.js pour Python. Dash facilite la création d’applications web interactives pour la visualisation de données, tout en permettant d’intégrer des librairies analytiques comme Pandas pour le traitement des données.</w:t>
+        <w:jc w:val="start"/>
+      </w:pPr>
+      <w:r>
+        <w:t xml:space="preserve">Pour le développement du frontend, nous avons sélectionné le </w:t>
+      </w:r>
+      <w:proofErr w:type="spellStart"/>
+      <w:r>
+        <w:t>framework</w:t>
+      </w:r>
+      <w:proofErr w:type="spellEnd"/>
+      <w:r>
+        <w:t xml:space="preserve"> Dash </w:t>
+      </w:r>
+      <w:proofErr w:type="spellStart"/>
+      <w:r>
+        <w:t>Plotly</w:t>
+      </w:r>
+      <w:proofErr w:type="spellEnd"/>
+      <w:r>
+        <w:t>, qui constitue une surcouche de React.js pour Python. Dash facilite la création d’applications web interactives pour la visualisation de données, tout en permettant d’intégrer des librairies analytiques comme Pandas pour le traitement des données.</w:t>
       </w:r>
     </w:p>
     <w:p>
       <w:pPr>
         <w:pStyle w:val="Corpsdetexte"/>
+        <w:jc w:val="start"/>
       </w:pPr>
     </w:p>
     <w:p>
       <w:pPr>
         <w:pStyle w:val="Corpsdetexte"/>
+        <w:jc w:val="start"/>
       </w:pPr>
       <w:r>
         <w:t>L’interface utilisateur a été conçue pour interagir directement avec le backend FASTAPI, offrant ainsi un tableau de bord interactif capable d’afficher les résultats des requêtes sous forme de tableaux ou de graphiques.</w:t>
@@ -952,11 +2667,13 @@
     <w:p>
       <w:pPr>
         <w:pStyle w:val="Corpsdetexte"/>
+        <w:jc w:val="start"/>
       </w:pPr>
     </w:p>
     <w:p>
       <w:pPr>
         <w:pStyle w:val="Corpsdetexte"/>
+        <w:jc w:val="start"/>
       </w:pPr>
       <w:r>
         <w:t>L’application repose sur une structure simple où chaque bouton permet de lancer une requête API spécifique et d’afficher les résultats dans un composant graphique ou tabulaire. Par exemple :</w:t>
@@ -965,37 +2682,59 @@
     <w:p>
       <w:pPr>
         <w:pStyle w:val="Corpsdetexte"/>
+        <w:jc w:val="start"/>
       </w:pPr>
     </w:p>
     <w:p>
       <w:pPr>
         <w:pStyle w:val="Corpsdetexte"/>
-      </w:pPr>
-      <w:r>
-        <w:t>Affichage de la liste des compagnies aériennes : Lorsqu’un utilisateur clique sur le bouton correspondant, l’application récupère les données via un endpoint API et génère un tableau interactif grâce aux composants de Dash.</w:t>
+        <w:jc w:val="start"/>
+      </w:pPr>
+      <w:r>
+        <w:t xml:space="preserve">Affichage de la liste des compagnies aériennes : Lorsqu’un utilisateur clique sur le bouton correspondant, l’application récupère les données via un </w:t>
+      </w:r>
+      <w:proofErr w:type="spellStart"/>
+      <w:r>
+        <w:t>endpoint</w:t>
+      </w:r>
+      <w:proofErr w:type="spellEnd"/>
+      <w:r>
+        <w:t xml:space="preserve"> API et génère un tableau interactif grâce aux composants de Dash.</w:t>
       </w:r>
     </w:p>
     <w:p>
       <w:pPr>
         <w:pStyle w:val="Corpsdetexte"/>
+        <w:jc w:val="start"/>
       </w:pPr>
     </w:p>
     <w:p>
       <w:pPr>
         <w:pStyle w:val="Corpsdetexte"/>
-      </w:pPr>
-      <w:r>
-        <w:t>Calendrier des vols annulés : Une visualisation sous forme de carte thermique (heatmap) est générée pour représenter le pourcentage de vols annulés par mois et par année.</w:t>
+        <w:jc w:val="start"/>
+      </w:pPr>
+      <w:r>
+        <w:t>Calendrier des vols annulés : Une visualisation sous forme de carte thermique (</w:t>
+      </w:r>
+      <w:proofErr w:type="spellStart"/>
+      <w:r>
+        <w:t>heatmap</w:t>
+      </w:r>
+      <w:proofErr w:type="spellEnd"/>
+      <w:r>
+        <w:t>) est générée pour représenter le pourcentage de vols annulés par mois et par année.</w:t>
       </w:r>
     </w:p>
     <w:p>
       <w:pPr>
         <w:pStyle w:val="Corpsdetexte"/>
+        <w:jc w:val="start"/>
       </w:pPr>
     </w:p>
     <w:p>
       <w:pPr>
         <w:pStyle w:val="Corpsdetexte"/>
+        <w:jc w:val="start"/>
       </w:pPr>
       <w:r>
         <w:t>Enfin, Dash Bootstrap Components a été intégré pour assurer un design soigné et une expérience utilisateur optimale grâce à des styles modernes basés sur Bootstrap.</w:t>
@@ -1005,12 +2744,109 @@
       <w:pPr>
         <w:pStyle w:val="Corpsdetexte"/>
       </w:pPr>
-      <w:r>
-        <w:t xml:space="preserve">Number footnotes separately in superscripts. Place the actual footnote at the bottom of the column in which it was </w:t>
-      </w:r>
-      <w:r>
-        <w:lastRenderedPageBreak/>
-        <w:t>cited. Do not put footnotes in the</w:t>
+      <w:proofErr w:type="spellStart"/>
+      <w:r>
+        <w:t>Number</w:t>
+      </w:r>
+      <w:proofErr w:type="spellEnd"/>
+      <w:r>
+        <w:t xml:space="preserve"> </w:t>
+      </w:r>
+      <w:proofErr w:type="spellStart"/>
+      <w:r>
+        <w:t>footnotes</w:t>
+      </w:r>
+      <w:proofErr w:type="spellEnd"/>
+      <w:r>
+        <w:t xml:space="preserve"> </w:t>
+      </w:r>
+      <w:proofErr w:type="spellStart"/>
+      <w:r>
+        <w:t>separately</w:t>
+      </w:r>
+      <w:proofErr w:type="spellEnd"/>
+      <w:r>
+        <w:t xml:space="preserve"> in </w:t>
+      </w:r>
+      <w:proofErr w:type="spellStart"/>
+      <w:r>
+        <w:t>superscripts</w:t>
+      </w:r>
+      <w:proofErr w:type="spellEnd"/>
+      <w:r>
+        <w:t xml:space="preserve">. Place the </w:t>
+      </w:r>
+      <w:proofErr w:type="spellStart"/>
+      <w:r>
+        <w:t>actual</w:t>
+      </w:r>
+      <w:proofErr w:type="spellEnd"/>
+      <w:r>
+        <w:t xml:space="preserve"> </w:t>
+      </w:r>
+      <w:proofErr w:type="spellStart"/>
+      <w:r>
+        <w:t>footnote</w:t>
+      </w:r>
+      <w:proofErr w:type="spellEnd"/>
+      <w:r>
+        <w:t xml:space="preserve"> at the </w:t>
+      </w:r>
+      <w:proofErr w:type="spellStart"/>
+      <w:r>
+        <w:t>bottom</w:t>
+      </w:r>
+      <w:proofErr w:type="spellEnd"/>
+      <w:r>
+        <w:t xml:space="preserve"> of the </w:t>
+      </w:r>
+      <w:proofErr w:type="spellStart"/>
+      <w:r>
+        <w:t>column</w:t>
+      </w:r>
+      <w:proofErr w:type="spellEnd"/>
+      <w:r>
+        <w:t xml:space="preserve"> in </w:t>
+      </w:r>
+      <w:proofErr w:type="spellStart"/>
+      <w:r>
+        <w:t>which</w:t>
+      </w:r>
+      <w:proofErr w:type="spellEnd"/>
+      <w:r>
+        <w:t xml:space="preserve"> </w:t>
+      </w:r>
+      <w:proofErr w:type="spellStart"/>
+      <w:r>
+        <w:t>it</w:t>
+      </w:r>
+      <w:proofErr w:type="spellEnd"/>
+      <w:r>
+        <w:t xml:space="preserve"> </w:t>
+      </w:r>
+      <w:proofErr w:type="spellStart"/>
+      <w:r>
+        <w:t>was</w:t>
+      </w:r>
+      <w:proofErr w:type="spellEnd"/>
+      <w:r>
+        <w:t xml:space="preserve"> </w:t>
+      </w:r>
+      <w:proofErr w:type="spellStart"/>
+      <w:r>
+        <w:t>cited</w:t>
+      </w:r>
+      <w:proofErr w:type="spellEnd"/>
+      <w:r>
+        <w:t xml:space="preserve">. Do not put </w:t>
+      </w:r>
+      <w:proofErr w:type="spellStart"/>
+      <w:r>
+        <w:t>footnotes</w:t>
+      </w:r>
+      <w:proofErr w:type="spellEnd"/>
+      <w:r>
+        <w:t xml:space="preserve"> in the</w:t>
       </w:r>
       <w:r>
         <w:rPr>
@@ -1019,27 +2855,298 @@
         <w:t xml:space="preserve"> abstract or</w:t>
       </w:r>
       <w:r>
-        <w:t xml:space="preserve"> reference list. Use letters for table footnotes.</w:t>
+        <w:t xml:space="preserve"> </w:t>
+      </w:r>
+      <w:proofErr w:type="spellStart"/>
+      <w:r>
+        <w:t>reference</w:t>
+      </w:r>
+      <w:proofErr w:type="spellEnd"/>
+      <w:r>
+        <w:t xml:space="preserve"> </w:t>
+      </w:r>
+      <w:proofErr w:type="spellStart"/>
+      <w:r>
+        <w:t>list</w:t>
+      </w:r>
+      <w:proofErr w:type="spellEnd"/>
+      <w:r>
+        <w:t xml:space="preserve">. Use </w:t>
+      </w:r>
+      <w:proofErr w:type="spellStart"/>
+      <w:r>
+        <w:t>letters</w:t>
+      </w:r>
+      <w:proofErr w:type="spellEnd"/>
+      <w:r>
+        <w:t xml:space="preserve"> for table </w:t>
+      </w:r>
+      <w:proofErr w:type="spellStart"/>
+      <w:r>
+        <w:t>footnotes</w:t>
+      </w:r>
+      <w:proofErr w:type="spellEnd"/>
+      <w:r>
+        <w:t>.</w:t>
       </w:r>
     </w:p>
     <w:p>
       <w:pPr>
         <w:pStyle w:val="Corpsdetexte"/>
       </w:pPr>
-      <w:r>
-        <w:t>Unless there are six au</w:t>
-      </w:r>
-      <w:r>
-        <w:t>thors or more give all authors</w:t>
-      </w:r>
+      <w:proofErr w:type="spellStart"/>
+      <w:r>
+        <w:t>Unless</w:t>
+      </w:r>
+      <w:proofErr w:type="spellEnd"/>
+      <w:r>
+        <w:t xml:space="preserve"> </w:t>
+      </w:r>
+      <w:proofErr w:type="spellStart"/>
+      <w:r>
+        <w:t>there</w:t>
+      </w:r>
+      <w:proofErr w:type="spellEnd"/>
+      <w:r>
+        <w:t xml:space="preserve"> are six </w:t>
+      </w:r>
+      <w:proofErr w:type="spellStart"/>
+      <w:r>
+        <w:t>au</w:t>
+      </w:r>
+      <w:r>
+        <w:t>thors</w:t>
+      </w:r>
+      <w:proofErr w:type="spellEnd"/>
+      <w:r>
+        <w:t xml:space="preserve"> or more </w:t>
+      </w:r>
+      <w:proofErr w:type="spellStart"/>
+      <w:r>
+        <w:t>give</w:t>
+      </w:r>
+      <w:proofErr w:type="spellEnd"/>
+      <w:r>
+        <w:t xml:space="preserve"> all </w:t>
+      </w:r>
+      <w:proofErr w:type="spellStart"/>
+      <w:r>
+        <w:t>authors</w:t>
+      </w:r>
+      <w:proofErr w:type="spellEnd"/>
       <w:r>
         <w:rPr>
           <w:lang w:val="en-US"/>
         </w:rPr>
         <w:t xml:space="preserve">’ </w:t>
       </w:r>
-      <w:r>
-        <w:t>names; do not use “et al.”. Papers that have not been published, even if they have been submitted for publication, should be cited as “unpublished” [4]. Papers that have been accepted for publication should be cited as “in press” [5]. Capitalize only the first word in a paper title, except for proper nouns and element symbols.</w:t>
+      <w:proofErr w:type="spellStart"/>
+      <w:r>
+        <w:t>names</w:t>
+      </w:r>
+      <w:proofErr w:type="spellEnd"/>
+      <w:r>
+        <w:t xml:space="preserve">; do not use “et al.”. Papers </w:t>
+      </w:r>
+      <w:proofErr w:type="spellStart"/>
+      <w:r>
+        <w:t>that</w:t>
+      </w:r>
+      <w:proofErr w:type="spellEnd"/>
+      <w:r>
+        <w:t xml:space="preserve"> have not been </w:t>
+      </w:r>
+      <w:proofErr w:type="spellStart"/>
+      <w:r>
+        <w:t>published</w:t>
+      </w:r>
+      <w:proofErr w:type="spellEnd"/>
+      <w:r>
+        <w:t xml:space="preserve">, </w:t>
+      </w:r>
+      <w:proofErr w:type="spellStart"/>
+      <w:r>
+        <w:t>even</w:t>
+      </w:r>
+      <w:proofErr w:type="spellEnd"/>
+      <w:r>
+        <w:t xml:space="preserve"> if </w:t>
+      </w:r>
+      <w:proofErr w:type="spellStart"/>
+      <w:r>
+        <w:t>they</w:t>
+      </w:r>
+      <w:proofErr w:type="spellEnd"/>
+      <w:r>
+        <w:t xml:space="preserve"> have been </w:t>
+      </w:r>
+      <w:proofErr w:type="spellStart"/>
+      <w:r>
+        <w:t>submitted</w:t>
+      </w:r>
+      <w:proofErr w:type="spellEnd"/>
+      <w:r>
+        <w:t xml:space="preserve"> for publication, </w:t>
+      </w:r>
+      <w:proofErr w:type="spellStart"/>
+      <w:r>
+        <w:t>should</w:t>
+      </w:r>
+      <w:proofErr w:type="spellEnd"/>
+      <w:r>
+        <w:t xml:space="preserve"> </w:t>
+      </w:r>
+      <w:proofErr w:type="spellStart"/>
+      <w:r>
+        <w:t>be</w:t>
+      </w:r>
+      <w:proofErr w:type="spellEnd"/>
+      <w:r>
+        <w:t xml:space="preserve"> </w:t>
+      </w:r>
+      <w:proofErr w:type="spellStart"/>
+      <w:r>
+        <w:t>cited</w:t>
+      </w:r>
+      <w:proofErr w:type="spellEnd"/>
+      <w:r>
+        <w:t xml:space="preserve"> as “</w:t>
+      </w:r>
+      <w:proofErr w:type="spellStart"/>
+      <w:r>
+        <w:t>unpublished</w:t>
+      </w:r>
+      <w:proofErr w:type="spellEnd"/>
+      <w:r>
+        <w:t xml:space="preserve">” [4]. Papers </w:t>
+      </w:r>
+      <w:proofErr w:type="spellStart"/>
+      <w:r>
+        <w:t>that</w:t>
+      </w:r>
+      <w:proofErr w:type="spellEnd"/>
+      <w:r>
+        <w:t xml:space="preserve"> have been </w:t>
+      </w:r>
+      <w:proofErr w:type="spellStart"/>
+      <w:r>
+        <w:t>accepted</w:t>
+      </w:r>
+      <w:proofErr w:type="spellEnd"/>
+      <w:r>
+        <w:t xml:space="preserve"> for publication </w:t>
+      </w:r>
+      <w:proofErr w:type="spellStart"/>
+      <w:r>
+        <w:t>should</w:t>
+      </w:r>
+      <w:proofErr w:type="spellEnd"/>
+      <w:r>
+        <w:t xml:space="preserve"> </w:t>
+      </w:r>
+      <w:proofErr w:type="spellStart"/>
+      <w:r>
+        <w:t>be</w:t>
+      </w:r>
+      <w:proofErr w:type="spellEnd"/>
+      <w:r>
+        <w:t xml:space="preserve"> </w:t>
+      </w:r>
+      <w:proofErr w:type="spellStart"/>
+      <w:r>
+        <w:t>cited</w:t>
+      </w:r>
+      <w:proofErr w:type="spellEnd"/>
+      <w:r>
+        <w:t xml:space="preserve"> as “in </w:t>
+      </w:r>
+      <w:proofErr w:type="spellStart"/>
+      <w:r>
+        <w:t>press</w:t>
+      </w:r>
+      <w:proofErr w:type="spellEnd"/>
+      <w:r>
+        <w:t xml:space="preserve">” [5]. </w:t>
+      </w:r>
+      <w:proofErr w:type="spellStart"/>
+      <w:r>
+        <w:t>Capitalize</w:t>
+      </w:r>
+      <w:proofErr w:type="spellEnd"/>
+      <w:r>
+        <w:t xml:space="preserve"> </w:t>
+      </w:r>
+      <w:proofErr w:type="spellStart"/>
+      <w:r>
+        <w:t>only</w:t>
+      </w:r>
+      <w:proofErr w:type="spellEnd"/>
+      <w:r>
+        <w:t xml:space="preserve"> the first </w:t>
+      </w:r>
+      <w:proofErr w:type="spellStart"/>
+      <w:r>
+        <w:t>word</w:t>
+      </w:r>
+      <w:proofErr w:type="spellEnd"/>
+      <w:r>
+        <w:t xml:space="preserve"> in a </w:t>
+      </w:r>
+      <w:proofErr w:type="spellStart"/>
+      <w:r>
+        <w:t>paper</w:t>
+      </w:r>
+      <w:proofErr w:type="spellEnd"/>
+      <w:r>
+        <w:t xml:space="preserve"> </w:t>
+      </w:r>
+      <w:proofErr w:type="spellStart"/>
+      <w:r>
+        <w:t>title</w:t>
+      </w:r>
+      <w:proofErr w:type="spellEnd"/>
+      <w:r>
+        <w:t xml:space="preserve">, </w:t>
+      </w:r>
+      <w:proofErr w:type="spellStart"/>
+      <w:r>
+        <w:t>except</w:t>
+      </w:r>
+      <w:proofErr w:type="spellEnd"/>
+      <w:r>
+        <w:t xml:space="preserve"> for </w:t>
+      </w:r>
+      <w:proofErr w:type="spellStart"/>
+      <w:r>
+        <w:t>proper</w:t>
+      </w:r>
+      <w:proofErr w:type="spellEnd"/>
+      <w:r>
+        <w:t xml:space="preserve"> </w:t>
+      </w:r>
+      <w:proofErr w:type="spellStart"/>
+      <w:r>
+        <w:t>nouns</w:t>
+      </w:r>
+      <w:proofErr w:type="spellEnd"/>
+      <w:r>
+        <w:t xml:space="preserve"> and </w:t>
+      </w:r>
+      <w:proofErr w:type="spellStart"/>
+      <w:r>
+        <w:t>element</w:t>
+      </w:r>
+      <w:proofErr w:type="spellEnd"/>
+      <w:r>
+        <w:t xml:space="preserve"> </w:t>
+      </w:r>
+      <w:proofErr w:type="spellStart"/>
+      <w:r>
+        <w:t>symbols</w:t>
+      </w:r>
+      <w:proofErr w:type="spellEnd"/>
+      <w:r>
+        <w:t>.</w:t>
       </w:r>
     </w:p>
     <w:p>
@@ -1080,58 +3187,402 @@
       </w:pPr>
     </w:p>
     <w:p>
+      <w:proofErr w:type="spellStart"/>
       <w:r>
         <w:t>B</w:t>
       </w:r>
       <w:r>
         <w:t>ibliographie</w:t>
       </w:r>
+      <w:proofErr w:type="spellEnd"/>
     </w:p>
     <w:p/>
     <w:p>
       <w:pPr>
         <w:pStyle w:val="references"/>
-        <w:ind w:start="17.70pt" w:hanging="17.70pt"/>
-      </w:pPr>
-      <w:r>
-        <w:t>https://www.kaggle.com/datasets/robikscube/flight-delay-dataset-20182022</w:t>
+        <w:ind w:start="17.70pt"/>
+        <w:rPr>
+          <w:lang w:val="fr-FR"/>
+        </w:rPr>
+      </w:pPr>
+      <w:r>
+        <w:rPr>
+          <w:b/>
+          <w:bCs/>
+          <w:lang w:val="fr-FR"/>
+        </w:rPr>
+        <w:t>Flight Delay Dataset 2018-2022</w:t>
+      </w:r>
+      <w:r>
+        <w:rPr>
+          <w:lang w:val="fr-FR"/>
+        </w:rPr>
+        <w:t xml:space="preserve">. Kaggle. Disponible à : </w:t>
+      </w:r>
+      <w:hyperlink r:id="rId9" w:tgtFrame="_new" w:history="1">
+        <w:r>
+          <w:rPr>
+            <w:rStyle w:val="Lienhypertexte"/>
+            <w:lang w:val="fr-FR"/>
+          </w:rPr>
+          <w:t>https://www.kaggle.com/datasets/robikscube/flight-delay-dataset-20182022</w:t>
+        </w:r>
+      </w:hyperlink>
+      <w:r>
+        <w:rPr>
+          <w:lang w:val="fr-FR"/>
+        </w:rPr>
+        <w:t>, accédé le 5 novembre 2024.</w:t>
       </w:r>
     </w:p>
     <w:p>
       <w:pPr>
         <w:pStyle w:val="references"/>
-        <w:ind w:start="17.70pt" w:hanging="17.70pt"/>
-      </w:pPr>
-      <w:r>
-        <w:t>https://fastapi.tiangolo.com/</w:t>
+        <w:ind w:start="17.70pt"/>
+        <w:rPr>
+          <w:lang w:val="fr-FR"/>
+        </w:rPr>
+      </w:pPr>
+      <w:r>
+        <w:rPr>
+          <w:b/>
+          <w:bCs/>
+        </w:rPr>
+        <w:t>FastAPI Framework, High Performance, Easy to Learn, Fast to Code, Ready for Production</w:t>
+      </w:r>
+      <w:r>
+        <w:t xml:space="preserve">. </w:t>
+      </w:r>
+      <w:r>
+        <w:rPr>
+          <w:lang w:val="fr-FR"/>
+        </w:rPr>
+        <w:t xml:space="preserve">FastAPI Documentation. Disponible à : </w:t>
+      </w:r>
+      <w:hyperlink r:id="rId10" w:tgtFrame="_new" w:history="1">
+        <w:r>
+          <w:rPr>
+            <w:rStyle w:val="Lienhypertexte"/>
+            <w:lang w:val="fr-FR"/>
+          </w:rPr>
+          <w:t>https://fastapi.tiangolo.com/</w:t>
+        </w:r>
+      </w:hyperlink>
+      <w:r>
+        <w:rPr>
+          <w:lang w:val="fr-FR"/>
+        </w:rPr>
+        <w:t>, accédé le 15 novembre 2024.</w:t>
       </w:r>
     </w:p>
     <w:p>
       <w:pPr>
         <w:pStyle w:val="references"/>
-        <w:ind w:start="17.70pt" w:hanging="17.70pt"/>
-      </w:pPr>
-      <w:r>
-        <w:t>https://duckdb.org/</w:t>
+        <w:ind w:start="17.70pt"/>
+        <w:rPr>
+          <w:lang w:val="fr-FR"/>
+        </w:rPr>
+      </w:pPr>
+      <w:r>
+        <w:rPr>
+          <w:b/>
+          <w:bCs/>
+        </w:rPr>
+        <w:t>DuckDB: The SQLite for Analytics</w:t>
+      </w:r>
+      <w:r>
+        <w:t xml:space="preserve">. </w:t>
+      </w:r>
+      <w:r>
+        <w:rPr>
+          <w:lang w:val="fr-FR"/>
+        </w:rPr>
+        <w:t xml:space="preserve">DuckDB Official Website. Disponible à : </w:t>
+      </w:r>
+      <w:hyperlink r:id="rId11" w:tgtFrame="_new" w:history="1">
+        <w:r>
+          <w:rPr>
+            <w:rStyle w:val="Lienhypertexte"/>
+            <w:lang w:val="fr-FR"/>
+          </w:rPr>
+          <w:t>https://duckdb.org/</w:t>
+        </w:r>
+      </w:hyperlink>
+      <w:r>
+        <w:rPr>
+          <w:lang w:val="fr-FR"/>
+        </w:rPr>
+        <w:t>, accédé le 25 novembre 2024.</w:t>
       </w:r>
     </w:p>
     <w:p>
       <w:pPr>
         <w:pStyle w:val="references"/>
-        <w:ind w:start="17.70pt" w:hanging="17.70pt"/>
-      </w:pPr>
-      <w:r>
-        <w:t>https://spark.apache.org/</w:t>
+        <w:ind w:start="17.70pt"/>
+        <w:rPr>
+          <w:lang w:val="fr-FR"/>
+        </w:rPr>
+      </w:pPr>
+      <w:r>
+        <w:rPr>
+          <w:b/>
+          <w:bCs/>
+        </w:rPr>
+        <w:t>Apache Spark™ - Unified Analytics Engine for Big Data</w:t>
+      </w:r>
+      <w:r>
+        <w:t xml:space="preserve">. </w:t>
+      </w:r>
+      <w:r>
+        <w:rPr>
+          <w:lang w:val="fr-FR"/>
+        </w:rPr>
+        <w:t xml:space="preserve">Apache Spark Official Website. Disponible à : </w:t>
+      </w:r>
+      <w:hyperlink r:id="rId12" w:tgtFrame="_new" w:history="1">
+        <w:r>
+          <w:rPr>
+            <w:rStyle w:val="Lienhypertexte"/>
+            <w:lang w:val="fr-FR"/>
+          </w:rPr>
+          <w:t>https://spark.apache.org/</w:t>
+        </w:r>
+      </w:hyperlink>
+      <w:r>
+        <w:rPr>
+          <w:lang w:val="fr-FR"/>
+        </w:rPr>
+        <w:t>, accédé le 5 décembre 2024.</w:t>
       </w:r>
     </w:p>
     <w:p>
       <w:pPr>
         <w:pStyle w:val="references"/>
-        <w:ind w:start="17.70pt" w:hanging="17.70pt"/>
-      </w:pPr>
-      <w:r>
-        <w:t>https://dash.plotly.com/</w:t>
-      </w:r>
+        <w:ind w:start="17.70pt"/>
+        <w:rPr>
+          <w:lang w:val="fr-FR"/>
+        </w:rPr>
+      </w:pPr>
+      <w:r>
+        <w:rPr>
+          <w:b/>
+          <w:bCs/>
+        </w:rPr>
+        <w:t>Dash: Low-Code Framework for Dashboards in Python</w:t>
+      </w:r>
+      <w:r>
+        <w:t xml:space="preserve">. </w:t>
+      </w:r>
+      <w:r>
+        <w:rPr>
+          <w:lang w:val="fr-FR"/>
+        </w:rPr>
+        <w:t xml:space="preserve">Dash Plotly Documentation. Disponible à : </w:t>
+      </w:r>
+      <w:hyperlink r:id="rId13" w:tgtFrame="_new" w:history="1">
+        <w:r>
+          <w:rPr>
+            <w:rStyle w:val="Lienhypertexte"/>
+            <w:lang w:val="fr-FR"/>
+          </w:rPr>
+          <w:t>https://dash.plotly.com/</w:t>
+        </w:r>
+      </w:hyperlink>
+      <w:r>
+        <w:rPr>
+          <w:lang w:val="fr-FR"/>
+        </w:rPr>
+        <w:t>, accédé le 15 décembre 2024.</w:t>
+      </w:r>
+    </w:p>
+    <w:p>
+      <w:pPr>
+        <w:pStyle w:val="references"/>
+      </w:pPr>
+      <w:r>
+        <w:t xml:space="preserve">Mühleisen, H., &amp; Raasveldt, M. (2020). </w:t>
+      </w:r>
+      <w:r>
+        <w:rPr>
+          <w:rStyle w:val="Accentuation"/>
+        </w:rPr>
+        <w:t>DuckDB: Analytical SQL in the Local Environment</w:t>
+      </w:r>
+      <w:r>
+        <w:t>. VLDB Conference Proceedings.</w:t>
+      </w:r>
+      <w:r>
+        <w:br/>
+        <w:t xml:space="preserve">Accédé le 12 novembre 2024. </w:t>
+      </w:r>
+      <w:hyperlink r:id="rId14" w:tgtFrame="_new" w:history="1">
+        <w:r>
+          <w:rPr>
+            <w:rStyle w:val="Lienhypertexte"/>
+          </w:rPr>
+          <w:t>https://www.vldb.org/pvldb/vol13/p2485-raasveldt.pdf</w:t>
+        </w:r>
+      </w:hyperlink>
+    </w:p>
+    <w:p>
+      <w:pPr>
+        <w:pStyle w:val="references"/>
+        <w:rPr>
+          <w:lang w:val="fr-FR"/>
+        </w:rPr>
+      </w:pPr>
+      <w:r>
+        <w:lastRenderedPageBreak/>
+        <w:t xml:space="preserve">DuckDB Project Page. </w:t>
+      </w:r>
+      <w:r>
+        <w:rPr>
+          <w:rStyle w:val="Accentuation"/>
+        </w:rPr>
+        <w:t>Why DuckDB?</w:t>
+      </w:r>
+      <w:r>
+        <w:br/>
+      </w:r>
+      <w:r>
+        <w:rPr>
+          <w:lang w:val="fr-FR"/>
+        </w:rPr>
+        <w:t xml:space="preserve">Accédé le 22 novembre 2024. </w:t>
+      </w:r>
+      <w:hyperlink r:id="rId15" w:tgtFrame="_new" w:history="1">
+        <w:r>
+          <w:rPr>
+            <w:rStyle w:val="Lienhypertexte"/>
+            <w:lang w:val="fr-FR"/>
+          </w:rPr>
+          <w:t>https://duckdb.org/why_duckdb</w:t>
+        </w:r>
+      </w:hyperlink>
+    </w:p>
+    <w:p>
+      <w:pPr>
+        <w:pStyle w:val="references"/>
+        <w:rPr>
+          <w:lang w:val="fr-FR"/>
+        </w:rPr>
+      </w:pPr>
+      <w:r>
+        <w:t xml:space="preserve">FastAPI Documentation. </w:t>
+      </w:r>
+      <w:r>
+        <w:rPr>
+          <w:rStyle w:val="Accentuation"/>
+        </w:rPr>
+        <w:t>FastAPI: High Performance Framework</w:t>
+      </w:r>
+      <w:r>
+        <w:t>.</w:t>
+      </w:r>
+      <w:r>
+        <w:br/>
+      </w:r>
+      <w:r>
+        <w:rPr>
+          <w:lang w:val="fr-FR"/>
+        </w:rPr>
+        <w:t xml:space="preserve">Accédé le 2 décembre 2024. </w:t>
+      </w:r>
+      <w:hyperlink r:id="rId16" w:tgtFrame="_new" w:history="1">
+        <w:r>
+          <w:rPr>
+            <w:rStyle w:val="Lienhypertexte"/>
+            <w:lang w:val="fr-FR"/>
+          </w:rPr>
+          <w:t>https://fastapi.tiangolo.com/performance</w:t>
+        </w:r>
+      </w:hyperlink>
+    </w:p>
+    <w:p>
+      <w:pPr>
+        <w:pStyle w:val="references"/>
+        <w:rPr>
+          <w:lang w:val="fr-FR"/>
+        </w:rPr>
+      </w:pPr>
+      <w:r>
+        <w:t xml:space="preserve">Databricks Blog. (2023). </w:t>
+      </w:r>
+      <w:r>
+        <w:rPr>
+          <w:rStyle w:val="Accentuation"/>
+        </w:rPr>
+        <w:t>Spark vs. Local Analytical Databases</w:t>
+      </w:r>
+      <w:r>
+        <w:t>.</w:t>
+      </w:r>
+      <w:r>
+        <w:br/>
+      </w:r>
+      <w:r>
+        <w:rPr>
+          <w:lang w:val="fr-FR"/>
+        </w:rPr>
+        <w:t xml:space="preserve">Accédé le 12 décembre 2024. </w:t>
+      </w:r>
+      <w:hyperlink r:id="rId17" w:tgtFrame="_new" w:history="1">
+        <w:r>
+          <w:rPr>
+            <w:rStyle w:val="Lienhypertexte"/>
+            <w:lang w:val="fr-FR"/>
+          </w:rPr>
+          <w:t>https://databricks.com/blog/2023/01/spark-vs-local-analytical-databases.html</w:t>
+        </w:r>
+      </w:hyperlink>
+    </w:p>
+    <w:p>
+      <w:pPr>
+        <w:pStyle w:val="references"/>
+      </w:pPr>
+      <w:r>
+        <w:rPr>
+          <w:lang w:val="fr-FR"/>
+        </w:rPr>
+        <w:t xml:space="preserve">Apache Spark Documentation. </w:t>
+      </w:r>
+      <w:r>
+        <w:rPr>
+          <w:rStyle w:val="Accentuation"/>
+          <w:lang w:val="fr-FR"/>
+        </w:rPr>
+        <w:t>Apache Spark Scalability</w:t>
+      </w:r>
+      <w:r>
+        <w:rPr>
+          <w:lang w:val="fr-FR"/>
+        </w:rPr>
+        <w:t>.</w:t>
+      </w:r>
+      <w:r>
+        <w:rPr>
+          <w:lang w:val="fr-FR"/>
+        </w:rPr>
+        <w:br/>
+        <w:t xml:space="preserve">Accédé le 22 décembre 2024. </w:t>
+      </w:r>
+      <w:hyperlink r:id="rId18" w:tgtFrame="_new" w:history="1">
+        <w:r>
+          <w:rPr>
+            <w:rStyle w:val="Lienhypertexte"/>
+          </w:rPr>
+          <w:t>https://spark.apache.org/docs/latest/</w:t>
+        </w:r>
+      </w:hyperlink>
+    </w:p>
+    <w:p>
+      <w:pPr>
+        <w:pStyle w:val="references"/>
+        <w:ind w:start="17.70pt"/>
+        <w:rPr>
+          <w:lang w:val="fr-FR"/>
+        </w:rPr>
+      </w:pPr>
     </w:p>
     <w:p>
       <w:pPr>
@@ -1141,6 +3592,9 @@
           <w:numId w:val="0"/>
         </w:numPr>
         <w:ind w:start="17.70pt"/>
+        <w:rPr>
+          <w:lang w:val="fr-FR"/>
+        </w:rPr>
       </w:pPr>
     </w:p>
     <w:p>
@@ -1150,6 +3604,9 @@
           <w:ilvl w:val="0"/>
           <w:numId w:val="0"/>
         </w:numPr>
+        <w:rPr>
+          <w:lang w:val="fr-FR"/>
+        </w:rPr>
       </w:pPr>
     </w:p>
     <w:p>
@@ -2828,8 +5285,9 @@
     <w:lsdException w:name="caption" w:semiHidden="1" w:unhideWhenUsed="1" w:qFormat="1"/>
     <w:lsdException w:name="Title" w:qFormat="1"/>
     <w:lsdException w:name="Subtitle" w:qFormat="1"/>
-    <w:lsdException w:name="Strong" w:qFormat="1"/>
-    <w:lsdException w:name="Emphasis" w:qFormat="1"/>
+    <w:lsdException w:name="Strong" w:uiPriority="22" w:qFormat="1"/>
+    <w:lsdException w:name="Emphasis" w:uiPriority="20" w:qFormat="1"/>
+    <w:lsdException w:name="Normal (Web)" w:uiPriority="99"/>
     <w:lsdException w:name="Normal Table" w:semiHidden="1" w:unhideWhenUsed="1"/>
     <w:lsdException w:name="Table Simple 1" w:semiHidden="1" w:unhideWhenUsed="1"/>
     <w:lsdException w:name="Table Simple 2" w:semiHidden="1" w:unhideWhenUsed="1"/>
@@ -3221,7 +5679,6 @@
   <w:style w:type="character" w:default="1" w:styleId="Policepardfaut">
     <w:name w:val="Default Paragraph Font"/>
     <w:uiPriority w:val="1"/>
-    <w:semiHidden/>
     <w:unhideWhenUsed/>
   </w:style>
   <w:style w:type="table" w:default="1" w:styleId="TableauNormal">
@@ -3557,6 +6014,45 @@
       <w:shd w:val="clear" w:color="auto" w:fill="E1DFDD"/>
     </w:rPr>
   </w:style>
+  <w:style w:type="paragraph" w:styleId="NormalWeb">
+    <w:name w:val="Normal (Web)"/>
+    <w:basedOn w:val="Normal"/>
+    <w:uiPriority w:val="99"/>
+    <w:unhideWhenUsed/>
+    <w:rsid w:val="00A71CFC"/>
+    <w:pPr>
+      <w:spacing w:before="5pt" w:beforeAutospacing="1" w:after="5pt" w:afterAutospacing="1"/>
+      <w:jc w:val="start"/>
+    </w:pPr>
+    <w:rPr>
+      <w:rFonts w:eastAsia="Times New Roman"/>
+      <w:sz w:val="24"/>
+      <w:szCs w:val="24"/>
+      <w:lang w:val="fr-FR" w:eastAsia="fr-FR"/>
+    </w:rPr>
+  </w:style>
+  <w:style w:type="character" w:styleId="lev">
+    <w:name w:val="Strong"/>
+    <w:basedOn w:val="Policepardfaut"/>
+    <w:uiPriority w:val="22"/>
+    <w:qFormat/>
+    <w:rsid w:val="00A71CFC"/>
+    <w:rPr>
+      <w:b/>
+      <w:bCs/>
+    </w:rPr>
+  </w:style>
+  <w:style w:type="character" w:styleId="Accentuation">
+    <w:name w:val="Emphasis"/>
+    <w:basedOn w:val="Policepardfaut"/>
+    <w:uiPriority w:val="20"/>
+    <w:qFormat/>
+    <w:rsid w:val="005453CB"/>
+    <w:rPr>
+      <w:i/>
+      <w:iCs/>
+    </w:rPr>
+  </w:style>
 </w:styles>
 </file>
 

</xml_diff>

<commit_message>
Modification du Rapport (Version 4)
Complétion de la partie performance
Quelques corrections demandé par le professeur
</commit_message>
<xml_diff>
--- a/Rapport_Big_Data_Flight_Catcher.docx
+++ b/Rapport_Big_Data_Flight_Catcher.docx
@@ -32,7 +32,27 @@
           <w:szCs w:val="48"/>
           <w:lang w:val="fr-FR"/>
         </w:rPr>
-        <w:t xml:space="preserve"> pour le cours de Big Data </w:t>
+        <w:t xml:space="preserve"> pour le cours de </w:t>
+      </w:r>
+      <w:r>
+        <w:rPr>
+          <w:rFonts w:eastAsia="MS Mincho"/>
+          <w:kern w:val="48"/>
+          <w:sz w:val="48"/>
+          <w:szCs w:val="48"/>
+          <w:lang w:val="fr-FR"/>
+        </w:rPr>
+        <w:t>Megadonnées</w:t>
+      </w:r>
+      <w:r>
+        <w:rPr>
+          <w:rFonts w:eastAsia="MS Mincho"/>
+          <w:kern w:val="48"/>
+          <w:sz w:val="48"/>
+          <w:szCs w:val="48"/>
+          <w:lang w:val="fr-FR"/>
+        </w:rPr>
+        <w:t xml:space="preserve"> </w:t>
       </w:r>
       <w:r>
         <w:rPr>
@@ -148,7 +168,8 @@
           <w:szCs w:val="18"/>
           <w:lang w:val="fr-FR"/>
         </w:rPr>
-        <w:t xml:space="preserve"> </w:t>
+        <w:br/>
+        <w:t xml:space="preserve"> Master 2 – Logiciel Sûr</w:t>
       </w:r>
       <w:r>
         <w:rPr>
@@ -156,7 +177,7 @@
           <w:szCs w:val="18"/>
           <w:lang w:val="fr-FR"/>
         </w:rPr>
-        <w:br/>
+        <w:t xml:space="preserve"> </w:t>
       </w:r>
       <w:r>
         <w:rPr>
@@ -164,6 +185,14 @@
           <w:szCs w:val="18"/>
           <w:lang w:val="fr-FR"/>
         </w:rPr>
+        <w:br/>
+      </w:r>
+      <w:r>
+        <w:rPr>
+          <w:sz w:val="18"/>
+          <w:szCs w:val="18"/>
+          <w:lang w:val="fr-FR"/>
+        </w:rPr>
         <w:t>massil.kouchit@etu.u-pec.fr</w:t>
       </w:r>
     </w:p>
@@ -174,12 +203,14 @@
         <w:rPr>
           <w:sz w:val="18"/>
           <w:szCs w:val="18"/>
+          <w:lang w:val="fr-FR"/>
         </w:rPr>
       </w:pPr>
       <w:r>
         <w:rPr>
           <w:sz w:val="18"/>
           <w:szCs w:val="18"/>
+          <w:lang w:val="fr-FR"/>
         </w:rPr>
         <w:t>Yanis Ben Aied</w:t>
       </w:r>
@@ -187,41 +218,72 @@
         <w:rPr>
           <w:sz w:val="18"/>
           <w:szCs w:val="18"/>
+          <w:lang w:val="fr-FR"/>
         </w:rPr>
         <w:br/>
+        <w:t>Master 2 – Logiciel Sûr</w:t>
       </w:r>
       <w:r>
         <w:rPr>
           <w:sz w:val="18"/>
           <w:szCs w:val="18"/>
-        </w:rPr>
-        <w:t>yanis.ben-aied@etu.u-pec.fr</w:t>
+          <w:lang w:val="fr-FR"/>
+        </w:rPr>
+        <w:br/>
       </w:r>
       <w:r>
         <w:rPr>
           <w:sz w:val="18"/>
           <w:szCs w:val="18"/>
-        </w:rPr>
-        <w:br w:type="column"/>
+          <w:lang w:val="fr-FR"/>
+        </w:rPr>
+        <w:t>yanis.ben-aied@etu.u-pec.fr</w:t>
       </w:r>
       <w:r>
         <w:rPr>
           <w:sz w:val="18"/>
           <w:szCs w:val="18"/>
-        </w:rPr>
-        <w:t>Rayane Slimani</w:t>
+          <w:lang w:val="fr-FR"/>
+        </w:rPr>
+        <w:br w:type="column"/>
       </w:r>
       <w:r>
         <w:rPr>
           <w:sz w:val="18"/>
           <w:szCs w:val="18"/>
-        </w:rPr>
-        <w:br/>
+          <w:lang w:val="fr-FR"/>
+        </w:rPr>
+        <w:t>Rayane Slimani</w:t>
       </w:r>
       <w:r>
         <w:rPr>
           <w:sz w:val="18"/>
           <w:szCs w:val="18"/>
+          <w:lang w:val="fr-FR"/>
+        </w:rPr>
+        <w:br/>
+      </w:r>
+      <w:r>
+        <w:rPr>
+          <w:sz w:val="18"/>
+          <w:szCs w:val="18"/>
+          <w:lang w:val="fr-FR"/>
+        </w:rPr>
+        <w:t>Master 2 – Logiciel Sûr</w:t>
+      </w:r>
+      <w:r>
+        <w:rPr>
+          <w:sz w:val="18"/>
+          <w:szCs w:val="18"/>
+          <w:lang w:val="fr-FR"/>
+        </w:rPr>
+        <w:br/>
+      </w:r>
+      <w:r>
+        <w:rPr>
+          <w:sz w:val="18"/>
+          <w:szCs w:val="18"/>
+          <w:lang w:val="fr-FR"/>
         </w:rPr>
         <w:t>aissa-rayane.slimani@etu.u-pec.fr</w:t>
       </w:r>
@@ -251,6 +313,7 @@
           <w:lang w:val="fr-FR"/>
         </w:rPr>
         <w:br/>
+        <w:t>Master 2 – Logiciel Sûr</w:t>
       </w:r>
       <w:r>
         <w:rPr>
@@ -258,7 +321,7 @@
           <w:szCs w:val="18"/>
           <w:lang w:val="fr-FR"/>
         </w:rPr>
-        <w:t>yao-rayan.dansou@etu.u-pec.fr</w:t>
+        <w:br/>
       </w:r>
       <w:r>
         <w:rPr>
@@ -266,7 +329,7 @@
           <w:szCs w:val="18"/>
           <w:lang w:val="fr-FR"/>
         </w:rPr>
-        <w:br w:type="column"/>
+        <w:t>yao-rayan.dansou@etu.u-pec.fr</w:t>
       </w:r>
       <w:r>
         <w:rPr>
@@ -274,7 +337,24 @@
           <w:szCs w:val="18"/>
           <w:lang w:val="fr-FR"/>
         </w:rPr>
+        <w:br w:type="column"/>
+      </w:r>
+      <w:r>
+        <w:rPr>
+          <w:sz w:val="18"/>
+          <w:szCs w:val="18"/>
+          <w:lang w:val="fr-FR"/>
+        </w:rPr>
         <w:t>Aito Meignan</w:t>
+      </w:r>
+      <w:r>
+        <w:rPr>
+          <w:sz w:val="18"/>
+          <w:szCs w:val="18"/>
+          <w:lang w:val="fr-FR"/>
+        </w:rPr>
+        <w:br/>
+        <w:t>Master 2 – Logiciel Sûr</w:t>
       </w:r>
       <w:r>
         <w:rPr>
@@ -348,13 +428,11 @@
         <w:rPr>
           <w:b/>
           <w:bCs/>
-          <w:i/>
-          <w:iCs/>
           <w:sz w:val="18"/>
           <w:szCs w:val="18"/>
           <w:lang w:val="fr-FR"/>
         </w:rPr>
-        <w:t>RESUMER</w:t>
+        <w:t>Resum</w:t>
       </w:r>
       <w:r>
         <w:rPr>
@@ -364,13 +442,7 @@
           <w:szCs w:val="18"/>
           <w:lang w:val="fr-FR"/>
         </w:rPr>
-        <w:t>—</w:t>
-      </w:r>
-      <w:r>
-        <w:rPr>
-          <w:lang w:val="fr-FR"/>
-        </w:rPr>
-        <w:t xml:space="preserve"> </w:t>
+        <w:t xml:space="preserve">é </w:t>
       </w:r>
       <w:r>
         <w:rPr>
@@ -380,7 +452,77 @@
           <w:szCs w:val="18"/>
           <w:lang w:val="fr-FR"/>
         </w:rPr>
-        <w:t>Flight Catcher est un projet d’analyse des données aériennes commerciales visant à évaluer les retards, optimiser les performances et générer des insights pour les compagnies, les aéroports, et les passagers. Il s’appuie sur SPARK, FASTAPI, et un parser SQL avancé pour des requêtes personnalisées.</w:t>
+        <w:t xml:space="preserve">- </w:t>
+      </w:r>
+      <w:r>
+        <w:rPr>
+          <w:b/>
+          <w:bCs/>
+          <w:sz w:val="18"/>
+          <w:szCs w:val="18"/>
+          <w:lang w:val="fr-FR"/>
+        </w:rPr>
+        <w:t xml:space="preserve">Flight Catcher est un projet d’analyse des données aériennes commerciales visant à évaluer les retards, optimiser les performances et générer des </w:t>
+      </w:r>
+      <w:r>
+        <w:rPr>
+          <w:b/>
+          <w:bCs/>
+          <w:sz w:val="18"/>
+          <w:szCs w:val="18"/>
+          <w:lang w:val="fr-FR"/>
+        </w:rPr>
+        <w:t>intuition</w:t>
+      </w:r>
+      <w:r>
+        <w:rPr>
+          <w:b/>
+          <w:bCs/>
+          <w:sz w:val="18"/>
+          <w:szCs w:val="18"/>
+          <w:lang w:val="fr-FR"/>
+        </w:rPr>
+        <w:t xml:space="preserve"> pour les compagnies, les aéroports, et les passagers. Il s’appuie sur SPARK, FASTAPI, et un </w:t>
+      </w:r>
+      <w:r>
+        <w:rPr>
+          <w:b/>
+          <w:bCs/>
+          <w:sz w:val="18"/>
+          <w:szCs w:val="18"/>
+          <w:lang w:val="fr-FR"/>
+        </w:rPr>
+        <w:t>analyseur syntaxique</w:t>
+      </w:r>
+      <w:r>
+        <w:rPr>
+          <w:b/>
+          <w:bCs/>
+          <w:sz w:val="18"/>
+          <w:szCs w:val="18"/>
+          <w:lang w:val="fr-FR"/>
+        </w:rPr>
+        <w:t xml:space="preserve"> SQ</w:t>
+      </w:r>
+      <w:r>
+        <w:rPr>
+          <w:b/>
+          <w:bCs/>
+          <w:sz w:val="18"/>
+          <w:szCs w:val="18"/>
+          <w:lang w:val="fr-FR"/>
+        </w:rPr>
+        <w:t>L</w:t>
+      </w:r>
+      <w:r>
+        <w:rPr>
+          <w:b/>
+          <w:bCs/>
+          <w:sz w:val="18"/>
+          <w:szCs w:val="18"/>
+          <w:lang w:val="fr-FR"/>
+        </w:rPr>
+        <w:t xml:space="preserve"> pour des requêtes personnalisées.</w:t>
       </w:r>
     </w:p>
     <w:p>
@@ -599,6 +741,7 @@
         <w:t xml:space="preserve"> </w:t>
       </w:r>
       <w:proofErr w:type="spellStart"/>
+      <w:proofErr w:type="gramStart"/>
       <w:r>
         <w:rPr>
           <w:rStyle w:val="lev"/>
@@ -608,6 +751,25 @@
         <w:t>Prediction</w:t>
       </w:r>
       <w:proofErr w:type="spellEnd"/>
+      <w:r>
+        <w:rPr>
+          <w:rStyle w:val="lev"/>
+          <w:sz w:val="20"/>
+          <w:szCs w:val="20"/>
+          <w:vertAlign w:val="superscript"/>
+        </w:rPr>
+        <w:t>[</w:t>
+      </w:r>
+      <w:proofErr w:type="gramEnd"/>
+      <w:r>
+        <w:rPr>
+          <w:rStyle w:val="lev"/>
+          <w:sz w:val="20"/>
+          <w:szCs w:val="20"/>
+          <w:vertAlign w:val="superscript"/>
+        </w:rPr>
+        <w:t>1]</w:t>
+      </w:r>
       <w:r>
         <w:rPr>
           <w:sz w:val="20"/>
@@ -691,30 +853,51 @@
           <w:sz w:val="20"/>
           <w:szCs w:val="20"/>
         </w:rPr>
-        <w:t xml:space="preserve"> introduit les choix techniques initiaux, avec une présentation de l'architecture backend basée sur FASTAPI et </w:t>
-      </w:r>
-      <w:proofErr w:type="spellStart"/>
+        <w:t xml:space="preserve"> introduit les choix techniques initiaux, avec une présentation de l'architecture </w:t>
+      </w:r>
       <w:r>
         <w:rPr>
           <w:sz w:val="20"/>
           <w:szCs w:val="20"/>
         </w:rPr>
-        <w:t>DuckDB</w:t>
-      </w:r>
-      <w:proofErr w:type="spellEnd"/>
+        <w:t>p</w:t>
+      </w:r>
       <w:r>
         <w:rPr>
           <w:sz w:val="20"/>
           <w:szCs w:val="20"/>
         </w:rPr>
-        <w:t xml:space="preserve">, </w:t>
+        <w:t>artie serveur</w:t>
       </w:r>
       <w:r>
         <w:rPr>
           <w:sz w:val="20"/>
           <w:szCs w:val="20"/>
         </w:rPr>
-        <w:t>ainsi que les premières analyses réalisées sur le jeu de données. La</w:t>
+        <w:t xml:space="preserve"> </w:t>
+      </w:r>
+      <w:r>
+        <w:rPr>
+          <w:sz w:val="20"/>
+          <w:szCs w:val="20"/>
+        </w:rPr>
+        <w:t xml:space="preserve">basée sur FASTAPI et </w:t>
+      </w:r>
+      <w:proofErr w:type="spellStart"/>
+      <w:r>
+        <w:rPr>
+          <w:sz w:val="20"/>
+          <w:szCs w:val="20"/>
+        </w:rPr>
+        <w:t>DuckDB</w:t>
+      </w:r>
+      <w:proofErr w:type="spellEnd"/>
+      <w:r>
+        <w:rPr>
+          <w:sz w:val="20"/>
+          <w:szCs w:val="20"/>
+        </w:rPr>
+        <w:t>, ainsi que les premières analyses réalisées sur le jeu de données. La</w:t>
       </w:r>
       <w:r>
         <w:rPr>
@@ -778,7 +961,21 @@
           <w:sz w:val="20"/>
           <w:szCs w:val="20"/>
         </w:rPr>
-        <w:t xml:space="preserve"> se concentre sur le développement du frontend, où l’utilisation de Dash </w:t>
+        <w:t xml:space="preserve"> se concentre sur le développement d</w:t>
+      </w:r>
+      <w:r>
+        <w:rPr>
+          <w:sz w:val="20"/>
+          <w:szCs w:val="20"/>
+        </w:rPr>
+        <w:t>e l’interface utilisateur</w:t>
+      </w:r>
+      <w:r>
+        <w:rPr>
+          <w:sz w:val="20"/>
+          <w:szCs w:val="20"/>
+        </w:rPr>
+        <w:t xml:space="preserve">, où l’utilisation de Dash </w:t>
       </w:r>
       <w:proofErr w:type="spellStart"/>
       <w:r>
@@ -976,7 +1173,15 @@
           <w:sz w:val="20"/>
           <w:szCs w:val="20"/>
         </w:rPr>
-        <w:t xml:space="preserve">, quant à elles, pourront se servir de ces analyses pour ajuster leurs plannings, réduire les impacts des retards sur les connexions, et améliorer la satisfaction de leurs clients. En outre, les </w:t>
+        <w:t xml:space="preserve">, quant à elles, pourront se servir de ces analyses pour ajuster leurs plannings, réduire les impacts des retards sur les connexions, et améliorer la </w:t>
+      </w:r>
+      <w:r>
+        <w:rPr>
+          <w:sz w:val="20"/>
+          <w:szCs w:val="20"/>
+        </w:rPr>
+        <w:lastRenderedPageBreak/>
+        <w:t xml:space="preserve">satisfaction de leurs clients. En outre, les </w:t>
       </w:r>
       <w:r>
         <w:rPr>
@@ -1026,15 +1231,7 @@
           <w:sz w:val="20"/>
           <w:szCs w:val="20"/>
         </w:rPr>
-        <w:t xml:space="preserve">, tels que les </w:t>
-      </w:r>
-      <w:r>
-        <w:rPr>
-          <w:sz w:val="20"/>
-          <w:szCs w:val="20"/>
-        </w:rPr>
-        <w:lastRenderedPageBreak/>
-        <w:t>analystes de données ou les décideurs stratégiques, qui peuvent s’appuyer sur les informations fournies pour identifier des tendances, évaluer les performances et prendre des décisions éclairées visant à améliorer la fiabilité et l’efficacité globale du transport aérien.</w:t>
+        <w:t>, tels que les analystes de données ou les décideurs stratégiques, qui peuvent s’appuyer sur les informations fournies pour identifier des tendances, évaluer les performances et prendre des décisions éclairées visant à améliorer la fiabilité et l’efficacité globale du transport aérien.</w:t>
       </w:r>
     </w:p>
     <w:p>
@@ -1068,7 +1265,7 @@
           <w:sz w:val="20"/>
           <w:szCs w:val="20"/>
         </w:rPr>
-        <w:t xml:space="preserve"> se positionne comme une solution universelle au service de la fluidité et de l’efficacité du transport aérien.</w:t>
+        <w:t xml:space="preserve"> se positionne comme une solution au service de la fluidité et de l’efficacité du transport aérien.</w:t>
       </w:r>
     </w:p>
     <w:p>
@@ -1300,7 +1497,14 @@
           <w:sz w:val="20"/>
           <w:szCs w:val="20"/>
         </w:rPr>
-        <w:t xml:space="preserve"> travaillant dans des domaines tels que l’ingénierie du transport, les sciences des données, ou l’économie des transports pourraient tirer parti de l'interface pour mener des études sur la ponctualité des vols, l’impact des retards sur les performances économiques, ou encore l’évolution des technologies aéronautiques.</w:t>
+        <w:t xml:space="preserve"> travaillant dans des domaines tels que l’ingénierie du transport, les sciences </w:t>
+      </w:r>
+      <w:r>
+        <w:rPr>
+          <w:sz w:val="20"/>
+          <w:szCs w:val="20"/>
+        </w:rPr>
+        <w:t>des données, ou l’économie des transports pourraient tirer parti de l'interface pour mener des études sur la ponctualité des vols, l’impact des retards sur les performances économiques, ou encore l’évolution des technologies aéronautiques.</w:t>
       </w:r>
     </w:p>
     <w:p>
@@ -1334,14 +1538,7 @@
           <w:sz w:val="20"/>
           <w:szCs w:val="20"/>
         </w:rPr>
-        <w:t xml:space="preserve">, par son approche analytique et ses fonctionnalités adaptées à une diversité d’utilisateurs, pourrait donc se révéler un outil précieux pour une large </w:t>
-      </w:r>
-      <w:r>
-        <w:rPr>
-          <w:sz w:val="20"/>
-          <w:szCs w:val="20"/>
-        </w:rPr>
-        <w:t>gamme d'acteurs investis dans l’amélioration de l'efficacité et de la rentabilité du secteur aérien.</w:t>
+        <w:t>, par son approche analytique et ses fonctionnalités adaptées à une diversité d’utilisateurs, pourrait donc se révéler un outil précieux pour une large gamme d'acteurs investis dans l’amélioration de l'efficacité et de la rentabilité du secteur aérien.</w:t>
       </w:r>
     </w:p>
     <w:p>
@@ -1883,6 +2080,7 @@
           <w:bCs/>
           <w:lang w:val="fr-FR"/>
         </w:rPr>
+        <w:lastRenderedPageBreak/>
         <w:t>Marketing_Airline_Network</w:t>
       </w:r>
       <w:proofErr w:type="spellEnd"/>
@@ -2019,7 +2217,6 @@
           <w:bCs/>
           <w:lang w:val="fr-FR"/>
         </w:rPr>
-        <w:lastRenderedPageBreak/>
         <w:t>DOT_ID_Marketing_Airline</w:t>
       </w:r>
       <w:proofErr w:type="spellEnd"/>
@@ -3879,6 +4076,7 @@
           <w:bCs/>
           <w:lang w:val="fr-FR"/>
         </w:rPr>
+        <w:lastRenderedPageBreak/>
         <w:t>ActualElapsedTime</w:t>
       </w:r>
       <w:proofErr w:type="spellEnd"/>
@@ -4005,8 +4203,25 @@
         <w:rPr>
           <w:lang w:val="fr-FR"/>
         </w:rPr>
-        <w:lastRenderedPageBreak/>
-        <w:t>Mise en place d’un backend "minimal" et premières requêtes</w:t>
+        <w:t>Mise en place d</w:t>
+      </w:r>
+      <w:r>
+        <w:rPr>
+          <w:lang w:val="fr-FR"/>
+        </w:rPr>
+        <w:t xml:space="preserve">e la </w:t>
+      </w:r>
+      <w:r>
+        <w:rPr>
+          <w:lang w:val="fr-FR"/>
+        </w:rPr>
+        <w:t xml:space="preserve">partie serveur </w:t>
+      </w:r>
+      <w:r>
+        <w:rPr>
+          <w:lang w:val="fr-FR"/>
+        </w:rPr>
+        <w:t>"minimal" et premières requêtes</w:t>
       </w:r>
     </w:p>
     <w:p>
@@ -4381,7 +4596,13 @@
         <w:rPr>
           <w:lang w:val="fr-FR"/>
         </w:rPr>
-        <w:t xml:space="preserve">, optimisé pour la légèreté et l’efficacité mémoire, reflétait un compromis judicieux entre performance, simplicité et adaptation à l’échelle de notre projet. Cependant, face à des besoins croissants en termes de scalabilité et d’analyse distribuée, notamment pour des volumes de données dépassant les capacités locales, nous avons dû basculer sur </w:t>
+        <w:t xml:space="preserve">, optimisé pour la légèreté et l’efficacité mémoire, reflétait un </w:t>
+      </w:r>
+      <w:r>
+        <w:rPr>
+          <w:lang w:val="fr-FR"/>
+        </w:rPr>
+        <w:t xml:space="preserve">compromis judicieux entre performance, simplicité et adaptation à l’échelle de notre projet. Cependant, face à des besoins croissants en termes de scalabilité et d’analyse distribuée, notamment pour des volumes de données dépassant les capacités locales, nous avons dû basculer sur </w:t>
       </w:r>
       <w:r>
         <w:rPr>
@@ -4543,7 +4764,19 @@
         <w:rPr>
           <w:lang w:val="fr-FR"/>
         </w:rPr>
-        <w:t>, nous avons défini plusieurs types de requêtes pour répondre aux principaux besoins analytiques. Ces requêtes constituent les fondations de notre backend et permettent d’extraire des statistiques utiles sur les vols commerciaux. Voici les premiers objectifs couverts par ces analyses</w:t>
+        <w:t xml:space="preserve">, nous avons défini plusieurs types de requêtes pour répondre aux principaux besoins analytiques. Ces requêtes constituent les fondations de notre </w:t>
+      </w:r>
+      <w:r>
+        <w:rPr>
+          <w:lang w:val="fr-FR"/>
+        </w:rPr>
+        <w:t xml:space="preserve">partie serveur </w:t>
+      </w:r>
+      <w:r>
+        <w:rPr>
+          <w:lang w:val="fr-FR"/>
+        </w:rPr>
+        <w:t>et permettent d’extraire des statistiques utiles sur les vols commerciaux. Voici les premiers objectifs couverts par ces analyses</w:t>
       </w:r>
       <w:r>
         <w:rPr>
@@ -4741,6 +4974,7 @@
         <w:rPr>
           <w:lang w:val="fr-FR"/>
         </w:rPr>
+        <w:lastRenderedPageBreak/>
         <w:t>Les 10 compagnies aériennes les plus performantes, en tenant compte à la fois du taux d’annulation et des délais moyens de départ.</w:t>
       </w:r>
     </w:p>
@@ -4787,7 +5021,6 @@
         <w:rPr>
           <w:lang w:val="fr-FR"/>
         </w:rPr>
-        <w:lastRenderedPageBreak/>
         <w:t>Analyse des vols détournés : Enfin, le pourcentage de vols détournés a été étudié pour fournir une vision complète des perturbations.</w:t>
       </w:r>
     </w:p>
@@ -4825,7 +5058,31 @@
         <w:rPr>
           <w:lang w:val="fr-FR"/>
         </w:rPr>
-        <w:t xml:space="preserve"> ont été intégrées dans le backend via FASTAPI. Chaque requête est exposée sous forme </w:t>
+        <w:t xml:space="preserve"> ont été intégrées dans l</w:t>
+      </w:r>
+      <w:r>
+        <w:rPr>
+          <w:lang w:val="fr-FR"/>
+        </w:rPr>
+        <w:t>a</w:t>
+      </w:r>
+      <w:r>
+        <w:rPr>
+          <w:lang w:val="fr-FR"/>
+        </w:rPr>
+        <w:t xml:space="preserve"> </w:t>
+      </w:r>
+      <w:r>
+        <w:rPr>
+          <w:lang w:val="fr-FR"/>
+        </w:rPr>
+        <w:t xml:space="preserve">partie serveur </w:t>
+      </w:r>
+      <w:r>
+        <w:rPr>
+          <w:lang w:val="fr-FR"/>
+        </w:rPr>
+        <w:t xml:space="preserve">via FASTAPI. Chaque requête est exposée sous forme </w:t>
       </w:r>
       <w:proofErr w:type="spellStart"/>
       <w:r>
@@ -4839,7 +5096,31 @@
         <w:rPr>
           <w:lang w:val="fr-FR"/>
         </w:rPr>
-        <w:t xml:space="preserve"> API, permettant ainsi à l’interface utilisateur de récupérer les données analytiques en temps réel. Cette architecture garantit une communication fluide entre le backend et l’interface utilisateur, tout en tirant parti des performances offertes par </w:t>
+        <w:t xml:space="preserve"> API, permettant ainsi à l’interface utilisateur de récupérer les données analytiques en temps réel. Cette architecture garantit une communication fluide entre l</w:t>
+      </w:r>
+      <w:r>
+        <w:rPr>
+          <w:lang w:val="fr-FR"/>
+        </w:rPr>
+        <w:t>a</w:t>
+      </w:r>
+      <w:r>
+        <w:rPr>
+          <w:lang w:val="fr-FR"/>
+        </w:rPr>
+        <w:t xml:space="preserve"> </w:t>
+      </w:r>
+      <w:r>
+        <w:rPr>
+          <w:lang w:val="fr-FR"/>
+        </w:rPr>
+        <w:t xml:space="preserve">partie serveur </w:t>
+      </w:r>
+      <w:r>
+        <w:rPr>
+          <w:lang w:val="fr-FR"/>
+        </w:rPr>
+        <w:t xml:space="preserve">et l’interface utilisateur, tout en tirant parti des performances offertes par </w:t>
       </w:r>
       <w:proofErr w:type="spellStart"/>
       <w:r>
@@ -5105,13 +5386,7 @@
         <w:rPr>
           <w:lang w:val="fr-FR"/>
         </w:rPr>
-        <w:t xml:space="preserve">. Cette compatibilité a facilité la migration des </w:t>
-      </w:r>
-      <w:r>
-        <w:rPr>
-          <w:lang w:val="fr-FR"/>
-        </w:rPr>
-        <w:t>requêtes existantes vers Spark sans nécessiter de transformations des données. De plus, Spark dispose d’une API SQL très performante, qui nous a permis de conserver une approche basée sur des requêtes structurées tout en bénéficiant de temps de réponse améliorés sur les analyses complexes.</w:t>
+        <w:t>. Cette compatibilité a facilité la migration des requêtes existantes vers Spark sans nécessiter de transformations des données. De plus, Spark dispose d’une API SQL très performante, qui nous a permis de conserver une approche basée sur des requêtes structurées tout en bénéficiant de temps de réponse améliorés sur les analyses complexes.</w:t>
       </w:r>
     </w:p>
     <w:p>
@@ -5304,12 +5579,48 @@
     <w:p>
       <w:pPr>
         <w:pStyle w:val="Titre2"/>
-      </w:pPr>
-      <w:r>
-        <w:t>Adaptation du backend avec Spark</w:t>
-      </w:r>
-    </w:p>
-    <w:p/>
+        <w:rPr>
+          <w:lang w:val="fr-FR"/>
+        </w:rPr>
+      </w:pPr>
+      <w:r>
+        <w:rPr>
+          <w:lang w:val="fr-FR"/>
+        </w:rPr>
+        <w:t>Adaptation d</w:t>
+      </w:r>
+      <w:r>
+        <w:rPr>
+          <w:lang w:val="fr-FR"/>
+        </w:rPr>
+        <w:t>e la</w:t>
+      </w:r>
+      <w:r>
+        <w:rPr>
+          <w:lang w:val="fr-FR"/>
+        </w:rPr>
+        <w:t xml:space="preserve"> </w:t>
+      </w:r>
+      <w:r>
+        <w:rPr>
+          <w:lang w:val="fr-FR"/>
+        </w:rPr>
+        <w:t xml:space="preserve">partie serveur </w:t>
+      </w:r>
+      <w:r>
+        <w:rPr>
+          <w:lang w:val="fr-FR"/>
+        </w:rPr>
+        <w:t>avec Spark</w:t>
+      </w:r>
+    </w:p>
+    <w:p>
+      <w:pPr>
+        <w:rPr>
+          <w:lang w:val="fr-FR"/>
+        </w:rPr>
+      </w:pPr>
+    </w:p>
     <w:p>
       <w:pPr>
         <w:ind w:firstLine="14.40pt"/>
@@ -5322,7 +5633,25 @@
         <w:rPr>
           <w:lang w:val="fr-FR"/>
         </w:rPr>
-        <w:t xml:space="preserve">L’intégration d’Apache Spark dans le backend développé avec FASTAPI a nécessité plusieurs ajustements. Une configuration spécifique de Spark a été mise en place pour assurer une lecture optimale des fichiers Parquet et permettre l’exécution rapide des nouvelles requêtes. Chaque analyse a ensuite été exposée sous forme </w:t>
+        <w:t>L’intégration d’Apache Spark dans l</w:t>
+      </w:r>
+      <w:r>
+        <w:rPr>
+          <w:lang w:val="fr-FR"/>
+        </w:rPr>
+        <w:t xml:space="preserve">a </w:t>
+      </w:r>
+      <w:r>
+        <w:rPr>
+          <w:lang w:val="fr-FR"/>
+        </w:rPr>
+        <w:t xml:space="preserve">partie serveur </w:t>
+      </w:r>
+      <w:r>
+        <w:rPr>
+          <w:lang w:val="fr-FR"/>
+        </w:rPr>
+        <w:t xml:space="preserve">développé avec FASTAPI a nécessité plusieurs ajustements. Une configuration spécifique de Spark a été mise en place pour assurer une lecture optimale des fichiers Parquet et permettre l’exécution rapide des nouvelles requêtes. Chaque analyse a ensuite été exposée sous forme </w:t>
       </w:r>
       <w:proofErr w:type="spellStart"/>
       <w:r>
@@ -5336,7 +5665,39 @@
         <w:rPr>
           <w:lang w:val="fr-FR"/>
         </w:rPr>
-        <w:t xml:space="preserve"> API, afin de garantir une communication fluide entre le backend et l’interface utilisateur.</w:t>
+        <w:t xml:space="preserve"> API, afin de garantir une communication fluide entre l</w:t>
+      </w:r>
+      <w:r>
+        <w:rPr>
+          <w:lang w:val="fr-FR"/>
+        </w:rPr>
+        <w:t xml:space="preserve">a </w:t>
+      </w:r>
+      <w:r>
+        <w:rPr>
+          <w:lang w:val="fr-FR"/>
+        </w:rPr>
+        <w:t xml:space="preserve">partie </w:t>
+      </w:r>
+      <w:proofErr w:type="gramStart"/>
+      <w:r>
+        <w:rPr>
+          <w:lang w:val="fr-FR"/>
+        </w:rPr>
+        <w:t xml:space="preserve">serveur  </w:t>
+      </w:r>
+      <w:r>
+        <w:rPr>
+          <w:lang w:val="fr-FR"/>
+        </w:rPr>
+        <w:t>et</w:t>
+      </w:r>
+      <w:proofErr w:type="gramEnd"/>
+      <w:r>
+        <w:rPr>
+          <w:lang w:val="fr-FR"/>
+        </w:rPr>
+        <w:t xml:space="preserve"> l’interface utilisateur.</w:t>
       </w:r>
     </w:p>
     <w:p>
@@ -5358,7 +5719,32 @@
         <w:rPr>
           <w:lang w:val="fr-FR"/>
         </w:rPr>
-        <w:t xml:space="preserve">Développement du frontend avec </w:t>
+        <w:lastRenderedPageBreak/>
+        <w:t>Développement d</w:t>
+      </w:r>
+      <w:r>
+        <w:rPr>
+          <w:lang w:val="fr-FR"/>
+        </w:rPr>
+        <w:t xml:space="preserve">e </w:t>
+      </w:r>
+      <w:r>
+        <w:rPr>
+          <w:lang w:val="fr-FR"/>
+        </w:rPr>
+        <w:t>l’interface utilisateur</w:t>
+      </w:r>
+      <w:r>
+        <w:rPr>
+          <w:lang w:val="fr-FR"/>
+        </w:rPr>
+        <w:t xml:space="preserve"> </w:t>
+      </w:r>
+      <w:r>
+        <w:rPr>
+          <w:lang w:val="fr-FR"/>
+        </w:rPr>
+        <w:t xml:space="preserve">avec </w:t>
       </w:r>
       <w:bookmarkStart w:id="5" w:name="_Hlk187758311"/>
       <w:r>
@@ -5390,7 +5776,29 @@
       </w:r>
       <w:proofErr w:type="spellEnd"/>
       <w:r>
-        <w:t xml:space="preserve"> du frontend, nous </w:t>
+        <w:t xml:space="preserve"> d</w:t>
+      </w:r>
+      <w:r>
+        <w:t>e</w:t>
+      </w:r>
+      <w:r>
+        <w:t xml:space="preserve"> </w:t>
+      </w:r>
+      <w:proofErr w:type="spellStart"/>
+      <w:r>
+        <w:t>l’interface</w:t>
+      </w:r>
+      <w:proofErr w:type="spellEnd"/>
+      <w:r>
+        <w:t xml:space="preserve"> </w:t>
+      </w:r>
+      <w:proofErr w:type="spellStart"/>
+      <w:r>
+        <w:t>utilisateur</w:t>
+      </w:r>
+      <w:proofErr w:type="spellEnd"/>
+      <w:r>
+        <w:t xml:space="preserve">, nous </w:t>
       </w:r>
       <w:proofErr w:type="spellStart"/>
       <w:r>
@@ -5586,7 +5994,36 @@
       </w:r>
       <w:proofErr w:type="spellEnd"/>
       <w:r>
-        <w:t xml:space="preserve"> avec le backend FASTAPI, </w:t>
+        <w:t xml:space="preserve"> avec l</w:t>
+      </w:r>
+      <w:r>
+        <w:t>a</w:t>
+      </w:r>
+      <w:r>
+        <w:t xml:space="preserve"> </w:t>
+      </w:r>
+      <w:proofErr w:type="spellStart"/>
+      <w:r>
+        <w:t>p</w:t>
+      </w:r>
+      <w:r>
+        <w:rPr>
+          <w:lang w:val="fr-FR"/>
+        </w:rPr>
+        <w:t>artie</w:t>
+      </w:r>
+      <w:proofErr w:type="spellEnd"/>
+      <w:r>
+        <w:rPr>
+          <w:lang w:val="fr-FR"/>
+        </w:rPr>
+        <w:t xml:space="preserve"> serveur</w:t>
+      </w:r>
+      <w:r>
+        <w:t xml:space="preserve"> </w:t>
+      </w:r>
+      <w:r>
+        <w:t xml:space="preserve">FASTAPI, </w:t>
       </w:r>
       <w:proofErr w:type="spellStart"/>
       <w:r>
@@ -6103,7 +6540,7 @@
           <w:noProof/>
         </w:rPr>
         <w:drawing>
-          <wp:inline distT="0" distB="0" distL="0" distR="0" wp14:anchorId="336482BF" wp14:editId="66D4ABDF">
+          <wp:inline distT="0" distB="0" distL="0" distR="0" wp14:anchorId="336482BF" wp14:editId="44E32F4E">
             <wp:extent cx="3089910" cy="718820"/>
             <wp:effectExtent l="0" t="0" r="0" b="5080"/>
             <wp:docPr id="993440851" name="Image 2" descr="Une image contenant texte, Police, capture d’écran&#10;&#10;Le contenu généré par l’IA peut être incorrect."/>
@@ -6513,6 +6950,7 @@
         <w:rPr>
           <w:lang w:val="fr-FR"/>
         </w:rPr>
+        <w:lastRenderedPageBreak/>
         <w:t>Approfondissement et Optimisations du Parser SQL</w:t>
       </w:r>
     </w:p>
@@ -6573,14 +7011,7 @@
         <w:rPr>
           <w:lang w:val="fr-FR"/>
         </w:rPr>
-        <w:t xml:space="preserve"> repose sur une grammaire contextuelle définie par des règles claires pour analyser les requêtes en langage </w:t>
-      </w:r>
-      <w:r>
-        <w:rPr>
-          <w:lang w:val="fr-FR"/>
-        </w:rPr>
-        <w:lastRenderedPageBreak/>
-        <w:t xml:space="preserve">naturel. La méthode adoptée s’appuie sur des expressions régulières </w:t>
+        <w:t xml:space="preserve"> repose sur une grammaire contextuelle définie par des règles claires pour analyser les requêtes en langage naturel. La méthode adoptée s’appuie sur des expressions régulières </w:t>
       </w:r>
       <w:proofErr w:type="spellStart"/>
       <w:r>
@@ -7363,6 +7794,7 @@
         <w:rPr>
           <w:lang w:val="fr-FR"/>
         </w:rPr>
+        <w:lastRenderedPageBreak/>
         <w:t>"Combien de retards supplémentaires sont enregistrés si le trafic augmente de 10 % pendant l’été ?".</w:t>
       </w:r>
     </w:p>
@@ -7423,7 +7855,6 @@
         <w:rPr>
           <w:lang w:val="fr-FR"/>
         </w:rPr>
-        <w:lastRenderedPageBreak/>
         <w:t>Les Configurations</w:t>
       </w:r>
     </w:p>
@@ -8040,13 +8471,7 @@
         <w:rPr>
           <w:lang w:val="fr-FR"/>
         </w:rPr>
-        <w:t xml:space="preserve">Cette configuration exploite au maximum les ressources disponibles pour tester les limites des performances. Elle est </w:t>
-      </w:r>
-      <w:r>
-        <w:rPr>
-          <w:lang w:val="fr-FR"/>
-        </w:rPr>
-        <w:t>idéale pour des jeux de données volumineux ou des requêtes complexes.</w:t>
+        <w:t>Cette configuration exploite au maximum les ressources disponibles pour tester les limites des performances. Elle est idéale pour des jeux de données volumineux ou des requêtes complexes.</w:t>
       </w:r>
     </w:p>
     <w:p>
@@ -8549,6 +8974,7 @@
           <w:noProof/>
           <w:lang w:val="fr-FR"/>
         </w:rPr>
+        <w:lastRenderedPageBreak/>
         <w:drawing>
           <wp:inline distT="0" distB="0" distL="0" distR="0" wp14:anchorId="416016DA" wp14:editId="75CB786D">
             <wp:extent cx="3089910" cy="945515"/>
@@ -8602,6 +9028,69 @@
     </w:p>
     <w:p>
       <w:pPr>
+        <w:jc w:val="start"/>
+        <w:rPr>
+          <w:lang w:val="fr-FR"/>
+        </w:rPr>
+      </w:pPr>
+      <w:r>
+        <w:rPr>
+          <w:noProof/>
+          <w:lang w:val="fr-FR"/>
+        </w:rPr>
+        <w:drawing>
+          <wp:inline distT="0" distB="0" distL="0" distR="0" wp14:anchorId="316E7059" wp14:editId="72C684D7">
+            <wp:extent cx="3089910" cy="2071370"/>
+            <wp:effectExtent l="0" t="0" r="0" b="5080"/>
+            <wp:docPr id="1454831266" name="Image 2" descr="Une image contenant texte, capture d’écran, nombre, Police&#10;&#10;Le contenu généré par l’IA peut être incorrect."/>
+            <wp:cNvGraphicFramePr>
+              <a:graphicFrameLocks xmlns:a="http://purl.oclc.org/ooxml/drawingml/main" noChangeAspect="1"/>
+            </wp:cNvGraphicFramePr>
+            <a:graphic xmlns:a="http://purl.oclc.org/ooxml/drawingml/main">
+              <a:graphicData uri="http://purl.oclc.org/ooxml/drawingml/picture">
+                <pic:pic xmlns:pic="http://purl.oclc.org/ooxml/drawingml/picture">
+                  <pic:nvPicPr>
+                    <pic:cNvPr id="1454831266" name="Image 2" descr="Une image contenant texte, capture d’écran, nombre, Police&#10;&#10;Le contenu généré par l’IA peut être incorrect."/>
+                    <pic:cNvPicPr/>
+                  </pic:nvPicPr>
+                  <pic:blipFill>
+                    <a:blip r:embed="rId12" cstate="print">
+                      <a:extLst>
+                        <a:ext uri="{28A0092B-C50C-407E-A947-70E740481C1C}">
+                          <a14:useLocalDpi xmlns:a14="http://schemas.microsoft.com/office/drawing/2010/main" val="0"/>
+                        </a:ext>
+                      </a:extLst>
+                    </a:blip>
+                    <a:stretch>
+                      <a:fillRect/>
+                    </a:stretch>
+                  </pic:blipFill>
+                  <pic:spPr>
+                    <a:xfrm>
+                      <a:off x="0" y="0"/>
+                      <a:ext cx="3089910" cy="2071370"/>
+                    </a:xfrm>
+                    <a:prstGeom prst="rect">
+                      <a:avLst/>
+                    </a:prstGeom>
+                  </pic:spPr>
+                </pic:pic>
+              </a:graphicData>
+            </a:graphic>
+          </wp:inline>
+        </w:drawing>
+      </w:r>
+    </w:p>
+    <w:p>
+      <w:pPr>
+        <w:jc w:val="start"/>
+        <w:rPr>
+          <w:lang w:val="fr-FR"/>
+        </w:rPr>
+      </w:pPr>
+    </w:p>
+    <w:p>
+      <w:pPr>
         <w:pStyle w:val="Titre2"/>
         <w:rPr>
           <w:lang w:val="fr-FR"/>
@@ -8611,182 +9100,1267 @@
         <w:rPr>
           <w:lang w:val="fr-FR"/>
         </w:rPr>
+        <w:t>Analyse des Résultats</w:t>
+      </w:r>
+    </w:p>
+    <w:p>
+      <w:pPr>
+        <w:jc w:val="start"/>
+        <w:rPr>
+          <w:lang w:val="fr-FR"/>
+        </w:rPr>
+      </w:pPr>
+    </w:p>
+    <w:p>
+      <w:pPr>
+        <w:jc w:val="start"/>
+        <w:rPr>
+          <w:lang w:val="fr-FR"/>
+        </w:rPr>
+      </w:pPr>
+      <w:r>
+        <w:rPr>
+          <w:lang w:val="fr-FR"/>
+        </w:rPr>
+        <w:t>Config 1 (Basique)</w:t>
+      </w:r>
+    </w:p>
+    <w:p>
+      <w:pPr>
+        <w:jc w:val="start"/>
+        <w:rPr>
+          <w:lang w:val="fr-FR"/>
+        </w:rPr>
+      </w:pPr>
+    </w:p>
+    <w:p>
+      <w:pPr>
+        <w:jc w:val="start"/>
+        <w:rPr>
+          <w:lang w:val="fr-FR"/>
+        </w:rPr>
+      </w:pPr>
+      <w:r>
+        <w:rPr>
+          <w:lang w:val="fr-FR"/>
+        </w:rPr>
+        <w:t>La configuration avec des ressources minimales montre des temps d'exécution plus longs pour des requêtes complexes.</w:t>
+      </w:r>
+    </w:p>
+    <w:p>
+      <w:pPr>
+        <w:jc w:val="start"/>
+        <w:rPr>
+          <w:lang w:val="fr-FR"/>
+        </w:rPr>
+      </w:pPr>
+      <w:r>
+        <w:rPr>
+          <w:lang w:val="fr-FR"/>
+        </w:rPr>
+        <w:t>La faible parallélisation et la mémoire réduite limitent les performances, notamment sur des opérations demandant des agrégations complexes (comme la moyenne de distance par origine).</w:t>
+      </w:r>
+    </w:p>
+    <w:p>
+      <w:pPr>
+        <w:jc w:val="start"/>
+        <w:rPr>
+          <w:lang w:val="fr-FR"/>
+        </w:rPr>
+      </w:pPr>
+    </w:p>
+    <w:p>
+      <w:pPr>
+        <w:jc w:val="start"/>
+        <w:rPr>
+          <w:lang w:val="fr-FR"/>
+        </w:rPr>
+      </w:pPr>
+      <w:r>
+        <w:rPr>
+          <w:lang w:val="fr-FR"/>
+        </w:rPr>
+        <w:t>Config 2 (Équilibrée)</w:t>
+      </w:r>
+    </w:p>
+    <w:p>
+      <w:pPr>
+        <w:jc w:val="start"/>
+        <w:rPr>
+          <w:lang w:val="fr-FR"/>
+        </w:rPr>
+      </w:pPr>
+    </w:p>
+    <w:p>
+      <w:pPr>
+        <w:jc w:val="start"/>
+        <w:rPr>
+          <w:lang w:val="fr-FR"/>
+        </w:rPr>
+      </w:pPr>
+      <w:r>
+        <w:rPr>
+          <w:lang w:val="fr-FR"/>
+        </w:rPr>
+        <w:t>Cette configuration offre un bon équilibre entre les cœurs de calcul et la mémoire, permettant des temps d’exécution réduits dans certaines requêtes (par exemple, la moyenne de distance par origine).</w:t>
+      </w:r>
+    </w:p>
+    <w:p>
+      <w:pPr>
+        <w:jc w:val="start"/>
+        <w:rPr>
+          <w:lang w:val="fr-FR"/>
+        </w:rPr>
+      </w:pPr>
+      <w:r>
+        <w:rPr>
+          <w:lang w:val="fr-FR"/>
+        </w:rPr>
+        <w:t>Cependant, pour certaines tâches comme le retard moyen par compagnie, des temps plus longs sont observés. Cela peut être dû à des problèmes de surcharge du parallélisme ou de partitionnement.</w:t>
+      </w:r>
+    </w:p>
+    <w:p>
+      <w:pPr>
+        <w:jc w:val="start"/>
+        <w:rPr>
+          <w:lang w:val="fr-FR"/>
+        </w:rPr>
+      </w:pPr>
+    </w:p>
+    <w:p>
+      <w:pPr>
+        <w:jc w:val="start"/>
+        <w:rPr>
+          <w:lang w:val="fr-FR"/>
+        </w:rPr>
+      </w:pPr>
+      <w:r>
+        <w:rPr>
+          <w:lang w:val="fr-FR"/>
+        </w:rPr>
+        <w:t>Config 3 (Maximale)</w:t>
+      </w:r>
+    </w:p>
+    <w:p>
+      <w:pPr>
+        <w:jc w:val="start"/>
+        <w:rPr>
+          <w:lang w:val="fr-FR"/>
+        </w:rPr>
+      </w:pPr>
+    </w:p>
+    <w:p>
+      <w:pPr>
+        <w:jc w:val="start"/>
+        <w:rPr>
+          <w:lang w:val="fr-FR"/>
+        </w:rPr>
+      </w:pPr>
+      <w:r>
+        <w:rPr>
+          <w:lang w:val="fr-FR"/>
+        </w:rPr>
+        <w:t>L’augmentation des ressources permet un traitement rapide dans certaines requêtes, mais une surcharge de partitionnement et de parallélisation peut entraîner une perte de performance pour des requêtes plus simples (comme les vols vers LAX ou SFO).</w:t>
+      </w:r>
+    </w:p>
+    <w:p>
+      <w:pPr>
+        <w:jc w:val="start"/>
+        <w:rPr>
+          <w:lang w:val="fr-FR"/>
+        </w:rPr>
+      </w:pPr>
+      <w:r>
+        <w:rPr>
+          <w:lang w:val="fr-FR"/>
+        </w:rPr>
+        <w:t>Les requêtes demandant des traitements intensifs, comme le calcul des retards moyens, n’améliorent pas significativement leurs performances malgré les ressources supplémentaires.</w:t>
+      </w:r>
+    </w:p>
+    <w:p>
+      <w:pPr>
+        <w:jc w:val="start"/>
+        <w:rPr>
+          <w:lang w:val="fr-FR"/>
+        </w:rPr>
+      </w:pPr>
+    </w:p>
+    <w:p>
+      <w:pPr>
+        <w:jc w:val="start"/>
+        <w:rPr>
+          <w:lang w:val="fr-FR"/>
+        </w:rPr>
+      </w:pPr>
+      <w:r>
+        <w:rPr>
+          <w:lang w:val="fr-FR"/>
+        </w:rPr>
+        <w:t>Impact des "</w:t>
+      </w:r>
+      <w:proofErr w:type="spellStart"/>
+      <w:r>
+        <w:rPr>
+          <w:lang w:val="fr-FR"/>
+        </w:rPr>
+        <w:t>Executor</w:t>
+      </w:r>
+      <w:proofErr w:type="spellEnd"/>
+      <w:r>
+        <w:rPr>
+          <w:lang w:val="fr-FR"/>
+        </w:rPr>
+        <w:t xml:space="preserve"> </w:t>
+      </w:r>
+      <w:proofErr w:type="spellStart"/>
+      <w:r>
+        <w:rPr>
+          <w:lang w:val="fr-FR"/>
+        </w:rPr>
+        <w:t>Cores</w:t>
+      </w:r>
+      <w:proofErr w:type="spellEnd"/>
+      <w:r>
+        <w:rPr>
+          <w:lang w:val="fr-FR"/>
+        </w:rPr>
+        <w:t>"</w:t>
+      </w:r>
+      <w:r>
+        <w:rPr>
+          <w:lang w:val="fr-FR"/>
+        </w:rPr>
+        <w:t> :</w:t>
+      </w:r>
+    </w:p>
+    <w:p>
+      <w:pPr>
+        <w:jc w:val="start"/>
+        <w:rPr>
+          <w:lang w:val="fr-FR"/>
+        </w:rPr>
+      </w:pPr>
+      <w:r>
+        <w:rPr>
+          <w:lang w:val="fr-FR"/>
+        </w:rPr>
+        <w:t xml:space="preserve">Pour show </w:t>
+      </w:r>
+      <w:proofErr w:type="spellStart"/>
+      <w:r>
+        <w:rPr>
+          <w:lang w:val="fr-FR"/>
+        </w:rPr>
+        <w:t>average</w:t>
+      </w:r>
+      <w:proofErr w:type="spellEnd"/>
+      <w:r>
+        <w:rPr>
+          <w:lang w:val="fr-FR"/>
+        </w:rPr>
+        <w:t xml:space="preserve"> distance by </w:t>
+      </w:r>
+      <w:proofErr w:type="spellStart"/>
+      <w:r>
+        <w:rPr>
+          <w:lang w:val="fr-FR"/>
+        </w:rPr>
+        <w:t>origin</w:t>
+      </w:r>
+      <w:proofErr w:type="spellEnd"/>
+      <w:r>
+        <w:rPr>
+          <w:lang w:val="fr-FR"/>
+        </w:rPr>
+        <w:t>, l'augmentation des "</w:t>
+      </w:r>
+      <w:proofErr w:type="spellStart"/>
+      <w:r>
+        <w:rPr>
+          <w:lang w:val="fr-FR"/>
+        </w:rPr>
+        <w:t>Executor</w:t>
+      </w:r>
+      <w:proofErr w:type="spellEnd"/>
+      <w:r>
+        <w:rPr>
+          <w:lang w:val="fr-FR"/>
+        </w:rPr>
+        <w:t xml:space="preserve"> </w:t>
+      </w:r>
+      <w:proofErr w:type="spellStart"/>
+      <w:r>
+        <w:rPr>
+          <w:lang w:val="fr-FR"/>
+        </w:rPr>
+        <w:t>Cores</w:t>
+      </w:r>
+      <w:proofErr w:type="spellEnd"/>
+      <w:r>
+        <w:rPr>
+          <w:lang w:val="fr-FR"/>
+        </w:rPr>
+        <w:t xml:space="preserve">" de 2 à 4 (avec une faible mémoire de 2 Go) entraîne une dégradation des performances (temps </w:t>
+      </w:r>
+      <w:r>
+        <w:rPr>
+          <w:lang w:val="fr-FR"/>
+        </w:rPr>
+        <w:t>d'exécution de 1.4036 s à 2.6090 s). Cela pourrait être dû à une surcharge de coordination entre les threads.</w:t>
+      </w:r>
+    </w:p>
+    <w:p>
+      <w:pPr>
+        <w:jc w:val="start"/>
+        <w:rPr>
+          <w:lang w:val="fr-FR"/>
+        </w:rPr>
+      </w:pPr>
+      <w:r>
+        <w:rPr>
+          <w:lang w:val="fr-FR"/>
+        </w:rPr>
+        <w:t xml:space="preserve">Dans le cas de show </w:t>
+      </w:r>
+      <w:proofErr w:type="spellStart"/>
+      <w:r>
+        <w:rPr>
+          <w:lang w:val="fr-FR"/>
+        </w:rPr>
+        <w:t>flights</w:t>
+      </w:r>
+      <w:proofErr w:type="spellEnd"/>
+      <w:r>
+        <w:rPr>
+          <w:lang w:val="fr-FR"/>
+        </w:rPr>
+        <w:t xml:space="preserve"> to LAX or SFO, le passage à 4 "</w:t>
+      </w:r>
+      <w:proofErr w:type="spellStart"/>
+      <w:r>
+        <w:rPr>
+          <w:lang w:val="fr-FR"/>
+        </w:rPr>
+        <w:t>Executor</w:t>
+      </w:r>
+      <w:proofErr w:type="spellEnd"/>
+      <w:r>
+        <w:rPr>
+          <w:lang w:val="fr-FR"/>
+        </w:rPr>
+        <w:t xml:space="preserve"> </w:t>
+      </w:r>
+      <w:proofErr w:type="spellStart"/>
+      <w:r>
+        <w:rPr>
+          <w:lang w:val="fr-FR"/>
+        </w:rPr>
+        <w:t>Cores</w:t>
+      </w:r>
+      <w:proofErr w:type="spellEnd"/>
+      <w:r>
+        <w:rPr>
+          <w:lang w:val="fr-FR"/>
+        </w:rPr>
+        <w:t>" améliore les performances dans certaines configurations (temps de 0.8515 s à 0.4737 s avec 2 Go de mémoire), ce qui suggère que cette requête bénéficie davantage de la parallélisation.</w:t>
+      </w:r>
+    </w:p>
+    <w:p>
+      <w:pPr>
+        <w:jc w:val="start"/>
+        <w:rPr>
+          <w:lang w:val="fr-FR"/>
+        </w:rPr>
+      </w:pPr>
+    </w:p>
+    <w:p>
+      <w:pPr>
+        <w:jc w:val="start"/>
+        <w:rPr>
+          <w:lang w:val="fr-FR"/>
+        </w:rPr>
+      </w:pPr>
+      <w:r>
+        <w:rPr>
+          <w:lang w:val="fr-FR"/>
+        </w:rPr>
+        <w:t>Impact de la Mémoire des Exécuteurs</w:t>
+      </w:r>
+      <w:r>
+        <w:rPr>
+          <w:lang w:val="fr-FR"/>
+        </w:rPr>
+        <w:t> :</w:t>
+      </w:r>
+    </w:p>
+    <w:p>
+      <w:pPr>
+        <w:jc w:val="start"/>
+        <w:rPr>
+          <w:lang w:val="fr-FR"/>
+        </w:rPr>
+      </w:pPr>
+      <w:r>
+        <w:rPr>
+          <w:lang w:val="fr-FR"/>
+        </w:rPr>
+        <w:t xml:space="preserve">L'augmentation de la mémoire (de 2 Go à 4 Go) n'a pas d'impact significatif sur show </w:t>
+      </w:r>
+      <w:proofErr w:type="spellStart"/>
+      <w:r>
+        <w:rPr>
+          <w:lang w:val="fr-FR"/>
+        </w:rPr>
+        <w:t>average</w:t>
+      </w:r>
+      <w:proofErr w:type="spellEnd"/>
+      <w:r>
+        <w:rPr>
+          <w:lang w:val="fr-FR"/>
+        </w:rPr>
+        <w:t xml:space="preserve"> distance by </w:t>
+      </w:r>
+      <w:proofErr w:type="spellStart"/>
+      <w:r>
+        <w:rPr>
+          <w:lang w:val="fr-FR"/>
+        </w:rPr>
+        <w:t>origin</w:t>
+      </w:r>
+      <w:proofErr w:type="spellEnd"/>
+      <w:r>
+        <w:rPr>
+          <w:lang w:val="fr-FR"/>
+        </w:rPr>
+        <w:t xml:space="preserve"> (temps passant de 1.4036 s à 1.4147 s avec 2 "</w:t>
+      </w:r>
+      <w:proofErr w:type="spellStart"/>
+      <w:r>
+        <w:rPr>
+          <w:lang w:val="fr-FR"/>
+        </w:rPr>
+        <w:t>Executor</w:t>
+      </w:r>
+      <w:proofErr w:type="spellEnd"/>
+      <w:r>
+        <w:rPr>
+          <w:lang w:val="fr-FR"/>
+        </w:rPr>
+        <w:t xml:space="preserve"> </w:t>
+      </w:r>
+      <w:proofErr w:type="spellStart"/>
+      <w:r>
+        <w:rPr>
+          <w:lang w:val="fr-FR"/>
+        </w:rPr>
+        <w:t>Cores</w:t>
+      </w:r>
+      <w:proofErr w:type="spellEnd"/>
+      <w:r>
+        <w:rPr>
+          <w:lang w:val="fr-FR"/>
+        </w:rPr>
+        <w:t>"), indiquant que cette requête ne souffre pas d'une contrainte de mémoire.</w:t>
+      </w:r>
+    </w:p>
+    <w:p>
+      <w:pPr>
+        <w:jc w:val="start"/>
+        <w:rPr>
+          <w:lang w:val="fr-FR"/>
+        </w:rPr>
+      </w:pPr>
+      <w:r>
+        <w:rPr>
+          <w:lang w:val="fr-FR"/>
+        </w:rPr>
+        <w:t xml:space="preserve">Pour show </w:t>
+      </w:r>
+      <w:proofErr w:type="spellStart"/>
+      <w:r>
+        <w:rPr>
+          <w:lang w:val="fr-FR"/>
+        </w:rPr>
+        <w:t>flights</w:t>
+      </w:r>
+      <w:proofErr w:type="spellEnd"/>
+      <w:r>
+        <w:rPr>
+          <w:lang w:val="fr-FR"/>
+        </w:rPr>
+        <w:t xml:space="preserve"> to LAX or SFO, l'augmentation de mémoire réduit légèrement les temps d'exécution dans certaines configurations (par exemple, de 0.8515 s à 0.8351 s avec 2 "</w:t>
+      </w:r>
+      <w:proofErr w:type="spellStart"/>
+      <w:r>
+        <w:rPr>
+          <w:lang w:val="fr-FR"/>
+        </w:rPr>
+        <w:t>Executor</w:t>
+      </w:r>
+      <w:proofErr w:type="spellEnd"/>
+      <w:r>
+        <w:rPr>
+          <w:lang w:val="fr-FR"/>
+        </w:rPr>
+        <w:t xml:space="preserve"> </w:t>
+      </w:r>
+      <w:proofErr w:type="spellStart"/>
+      <w:r>
+        <w:rPr>
+          <w:lang w:val="fr-FR"/>
+        </w:rPr>
+        <w:t>Cores</w:t>
+      </w:r>
+      <w:proofErr w:type="spellEnd"/>
+      <w:r>
+        <w:rPr>
+          <w:lang w:val="fr-FR"/>
+        </w:rPr>
+        <w:t>"), mais l'amélioration est marginale.</w:t>
+      </w:r>
+    </w:p>
+    <w:p>
+      <w:pPr>
+        <w:jc w:val="start"/>
+        <w:rPr>
+          <w:lang w:val="fr-FR"/>
+        </w:rPr>
+      </w:pPr>
+    </w:p>
+    <w:p>
+      <w:pPr>
+        <w:jc w:val="start"/>
+        <w:rPr>
+          <w:lang w:val="fr-FR"/>
+        </w:rPr>
+      </w:pPr>
+      <w:r>
+        <w:rPr>
+          <w:lang w:val="fr-FR"/>
+        </w:rPr>
+        <w:t>Combinaison Mémoire et Cœurs</w:t>
+      </w:r>
+      <w:r>
+        <w:rPr>
+          <w:lang w:val="fr-FR"/>
+        </w:rPr>
+        <w:t> :</w:t>
+      </w:r>
+    </w:p>
+    <w:p>
+      <w:pPr>
+        <w:jc w:val="start"/>
+        <w:rPr>
+          <w:lang w:val="fr-FR"/>
+        </w:rPr>
+      </w:pPr>
+      <w:r>
+        <w:rPr>
+          <w:lang w:val="fr-FR"/>
+        </w:rPr>
+        <w:t xml:space="preserve">La meilleure performance pour show </w:t>
+      </w:r>
+      <w:proofErr w:type="spellStart"/>
+      <w:r>
+        <w:rPr>
+          <w:lang w:val="fr-FR"/>
+        </w:rPr>
+        <w:t>average</w:t>
+      </w:r>
+      <w:proofErr w:type="spellEnd"/>
+      <w:r>
+        <w:rPr>
+          <w:lang w:val="fr-FR"/>
+        </w:rPr>
+        <w:t xml:space="preserve"> distance by </w:t>
+      </w:r>
+      <w:proofErr w:type="spellStart"/>
+      <w:r>
+        <w:rPr>
+          <w:lang w:val="fr-FR"/>
+        </w:rPr>
+        <w:t>origin</w:t>
+      </w:r>
+      <w:proofErr w:type="spellEnd"/>
+      <w:r>
+        <w:rPr>
+          <w:lang w:val="fr-FR"/>
+        </w:rPr>
+        <w:t xml:space="preserve"> est obtenue avec 4 "</w:t>
+      </w:r>
+      <w:proofErr w:type="spellStart"/>
+      <w:r>
+        <w:rPr>
+          <w:lang w:val="fr-FR"/>
+        </w:rPr>
+        <w:t>Executor</w:t>
+      </w:r>
+      <w:proofErr w:type="spellEnd"/>
+      <w:r>
+        <w:rPr>
+          <w:lang w:val="fr-FR"/>
+        </w:rPr>
+        <w:t xml:space="preserve"> </w:t>
+      </w:r>
+      <w:proofErr w:type="spellStart"/>
+      <w:r>
+        <w:rPr>
+          <w:lang w:val="fr-FR"/>
+        </w:rPr>
+        <w:t>Cores</w:t>
+      </w:r>
+      <w:proofErr w:type="spellEnd"/>
+      <w:r>
+        <w:rPr>
+          <w:lang w:val="fr-FR"/>
+        </w:rPr>
+        <w:t>" et 4 Go de mémoire (temps de 1.2222 s). Cela montre qu'un équilibre entre cœurs et mémoire est crucial pour cette requête.</w:t>
+      </w:r>
+    </w:p>
+    <w:p>
+      <w:pPr>
+        <w:jc w:val="start"/>
+        <w:rPr>
+          <w:lang w:val="fr-FR"/>
+        </w:rPr>
+      </w:pPr>
+      <w:r>
+        <w:rPr>
+          <w:lang w:val="fr-FR"/>
+        </w:rPr>
+        <w:t xml:space="preserve">Dans le cas de show </w:t>
+      </w:r>
+      <w:proofErr w:type="spellStart"/>
+      <w:r>
+        <w:rPr>
+          <w:lang w:val="fr-FR"/>
+        </w:rPr>
+        <w:t>flights</w:t>
+      </w:r>
+      <w:proofErr w:type="spellEnd"/>
+      <w:r>
+        <w:rPr>
+          <w:lang w:val="fr-FR"/>
+        </w:rPr>
+        <w:t xml:space="preserve"> to LAX or SFO, la meilleure configuration est 4 "</w:t>
+      </w:r>
+      <w:proofErr w:type="spellStart"/>
+      <w:r>
+        <w:rPr>
+          <w:lang w:val="fr-FR"/>
+        </w:rPr>
+        <w:t>Executor</w:t>
+      </w:r>
+      <w:proofErr w:type="spellEnd"/>
+      <w:r>
+        <w:rPr>
+          <w:lang w:val="fr-FR"/>
+        </w:rPr>
+        <w:t xml:space="preserve"> </w:t>
+      </w:r>
+      <w:proofErr w:type="spellStart"/>
+      <w:r>
+        <w:rPr>
+          <w:lang w:val="fr-FR"/>
+        </w:rPr>
+        <w:t>Cores</w:t>
+      </w:r>
+      <w:proofErr w:type="spellEnd"/>
+      <w:r>
+        <w:rPr>
+          <w:lang w:val="fr-FR"/>
+        </w:rPr>
+        <w:t>" avec 2 Go de mémoire (temps de 0.4737 s). L'augmentation de mémoire à 14 Go, combinée à 4 "</w:t>
+      </w:r>
+      <w:proofErr w:type="spellStart"/>
+      <w:r>
+        <w:rPr>
+          <w:lang w:val="fr-FR"/>
+        </w:rPr>
+        <w:t>Executor</w:t>
+      </w:r>
+      <w:proofErr w:type="spellEnd"/>
+      <w:r>
+        <w:rPr>
+          <w:lang w:val="fr-FR"/>
+        </w:rPr>
+        <w:t xml:space="preserve"> </w:t>
+      </w:r>
+      <w:proofErr w:type="spellStart"/>
+      <w:r>
+        <w:rPr>
+          <w:lang w:val="fr-FR"/>
+        </w:rPr>
+        <w:t>Cores</w:t>
+      </w:r>
+      <w:proofErr w:type="spellEnd"/>
+      <w:r>
+        <w:rPr>
+          <w:lang w:val="fr-FR"/>
+        </w:rPr>
+        <w:t>", augmente le temps d'exécution à 1.3371 s, ce qui peut être attribué à un surdimensionnement inutile des ressources.</w:t>
+      </w:r>
+    </w:p>
+    <w:p>
+      <w:pPr>
+        <w:jc w:val="start"/>
+        <w:rPr>
+          <w:lang w:val="fr-FR"/>
+        </w:rPr>
+      </w:pPr>
+    </w:p>
+    <w:p>
+      <w:pPr>
+        <w:jc w:val="start"/>
+        <w:rPr>
+          <w:lang w:val="fr-FR"/>
+        </w:rPr>
+      </w:pPr>
+      <w:r>
+        <w:rPr>
+          <w:lang w:val="fr-FR"/>
+        </w:rPr>
+        <w:t>Sensibilité aux Paramètres</w:t>
+      </w:r>
+      <w:r>
+        <w:rPr>
+          <w:lang w:val="fr-FR"/>
+        </w:rPr>
+        <w:t> :</w:t>
+      </w:r>
+    </w:p>
+    <w:p>
+      <w:pPr>
+        <w:jc w:val="start"/>
+        <w:rPr>
+          <w:lang w:val="fr-FR"/>
+        </w:rPr>
+      </w:pPr>
+      <w:r>
+        <w:rPr>
+          <w:lang w:val="fr-FR"/>
+        </w:rPr>
+        <w:t xml:space="preserve">Les résultats montrent que show </w:t>
+      </w:r>
+      <w:proofErr w:type="spellStart"/>
+      <w:r>
+        <w:rPr>
+          <w:lang w:val="fr-FR"/>
+        </w:rPr>
+        <w:t>average</w:t>
+      </w:r>
+      <w:proofErr w:type="spellEnd"/>
+      <w:r>
+        <w:rPr>
+          <w:lang w:val="fr-FR"/>
+        </w:rPr>
+        <w:t xml:space="preserve"> distance by </w:t>
+      </w:r>
+      <w:proofErr w:type="spellStart"/>
+      <w:r>
+        <w:rPr>
+          <w:lang w:val="fr-FR"/>
+        </w:rPr>
+        <w:t>origin</w:t>
+      </w:r>
+      <w:proofErr w:type="spellEnd"/>
+      <w:r>
+        <w:rPr>
+          <w:lang w:val="fr-FR"/>
+        </w:rPr>
+        <w:t xml:space="preserve"> est moins sensible aux variations de mémoire, tandis que show </w:t>
+      </w:r>
+      <w:proofErr w:type="spellStart"/>
+      <w:r>
+        <w:rPr>
+          <w:lang w:val="fr-FR"/>
+        </w:rPr>
+        <w:t>flights</w:t>
+      </w:r>
+      <w:proofErr w:type="spellEnd"/>
+      <w:r>
+        <w:rPr>
+          <w:lang w:val="fr-FR"/>
+        </w:rPr>
+        <w:t xml:space="preserve"> to LAX or SFO est plus affectée par une augmentation des "</w:t>
+      </w:r>
+      <w:proofErr w:type="spellStart"/>
+      <w:r>
+        <w:rPr>
+          <w:lang w:val="fr-FR"/>
+        </w:rPr>
+        <w:t>Executor</w:t>
+      </w:r>
+      <w:proofErr w:type="spellEnd"/>
+      <w:r>
+        <w:rPr>
+          <w:lang w:val="fr-FR"/>
+        </w:rPr>
+        <w:t xml:space="preserve"> </w:t>
+      </w:r>
+      <w:proofErr w:type="spellStart"/>
+      <w:r>
+        <w:rPr>
+          <w:lang w:val="fr-FR"/>
+        </w:rPr>
+        <w:t>Cores</w:t>
+      </w:r>
+      <w:proofErr w:type="spellEnd"/>
+      <w:r>
+        <w:rPr>
+          <w:lang w:val="fr-FR"/>
+        </w:rPr>
+        <w:t>".</w:t>
+      </w:r>
+    </w:p>
+    <w:p>
+      <w:pPr>
+        <w:jc w:val="start"/>
+        <w:rPr>
+          <w:lang w:val="fr-FR"/>
+        </w:rPr>
+      </w:pPr>
+      <w:r>
+        <w:rPr>
+          <w:lang w:val="fr-FR"/>
+        </w:rPr>
+        <w:t>Une allocation excessive des ressources, comme dans la configuration avec 4 "</w:t>
+      </w:r>
+      <w:proofErr w:type="spellStart"/>
+      <w:r>
+        <w:rPr>
+          <w:lang w:val="fr-FR"/>
+        </w:rPr>
+        <w:t>Executor</w:t>
+      </w:r>
+      <w:proofErr w:type="spellEnd"/>
+      <w:r>
+        <w:rPr>
+          <w:lang w:val="fr-FR"/>
+        </w:rPr>
+        <w:t xml:space="preserve"> </w:t>
+      </w:r>
+      <w:proofErr w:type="spellStart"/>
+      <w:r>
+        <w:rPr>
+          <w:lang w:val="fr-FR"/>
+        </w:rPr>
+        <w:t>Cores</w:t>
+      </w:r>
+      <w:proofErr w:type="spellEnd"/>
+      <w:r>
+        <w:rPr>
+          <w:lang w:val="fr-FR"/>
+        </w:rPr>
+        <w:t>" et 14 Go de mémoire, peut entraîner une surcharge de gestion, augmentant les temps d'exécution pour des requêtes simples.</w:t>
+      </w:r>
+    </w:p>
+    <w:p>
+      <w:pPr>
+        <w:jc w:val="start"/>
+        <w:rPr>
+          <w:lang w:val="fr-FR"/>
+        </w:rPr>
+      </w:pPr>
+    </w:p>
+    <w:p>
+      <w:pPr>
+        <w:jc w:val="start"/>
+      </w:pPr>
+      <w:proofErr w:type="spellStart"/>
+      <w:r>
+        <w:t>Analyse</w:t>
+      </w:r>
+      <w:proofErr w:type="spellEnd"/>
+      <w:r>
+        <w:t xml:space="preserve"> de la </w:t>
+      </w:r>
+      <w:proofErr w:type="spellStart"/>
+      <w:proofErr w:type="gramStart"/>
+      <w:r>
+        <w:t>Requête</w:t>
+      </w:r>
+      <w:proofErr w:type="spellEnd"/>
+      <w:r>
+        <w:t xml:space="preserve"> :</w:t>
+      </w:r>
+      <w:proofErr w:type="gramEnd"/>
+      <w:r>
+        <w:t xml:space="preserve"> show flights with departure delay greater than 30 and arrival delay less than 15</w:t>
+      </w:r>
+    </w:p>
+    <w:p>
+      <w:pPr>
+        <w:jc w:val="start"/>
+      </w:pPr>
+    </w:p>
+    <w:p>
+      <w:pPr>
+        <w:jc w:val="start"/>
+        <w:rPr>
+          <w:lang w:val="fr-FR"/>
+        </w:rPr>
+      </w:pPr>
+      <w:r>
+        <w:rPr>
+          <w:lang w:val="fr-FR"/>
+        </w:rPr>
+        <w:t>Cette requête identifie les vols dont le retard au départ dépasse 30 minutes, mais dont le retard à l’arrivée est inférieur à 15 minutes. Elle nécessite le filtrage et la comparaison de plusieurs millions d’enregistrements dans le jeu de données. La requête implique des conditions sur deux colonnes (</w:t>
+      </w:r>
+      <w:proofErr w:type="spellStart"/>
+      <w:r>
+        <w:rPr>
+          <w:lang w:val="fr-FR"/>
+        </w:rPr>
+        <w:t>departure_delay</w:t>
+      </w:r>
+      <w:proofErr w:type="spellEnd"/>
+      <w:r>
+        <w:rPr>
+          <w:lang w:val="fr-FR"/>
+        </w:rPr>
+        <w:t xml:space="preserve"> et </w:t>
+      </w:r>
+      <w:proofErr w:type="spellStart"/>
+      <w:r>
+        <w:rPr>
+          <w:lang w:val="fr-FR"/>
+        </w:rPr>
+        <w:t>arrival_delay</w:t>
+      </w:r>
+      <w:proofErr w:type="spellEnd"/>
+      <w:r>
+        <w:rPr>
+          <w:lang w:val="fr-FR"/>
+        </w:rPr>
+        <w:t>), ce qui peut engendrer un traitement important, surtout avec un grand volume de données.</w:t>
+      </w:r>
+    </w:p>
+    <w:p>
+      <w:pPr>
+        <w:jc w:val="start"/>
+        <w:rPr>
+          <w:lang w:val="fr-FR"/>
+        </w:rPr>
+      </w:pPr>
+    </w:p>
+    <w:p>
+      <w:pPr>
+        <w:jc w:val="start"/>
+        <w:rPr>
+          <w:lang w:val="fr-FR"/>
+        </w:rPr>
+      </w:pPr>
+      <w:r>
+        <w:rPr>
+          <w:lang w:val="fr-FR"/>
+        </w:rPr>
+        <w:t>Temps d'Exécution Mesuré</w:t>
+      </w:r>
+    </w:p>
+    <w:p>
+      <w:pPr>
+        <w:jc w:val="start"/>
+        <w:rPr>
+          <w:lang w:val="fr-FR"/>
+        </w:rPr>
+      </w:pPr>
+    </w:p>
+    <w:p>
+      <w:pPr>
+        <w:jc w:val="start"/>
+        <w:rPr>
+          <w:lang w:val="fr-FR"/>
+        </w:rPr>
+      </w:pPr>
+      <w:r>
+        <w:rPr>
+          <w:lang w:val="fr-FR"/>
+        </w:rPr>
+        <w:t>Durée côté serveur : 4.1364 secondes</w:t>
+      </w:r>
+    </w:p>
+    <w:p>
+      <w:pPr>
+        <w:jc w:val="start"/>
+        <w:rPr>
+          <w:lang w:val="fr-FR"/>
+        </w:rPr>
+      </w:pPr>
+      <w:r>
+        <w:rPr>
+          <w:lang w:val="fr-FR"/>
+        </w:rPr>
+        <w:t>Durée côté client : 8.4394 secondes</w:t>
+      </w:r>
+    </w:p>
+    <w:p>
+      <w:pPr>
+        <w:jc w:val="start"/>
+        <w:rPr>
+          <w:lang w:val="fr-FR"/>
+        </w:rPr>
+      </w:pPr>
+      <w:r>
+        <w:rPr>
+          <w:lang w:val="fr-FR"/>
+        </w:rPr>
+        <w:t>L'écart entre le temps serveur et client est significatif, le temps côté client étant environ deux fois plus élevé que celui du serveur.</w:t>
+      </w:r>
+    </w:p>
+    <w:p>
+      <w:pPr>
+        <w:jc w:val="start"/>
+        <w:rPr>
+          <w:lang w:val="fr-FR"/>
+        </w:rPr>
+      </w:pPr>
+    </w:p>
+    <w:p>
+      <w:pPr>
+        <w:jc w:val="start"/>
+        <w:rPr>
+          <w:lang w:val="fr-FR"/>
+        </w:rPr>
+      </w:pPr>
+      <w:r>
+        <w:rPr>
+          <w:lang w:val="fr-FR"/>
+        </w:rPr>
         <w:lastRenderedPageBreak/>
-        <w:t>Analyse des Résultats</w:t>
-      </w:r>
-    </w:p>
-    <w:p>
-      <w:pPr>
-        <w:jc w:val="start"/>
-        <w:rPr>
-          <w:lang w:val="fr-FR"/>
-        </w:rPr>
-      </w:pPr>
-    </w:p>
-    <w:p>
-      <w:pPr>
-        <w:jc w:val="start"/>
-        <w:rPr>
-          <w:lang w:val="fr-FR"/>
-        </w:rPr>
-      </w:pPr>
-      <w:r>
-        <w:rPr>
-          <w:lang w:val="fr-FR"/>
-        </w:rPr>
-        <w:t>Config 1 (Basique)</w:t>
-      </w:r>
-    </w:p>
-    <w:p>
-      <w:pPr>
-        <w:jc w:val="start"/>
-        <w:rPr>
-          <w:lang w:val="fr-FR"/>
-        </w:rPr>
-      </w:pPr>
-    </w:p>
-    <w:p>
-      <w:pPr>
-        <w:jc w:val="start"/>
-        <w:rPr>
-          <w:lang w:val="fr-FR"/>
-        </w:rPr>
-      </w:pPr>
-      <w:r>
-        <w:rPr>
-          <w:lang w:val="fr-FR"/>
-        </w:rPr>
-        <w:t>La configuration avec des ressources minimales montre des temps d'exécution plus longs pour des requêtes complexes.</w:t>
-      </w:r>
-    </w:p>
-    <w:p>
-      <w:pPr>
-        <w:jc w:val="start"/>
-        <w:rPr>
-          <w:lang w:val="fr-FR"/>
-        </w:rPr>
-      </w:pPr>
-      <w:r>
-        <w:rPr>
-          <w:lang w:val="fr-FR"/>
-        </w:rPr>
-        <w:t>La faible parallélisation et la mémoire réduite limitent les performances, notamment sur des opérations demandant des agrégations complexes (comme la moyenne de distance par origine).</w:t>
-      </w:r>
-    </w:p>
-    <w:p>
-      <w:pPr>
-        <w:jc w:val="start"/>
-        <w:rPr>
-          <w:lang w:val="fr-FR"/>
-        </w:rPr>
-      </w:pPr>
-    </w:p>
-    <w:p>
-      <w:pPr>
-        <w:jc w:val="start"/>
-        <w:rPr>
-          <w:lang w:val="fr-FR"/>
-        </w:rPr>
-      </w:pPr>
-      <w:r>
-        <w:rPr>
-          <w:lang w:val="fr-FR"/>
-        </w:rPr>
-        <w:t>Config 2 (Équilibrée)</w:t>
-      </w:r>
-    </w:p>
-    <w:p>
-      <w:pPr>
-        <w:jc w:val="start"/>
-        <w:rPr>
-          <w:lang w:val="fr-FR"/>
-        </w:rPr>
-      </w:pPr>
-    </w:p>
-    <w:p>
-      <w:pPr>
-        <w:jc w:val="start"/>
-        <w:rPr>
-          <w:lang w:val="fr-FR"/>
-        </w:rPr>
-      </w:pPr>
-      <w:r>
-        <w:rPr>
-          <w:lang w:val="fr-FR"/>
-        </w:rPr>
-        <w:t>Cette configuration offre un bon équilibre entre les cœurs de calcul et la mémoire, permettant des temps d’exécution réduits dans certaines requêtes (par exemple, la moyenne de distance par origine).</w:t>
-      </w:r>
-    </w:p>
-    <w:p>
-      <w:pPr>
-        <w:jc w:val="start"/>
-        <w:rPr>
-          <w:lang w:val="fr-FR"/>
-        </w:rPr>
-      </w:pPr>
-      <w:r>
-        <w:rPr>
-          <w:lang w:val="fr-FR"/>
-        </w:rPr>
-        <w:t>Cependant, pour certaines tâches comme le retard moyen par compagnie, des temps plus longs sont observés. Cela peut être dû à des problèmes de surcharge du parallélisme ou de partitionnement.</w:t>
-      </w:r>
-    </w:p>
-    <w:p>
-      <w:pPr>
-        <w:jc w:val="start"/>
-        <w:rPr>
-          <w:lang w:val="fr-FR"/>
-        </w:rPr>
-      </w:pPr>
-    </w:p>
-    <w:p>
-      <w:pPr>
-        <w:jc w:val="start"/>
-        <w:rPr>
-          <w:lang w:val="fr-FR"/>
-        </w:rPr>
-      </w:pPr>
-      <w:r>
-        <w:rPr>
-          <w:lang w:val="fr-FR"/>
-        </w:rPr>
-        <w:t>Config 3 (Maximale)</w:t>
-      </w:r>
-    </w:p>
-    <w:p>
-      <w:pPr>
-        <w:jc w:val="start"/>
-        <w:rPr>
-          <w:lang w:val="fr-FR"/>
-        </w:rPr>
-      </w:pPr>
-    </w:p>
-    <w:p>
-      <w:pPr>
-        <w:jc w:val="start"/>
-        <w:rPr>
-          <w:lang w:val="fr-FR"/>
-        </w:rPr>
-      </w:pPr>
-      <w:r>
-        <w:rPr>
-          <w:lang w:val="fr-FR"/>
-        </w:rPr>
-        <w:t>L’augmentation des ressources permet un traitement rapide dans certaines requêtes, mais une surcharge de partitionnement et de parallélisation peut entraîner une perte de performance pour des requêtes plus simples (comme les vols vers LAX ou SFO).</w:t>
-      </w:r>
-    </w:p>
-    <w:p>
-      <w:pPr>
-        <w:jc w:val="start"/>
-        <w:rPr>
-          <w:lang w:val="fr-FR"/>
-        </w:rPr>
-      </w:pPr>
-      <w:r>
-        <w:rPr>
-          <w:lang w:val="fr-FR"/>
-        </w:rPr>
-        <w:t>Les requêtes demandant des traitements intensifs, comme le calcul des retards moyens, n’améliorent pas significativement leurs performances malgré les ressources supplémentaires.</w:t>
+        <w:t>Temps côté serveur :</w:t>
+      </w:r>
+    </w:p>
+    <w:p>
+      <w:pPr>
+        <w:jc w:val="start"/>
+        <w:rPr>
+          <w:lang w:val="fr-FR"/>
+        </w:rPr>
+      </w:pPr>
+    </w:p>
+    <w:p>
+      <w:pPr>
+        <w:jc w:val="start"/>
+        <w:rPr>
+          <w:lang w:val="fr-FR"/>
+        </w:rPr>
+      </w:pPr>
+      <w:r>
+        <w:rPr>
+          <w:lang w:val="fr-FR"/>
+        </w:rPr>
+        <w:t xml:space="preserve">Le temps côté serveur représente le traitement brut de la requête au niveau de </w:t>
+      </w:r>
+      <w:r>
+        <w:rPr>
+          <w:lang w:val="fr-FR"/>
+        </w:rPr>
+        <w:t>la base de données</w:t>
+      </w:r>
+      <w:r>
+        <w:rPr>
+          <w:lang w:val="fr-FR"/>
+        </w:rPr>
+        <w:t>. Cela inclut :</w:t>
+      </w:r>
+    </w:p>
+    <w:p>
+      <w:pPr>
+        <w:jc w:val="start"/>
+        <w:rPr>
+          <w:lang w:val="fr-FR"/>
+        </w:rPr>
+      </w:pPr>
+      <w:r>
+        <w:rPr>
+          <w:lang w:val="fr-FR"/>
+        </w:rPr>
+        <w:t>L’application des filtres sur les colonnes.</w:t>
+      </w:r>
+    </w:p>
+    <w:p>
+      <w:pPr>
+        <w:jc w:val="start"/>
+        <w:rPr>
+          <w:lang w:val="fr-FR"/>
+        </w:rPr>
+      </w:pPr>
+      <w:r>
+        <w:rPr>
+          <w:lang w:val="fr-FR"/>
+        </w:rPr>
+        <w:t>Le calcul des résultats correspondants.</w:t>
+      </w:r>
+    </w:p>
+    <w:p>
+      <w:pPr>
+        <w:jc w:val="start"/>
+        <w:rPr>
+          <w:lang w:val="fr-FR"/>
+        </w:rPr>
+      </w:pPr>
+      <w:r>
+        <w:rPr>
+          <w:lang w:val="fr-FR"/>
+        </w:rPr>
+        <w:t>L’organisation des données à transmettre au client.</w:t>
+      </w:r>
+    </w:p>
+    <w:p>
+      <w:pPr>
+        <w:jc w:val="start"/>
+        <w:rPr>
+          <w:lang w:val="fr-FR"/>
+        </w:rPr>
+      </w:pPr>
+      <w:r>
+        <w:rPr>
+          <w:lang w:val="fr-FR"/>
+        </w:rPr>
+        <w:t>La performance est acceptable pour un moteur de traitement analytique exécutant une opération sur des millions d’enregistrements.</w:t>
+      </w:r>
+    </w:p>
+    <w:p>
+      <w:pPr>
+        <w:jc w:val="start"/>
+        <w:rPr>
+          <w:lang w:val="fr-FR"/>
+        </w:rPr>
+      </w:pPr>
+    </w:p>
+    <w:p>
+      <w:pPr>
+        <w:jc w:val="start"/>
+        <w:rPr>
+          <w:lang w:val="fr-FR"/>
+        </w:rPr>
+      </w:pPr>
+      <w:r>
+        <w:rPr>
+          <w:lang w:val="fr-FR"/>
+        </w:rPr>
+        <w:t>Temps côté client :</w:t>
+      </w:r>
+    </w:p>
+    <w:p>
+      <w:pPr>
+        <w:jc w:val="start"/>
+        <w:rPr>
+          <w:lang w:val="fr-FR"/>
+        </w:rPr>
+      </w:pPr>
+    </w:p>
+    <w:p>
+      <w:pPr>
+        <w:jc w:val="start"/>
+        <w:rPr>
+          <w:lang w:val="fr-FR"/>
+        </w:rPr>
+      </w:pPr>
+      <w:r>
+        <w:rPr>
+          <w:lang w:val="fr-FR"/>
+        </w:rPr>
+        <w:t>Le temps côté client inclut le transfert des données traitées depuis le serveur vers le client, ainsi que leur gestion côté application.</w:t>
+      </w:r>
+    </w:p>
+    <w:p>
+      <w:pPr>
+        <w:jc w:val="start"/>
+        <w:rPr>
+          <w:lang w:val="fr-FR"/>
+        </w:rPr>
+      </w:pPr>
+      <w:r>
+        <w:rPr>
+          <w:lang w:val="fr-FR"/>
+        </w:rPr>
+        <w:t>L’écart important avec le temps côté serveur peut s’expliquer par :</w:t>
+      </w:r>
+    </w:p>
+    <w:p>
+      <w:pPr>
+        <w:jc w:val="start"/>
+        <w:rPr>
+          <w:lang w:val="fr-FR"/>
+        </w:rPr>
+      </w:pPr>
+      <w:r>
+        <w:rPr>
+          <w:lang w:val="fr-FR"/>
+        </w:rPr>
+        <w:t xml:space="preserve">Volume des données transférées : </w:t>
+      </w:r>
+    </w:p>
+    <w:p>
+      <w:pPr>
+        <w:jc w:val="start"/>
+        <w:rPr>
+          <w:lang w:val="fr-FR"/>
+        </w:rPr>
+      </w:pPr>
+      <w:r>
+        <w:rPr>
+          <w:lang w:val="fr-FR"/>
+        </w:rPr>
+        <w:t>Les résultats générés par la requête peuvent être volumineux, même après filtrage.</w:t>
+      </w:r>
+    </w:p>
+    <w:p>
+      <w:pPr>
+        <w:jc w:val="start"/>
+        <w:rPr>
+          <w:lang w:val="fr-FR"/>
+        </w:rPr>
+      </w:pPr>
+      <w:r>
+        <w:rPr>
+          <w:lang w:val="fr-FR"/>
+        </w:rPr>
+        <w:t xml:space="preserve">Délai réseau : </w:t>
+      </w:r>
+    </w:p>
+    <w:p>
+      <w:pPr>
+        <w:jc w:val="start"/>
+        <w:rPr>
+          <w:lang w:val="fr-FR"/>
+        </w:rPr>
+      </w:pPr>
+      <w:r>
+        <w:rPr>
+          <w:lang w:val="fr-FR"/>
+        </w:rPr>
+        <w:t>Si la communication entre le serveur et le client n’est pas optimisée (par exemple, en cas de faible bande passante ou de latence élevée), le transfert des résultats peut prendre plus de temps.</w:t>
+      </w:r>
+    </w:p>
+    <w:p>
+      <w:pPr>
+        <w:jc w:val="start"/>
+        <w:rPr>
+          <w:lang w:val="fr-FR"/>
+        </w:rPr>
+      </w:pPr>
+      <w:r>
+        <w:rPr>
+          <w:lang w:val="fr-FR"/>
+        </w:rPr>
+        <w:t xml:space="preserve">Traitement local : </w:t>
+      </w:r>
+    </w:p>
+    <w:p>
+      <w:pPr>
+        <w:jc w:val="start"/>
+        <w:rPr>
+          <w:lang w:val="fr-FR"/>
+        </w:rPr>
+      </w:pPr>
+      <w:r>
+        <w:rPr>
+          <w:lang w:val="fr-FR"/>
+        </w:rPr>
+        <w:t>Le client peut effectuer des opérations supplémentaires, telles que le formatage des données ou leur affichage, ce qui allonge le temps total.</w:t>
       </w:r>
     </w:p>
     <w:p>
@@ -8798,6 +10372,7 @@
         </w:rPr>
       </w:pPr>
     </w:p>
+    <w:p/>
     <w:p>
       <w:proofErr w:type="spellStart"/>
       <w:r>
@@ -8831,7 +10406,7 @@
         </w:rPr>
         <w:t xml:space="preserve">. Kaggle. Disponible à : </w:t>
       </w:r>
-      <w:hyperlink r:id="rId12" w:tgtFrame="_new" w:history="1">
+      <w:hyperlink r:id="rId13" w:tgtFrame="_new" w:history="1">
         <w:r>
           <w:rPr>
             <w:rStyle w:val="Lienhypertexte"/>
@@ -8871,7 +10446,7 @@
         </w:rPr>
         <w:t xml:space="preserve">FastAPI Documentation. Disponible à : </w:t>
       </w:r>
-      <w:hyperlink r:id="rId13" w:tgtFrame="_new" w:history="1">
+      <w:hyperlink r:id="rId14" w:tgtFrame="_new" w:history="1">
         <w:r>
           <w:rPr>
             <w:rStyle w:val="Lienhypertexte"/>
@@ -8923,7 +10498,7 @@
         </w:rPr>
         <w:t xml:space="preserve">DuckDB Official Website. Disponible à : </w:t>
       </w:r>
-      <w:hyperlink r:id="rId14" w:tgtFrame="_new" w:history="1">
+      <w:hyperlink r:id="rId15" w:tgtFrame="_new" w:history="1">
         <w:r>
           <w:rPr>
             <w:rStyle w:val="Lienhypertexte"/>
@@ -8975,7 +10550,7 @@
         </w:rPr>
         <w:t xml:space="preserve">Apache Spark Official Website. Disponible à : </w:t>
       </w:r>
-      <w:hyperlink r:id="rId15" w:tgtFrame="_new" w:history="1">
+      <w:hyperlink r:id="rId16" w:tgtFrame="_new" w:history="1">
         <w:r>
           <w:rPr>
             <w:rStyle w:val="Lienhypertexte"/>
@@ -9027,7 +10602,7 @@
         </w:rPr>
         <w:t xml:space="preserve">Dash Plotly Documentation. Disponible à : </w:t>
       </w:r>
-      <w:hyperlink r:id="rId16" w:tgtFrame="_new" w:history="1">
+      <w:hyperlink r:id="rId17" w:tgtFrame="_new" w:history="1">
         <w:r>
           <w:rPr>
             <w:rStyle w:val="Lienhypertexte"/>
@@ -9093,7 +10668,7 @@
       <w:r>
         <w:t xml:space="preserve"> novembre 2024. </w:t>
       </w:r>
-      <w:hyperlink r:id="rId17" w:tgtFrame="_new" w:history="1">
+      <w:hyperlink r:id="rId18" w:tgtFrame="_new" w:history="1">
         <w:r>
           <w:rPr>
             <w:rStyle w:val="Lienhypertexte"/>
@@ -9127,7 +10702,7 @@
         </w:rPr>
         <w:t xml:space="preserve">Accédé le 22 novembre 2024. </w:t>
       </w:r>
-      <w:hyperlink r:id="rId18" w:tgtFrame="_new" w:history="1">
+      <w:hyperlink r:id="rId19" w:tgtFrame="_new" w:history="1">
         <w:r>
           <w:rPr>
             <w:rStyle w:val="Lienhypertexte"/>
@@ -9189,7 +10764,7 @@
         </w:rPr>
         <w:t xml:space="preserve"> 2024. </w:t>
       </w:r>
-      <w:hyperlink r:id="rId19" w:tgtFrame="_new" w:history="1">
+      <w:hyperlink r:id="rId20" w:tgtFrame="_new" w:history="1">
         <w:r>
           <w:rPr>
             <w:rStyle w:val="Lienhypertexte"/>
@@ -9227,7 +10802,7 @@
         </w:rPr>
         <w:t xml:space="preserve">Accédé le 12 décembre 2024. </w:t>
       </w:r>
-      <w:hyperlink r:id="rId20" w:tgtFrame="_new" w:history="1">
+      <w:hyperlink r:id="rId21" w:tgtFrame="_new" w:history="1">
         <w:r>
           <w:rPr>
             <w:rStyle w:val="Lienhypertexte"/>
@@ -9294,7 +10869,7 @@
         </w:rPr>
         <w:t xml:space="preserve"> 2024. </w:t>
       </w:r>
-      <w:hyperlink r:id="rId21" w:tgtFrame="_new" w:history="1">
+      <w:hyperlink r:id="rId22" w:tgtFrame="_new" w:history="1">
         <w:r>
           <w:rPr>
             <w:rStyle w:val="Lienhypertexte"/>
@@ -10933,7 +12508,7 @@
       <w:lvlJc w:val="center"/>
       <w:pPr>
         <w:tabs>
-          <w:tab w:val="num" w:pos="28.80pt"/>
+          <w:tab w:val="num" w:pos="67.50pt"/>
         </w:tabs>
         <w:ind w:firstLine="10.80pt"/>
       </w:pPr>
@@ -12446,7 +14021,9 @@
         <w:numId w:val="25"/>
       </w:numPr>
       <w:tabs>
+        <w:tab w:val="clear" w:pos="67.50pt"/>
         <w:tab w:val="start" w:pos="10.80pt"/>
+        <w:tab w:val="num" w:pos="28.80pt"/>
       </w:tabs>
       <w:spacing w:before="8pt" w:after="4pt"/>
       <w:outlineLvl w:val="0"/>

</xml_diff>